<commit_message>
Begonnen met lesweek 3_1. Data voor 3_1 toegevoegd.
</commit_message>
<xml_diff>
--- a/LESWEEK2/Reader_Biostatica_Matlab_Wk2_2_READER.docx
+++ b/LESWEEK2/Reader_Biostatica_Matlab_Wk2_2_READER.docx
@@ -10,7 +10,6 @@
           <w:docPartUnique/>
         </w:docPartObj>
       </w:sdtPr>
-      <w:sdtEndPr/>
       <w:sdtContent>
         <w:p>
           <w:r>
@@ -177,7 +176,6 @@
                                         <w:dataBinding w:prefixMappings="xmlns:ns0='http://purl.org/dc/elements/1.1/' xmlns:ns1='http://schemas.openxmlformats.org/package/2006/metadata/core-properties' " w:xpath="/ns1:coreProperties[1]/ns0:title[1]" w:storeItemID="{6C3C8BC8-F283-45AE-878A-BAB7291924A1}"/>
                                         <w:text/>
                                       </w:sdtPr>
-                                      <w:sdtEndPr/>
                                       <w:sdtContent>
                                         <w:p>
                                           <w:pPr>
@@ -414,7 +412,6 @@
                                         <w:dataBinding w:prefixMappings="xmlns:ns0='http://purl.org/dc/elements/1.1/' xmlns:ns1='http://schemas.openxmlformats.org/package/2006/metadata/core-properties' " w:xpath="/ns1:coreProperties[1]/ns0:creator[1]" w:storeItemID="{6C3C8BC8-F283-45AE-878A-BAB7291924A1}"/>
                                         <w:text/>
                                       </w:sdtPr>
-                                      <w:sdtEndPr/>
                                       <w:sdtContent>
                                         <w:p>
                                           <w:pPr>
@@ -567,7 +564,6 @@
                                           <w:dataBinding w:prefixMappings="xmlns:ns0='http://purl.org/dc/elements/1.1/' xmlns:ns1='http://schemas.openxmlformats.org/package/2006/metadata/core-properties' " w:xpath="/ns1:coreProperties[1]/ns1:category[1]" w:storeItemID="{6C3C8BC8-F283-45AE-878A-BAB7291924A1}"/>
                                           <w:text/>
                                         </w:sdtPr>
-                                        <w:sdtEndPr/>
                                         <w:sdtContent>
                                           <w:r>
                                             <w:rPr>
@@ -725,7 +721,6 @@
                                   <w:dataBinding w:prefixMappings="xmlns:ns0='http://purl.org/dc/elements/1.1/' xmlns:ns1='http://schemas.openxmlformats.org/package/2006/metadata/core-properties' " w:xpath="/ns1:coreProperties[1]/ns0:title[1]" w:storeItemID="{6C3C8BC8-F283-45AE-878A-BAB7291924A1}"/>
                                   <w:text/>
                                 </w:sdtPr>
-                                <w:sdtEndPr/>
                                 <w:sdtContent>
                                   <w:p>
                                     <w:pPr>
@@ -962,7 +957,6 @@
                                   <w:dataBinding w:prefixMappings="xmlns:ns0='http://purl.org/dc/elements/1.1/' xmlns:ns1='http://schemas.openxmlformats.org/package/2006/metadata/core-properties' " w:xpath="/ns1:coreProperties[1]/ns0:creator[1]" w:storeItemID="{6C3C8BC8-F283-45AE-878A-BAB7291924A1}"/>
                                   <w:text/>
                                 </w:sdtPr>
-                                <w:sdtEndPr/>
                                 <w:sdtContent>
                                   <w:p>
                                     <w:pPr>
@@ -1115,7 +1109,6 @@
                                     <w:dataBinding w:prefixMappings="xmlns:ns0='http://purl.org/dc/elements/1.1/' xmlns:ns1='http://schemas.openxmlformats.org/package/2006/metadata/core-properties' " w:xpath="/ns1:coreProperties[1]/ns1:category[1]" w:storeItemID="{6C3C8BC8-F283-45AE-878A-BAB7291924A1}"/>
                                     <w:text/>
                                   </w:sdtPr>
-                                  <w:sdtEndPr/>
                                   <w:sdtContent>
                                     <w:r>
                                       <w:rPr>
@@ -4925,6 +4918,180 @@
               <w:t>Mark Schrauwen</w:t>
             </w:r>
           </w:p>
+        </w:tc>
+      </w:tr>
+      <w:tr>
+        <w:tc>
+          <w:tcPr>
+            <w:tcW w:w="773" w:type="dxa"/>
+            <w:tcBorders>
+              <w:top w:val="single" w:sz="4" w:space="0" w:color="auto"/>
+              <w:left w:val="single" w:sz="4" w:space="0" w:color="auto"/>
+              <w:bottom w:val="single" w:sz="4" w:space="0" w:color="auto"/>
+              <w:right w:val="single" w:sz="4" w:space="0" w:color="auto"/>
+            </w:tcBorders>
+          </w:tcPr>
+          <w:p>
+            <w:r>
+              <w:t>0.2</w:t>
+            </w:r>
+          </w:p>
+        </w:tc>
+        <w:tc>
+          <w:tcPr>
+            <w:tcW w:w="1349" w:type="dxa"/>
+            <w:tcBorders>
+              <w:top w:val="single" w:sz="4" w:space="0" w:color="auto"/>
+              <w:left w:val="single" w:sz="4" w:space="0" w:color="auto"/>
+              <w:bottom w:val="single" w:sz="4" w:space="0" w:color="auto"/>
+              <w:right w:val="single" w:sz="4" w:space="0" w:color="auto"/>
+            </w:tcBorders>
+          </w:tcPr>
+          <w:p>
+            <w:r>
+              <w:t>19-09-2017</w:t>
+            </w:r>
+          </w:p>
+        </w:tc>
+        <w:tc>
+          <w:tcPr>
+            <w:tcW w:w="5103" w:type="dxa"/>
+            <w:tcBorders>
+              <w:top w:val="single" w:sz="4" w:space="0" w:color="auto"/>
+              <w:left w:val="single" w:sz="4" w:space="0" w:color="auto"/>
+              <w:bottom w:val="single" w:sz="4" w:space="0" w:color="auto"/>
+              <w:right w:val="single" w:sz="4" w:space="0" w:color="auto"/>
+            </w:tcBorders>
+          </w:tcPr>
+          <w:p>
+            <w:r>
+              <w:t>Kleine aanvullingen.</w:t>
+            </w:r>
+          </w:p>
+        </w:tc>
+        <w:tc>
+          <w:tcPr>
+            <w:tcW w:w="1837" w:type="dxa"/>
+            <w:tcBorders>
+              <w:top w:val="single" w:sz="4" w:space="0" w:color="auto"/>
+              <w:left w:val="single" w:sz="4" w:space="0" w:color="auto"/>
+              <w:bottom w:val="single" w:sz="4" w:space="0" w:color="auto"/>
+              <w:right w:val="single" w:sz="4" w:space="0" w:color="auto"/>
+            </w:tcBorders>
+          </w:tcPr>
+          <w:p>
+            <w:r>
+              <w:t xml:space="preserve">Mark </w:t>
+            </w:r>
+            <w:proofErr w:type="spellStart"/>
+            <w:r>
+              <w:t>Schrauwen</w:t>
+            </w:r>
+            <w:proofErr w:type="spellEnd"/>
+          </w:p>
+        </w:tc>
+      </w:tr>
+      <w:tr>
+        <w:tc>
+          <w:tcPr>
+            <w:tcW w:w="773" w:type="dxa"/>
+            <w:tcBorders>
+              <w:top w:val="single" w:sz="4" w:space="0" w:color="auto"/>
+              <w:left w:val="single" w:sz="4" w:space="0" w:color="auto"/>
+              <w:bottom w:val="single" w:sz="4" w:space="0" w:color="auto"/>
+              <w:right w:val="single" w:sz="4" w:space="0" w:color="auto"/>
+            </w:tcBorders>
+          </w:tcPr>
+          <w:p>
+            <w:bookmarkStart w:id="2" w:name="_GoBack"/>
+            <w:bookmarkEnd w:id="2"/>
+          </w:p>
+        </w:tc>
+        <w:tc>
+          <w:tcPr>
+            <w:tcW w:w="1349" w:type="dxa"/>
+            <w:tcBorders>
+              <w:top w:val="single" w:sz="4" w:space="0" w:color="auto"/>
+              <w:left w:val="single" w:sz="4" w:space="0" w:color="auto"/>
+              <w:bottom w:val="single" w:sz="4" w:space="0" w:color="auto"/>
+              <w:right w:val="single" w:sz="4" w:space="0" w:color="auto"/>
+            </w:tcBorders>
+          </w:tcPr>
+          <w:p/>
+        </w:tc>
+        <w:tc>
+          <w:tcPr>
+            <w:tcW w:w="5103" w:type="dxa"/>
+            <w:tcBorders>
+              <w:top w:val="single" w:sz="4" w:space="0" w:color="auto"/>
+              <w:left w:val="single" w:sz="4" w:space="0" w:color="auto"/>
+              <w:bottom w:val="single" w:sz="4" w:space="0" w:color="auto"/>
+              <w:right w:val="single" w:sz="4" w:space="0" w:color="auto"/>
+            </w:tcBorders>
+          </w:tcPr>
+          <w:p/>
+        </w:tc>
+        <w:tc>
+          <w:tcPr>
+            <w:tcW w:w="1837" w:type="dxa"/>
+            <w:tcBorders>
+              <w:top w:val="single" w:sz="4" w:space="0" w:color="auto"/>
+              <w:left w:val="single" w:sz="4" w:space="0" w:color="auto"/>
+              <w:bottom w:val="single" w:sz="4" w:space="0" w:color="auto"/>
+              <w:right w:val="single" w:sz="4" w:space="0" w:color="auto"/>
+            </w:tcBorders>
+          </w:tcPr>
+          <w:p/>
+        </w:tc>
+      </w:tr>
+      <w:tr>
+        <w:tc>
+          <w:tcPr>
+            <w:tcW w:w="773" w:type="dxa"/>
+            <w:tcBorders>
+              <w:top w:val="single" w:sz="4" w:space="0" w:color="auto"/>
+              <w:left w:val="single" w:sz="4" w:space="0" w:color="auto"/>
+              <w:bottom w:val="single" w:sz="4" w:space="0" w:color="auto"/>
+              <w:right w:val="single" w:sz="4" w:space="0" w:color="auto"/>
+            </w:tcBorders>
+          </w:tcPr>
+          <w:p/>
+        </w:tc>
+        <w:tc>
+          <w:tcPr>
+            <w:tcW w:w="1349" w:type="dxa"/>
+            <w:tcBorders>
+              <w:top w:val="single" w:sz="4" w:space="0" w:color="auto"/>
+              <w:left w:val="single" w:sz="4" w:space="0" w:color="auto"/>
+              <w:bottom w:val="single" w:sz="4" w:space="0" w:color="auto"/>
+              <w:right w:val="single" w:sz="4" w:space="0" w:color="auto"/>
+            </w:tcBorders>
+          </w:tcPr>
+          <w:p/>
+        </w:tc>
+        <w:tc>
+          <w:tcPr>
+            <w:tcW w:w="5103" w:type="dxa"/>
+            <w:tcBorders>
+              <w:top w:val="single" w:sz="4" w:space="0" w:color="auto"/>
+              <w:left w:val="single" w:sz="4" w:space="0" w:color="auto"/>
+              <w:bottom w:val="single" w:sz="4" w:space="0" w:color="auto"/>
+              <w:right w:val="single" w:sz="4" w:space="0" w:color="auto"/>
+            </w:tcBorders>
+          </w:tcPr>
+          <w:p/>
+        </w:tc>
+        <w:tc>
+          <w:tcPr>
+            <w:tcW w:w="1837" w:type="dxa"/>
+            <w:tcBorders>
+              <w:top w:val="single" w:sz="4" w:space="0" w:color="auto"/>
+              <w:left w:val="single" w:sz="4" w:space="0" w:color="auto"/>
+              <w:bottom w:val="single" w:sz="4" w:space="0" w:color="auto"/>
+              <w:right w:val="single" w:sz="4" w:space="0" w:color="auto"/>
+            </w:tcBorders>
+          </w:tcPr>
+          <w:p/>
         </w:tc>
       </w:tr>
       <w:tr>
@@ -4988,12 +5155,12 @@
       <w:pPr>
         <w:pStyle w:val="Kop1"/>
       </w:pPr>
-      <w:bookmarkStart w:id="2" w:name="_Toc487553069"/>
+      <w:bookmarkStart w:id="3" w:name="_Toc487553069"/>
       <w:r>
         <w:lastRenderedPageBreak/>
         <w:t>Introductie</w:t>
       </w:r>
-      <w:bookmarkEnd w:id="2"/>
+      <w:bookmarkEnd w:id="3"/>
     </w:p>
     <w:p>
       <w:r>
@@ -5069,11 +5236,11 @@
       <w:pPr>
         <w:pStyle w:val="Kop2"/>
       </w:pPr>
-      <w:bookmarkStart w:id="3" w:name="_Toc487553070"/>
+      <w:bookmarkStart w:id="4" w:name="_Toc487553070"/>
       <w:r>
         <w:t>Eerder behandelde operatoren</w:t>
       </w:r>
-      <w:bookmarkEnd w:id="3"/>
+      <w:bookmarkEnd w:id="4"/>
     </w:p>
     <w:p>
       <w:r>
@@ -5234,11 +5401,11 @@
       <w:pPr>
         <w:pStyle w:val="Kop2"/>
       </w:pPr>
-      <w:bookmarkStart w:id="4" w:name="_Toc487553071"/>
+      <w:bookmarkStart w:id="5" w:name="_Toc487553071"/>
       <w:r>
         <w:t>Nieuwe operatoren</w:t>
       </w:r>
-      <w:bookmarkEnd w:id="4"/>
+      <w:bookmarkEnd w:id="5"/>
     </w:p>
     <w:p>
       <w:r>
@@ -5340,11 +5507,11 @@
       <w:pPr>
         <w:pStyle w:val="Kop3"/>
       </w:pPr>
-      <w:bookmarkStart w:id="5" w:name="_Toc487553072"/>
+      <w:bookmarkStart w:id="6" w:name="_Toc487553072"/>
       <w:r>
         <w:t>Antwoord op de vraag</w:t>
       </w:r>
-      <w:bookmarkEnd w:id="5"/>
+      <w:bookmarkEnd w:id="6"/>
     </w:p>
     <w:p>
       <w:r>
@@ -5370,7 +5537,6 @@
           <w:color w:val="70AD47" w:themeColor="accent6"/>
         </w:rPr>
       </w:pPr>
-      <w:bookmarkStart w:id="6" w:name="_GoBack"/>
       <w:r>
         <w:rPr>
           <w:b/>
@@ -5395,7 +5561,6 @@
         <w:t xml:space="preserve"> en wij passen het dan z.s.m. aan.</w:t>
       </w:r>
     </w:p>
-    <w:bookmarkEnd w:id="6"/>
     <w:p>
       <w:pPr>
         <w:rPr>
@@ -5790,7 +5955,21 @@
           <w:b/>
           <w:lang w:val="en-US"/>
         </w:rPr>
-        <w:t xml:space="preserve"> in de Command Window: true</w:t>
+        <w:t xml:space="preserve"> in de </w:t>
+      </w:r>
+      <w:r>
+        <w:rPr>
+          <w:b/>
+          <w:lang w:val="en-US"/>
+        </w:rPr>
+        <w:t>Command Window</w:t>
+      </w:r>
+      <w:r>
+        <w:rPr>
+          <w:b/>
+          <w:lang w:val="en-US"/>
+        </w:rPr>
+        <w:t>: true</w:t>
       </w:r>
     </w:p>
     <w:tbl>
@@ -8075,65 +8254,15 @@
       <w:bookmarkEnd w:id="18"/>
     </w:p>
     <w:p>
-      <w:r>
-        <w:t xml:space="preserve">De laatste veel gebruikte logische operator is de NIET-operator, verder te noemen de NOT-operator. </w:t>
-      </w:r>
-    </w:p>
-    <w:tbl>
-      <w:tblPr>
-        <w:tblStyle w:val="Tabelraster"/>
-        <w:tblW w:w="0" w:type="auto"/>
-        <w:shd w:val="clear" w:color="auto" w:fill="F4B083" w:themeFill="accent2" w:themeFillTint="99"/>
-        <w:tblLook w:val="04A0" w:firstRow="1" w:lastRow="0" w:firstColumn="1" w:lastColumn="0" w:noHBand="0" w:noVBand="1"/>
-      </w:tblPr>
-      <w:tblGrid>
-        <w:gridCol w:w="9062"/>
-      </w:tblGrid>
-      <w:tr>
-        <w:tc>
-          <w:tcPr>
-            <w:tcW w:w="9062" w:type="dxa"/>
-            <w:shd w:val="clear" w:color="auto" w:fill="F4B083" w:themeFill="accent2" w:themeFillTint="99"/>
-          </w:tcPr>
-          <w:p>
-            <w:pPr>
-              <w:rPr>
-                <w:rFonts w:eastAsia="Times New Roman" w:cs="Times New Roman"/>
-              </w:rPr>
-            </w:pPr>
-          </w:p>
-          <w:p>
-            <w:pPr>
-              <w:rPr>
-                <w:rFonts w:eastAsia="Times New Roman" w:cs="Times New Roman"/>
-                <w:b/>
-              </w:rPr>
-            </w:pPr>
-            <w:r>
-              <w:rPr>
-                <w:rFonts w:eastAsia="Times New Roman" w:cs="Times New Roman"/>
-                <w:b/>
-              </w:rPr>
-              <w:t>Er zijn nog meer logische operatoren maar die zijn voor een Bewegingstechnoloog minder relevant</w:t>
-            </w:r>
-          </w:p>
-          <w:p>
-            <w:pPr>
-              <w:rPr>
-                <w:rFonts w:eastAsia="Times New Roman" w:cs="Times New Roman"/>
-              </w:rPr>
-            </w:pPr>
-          </w:p>
-        </w:tc>
-      </w:tr>
-    </w:tbl>
-    <w:p>
       <w:pPr>
         <w:rPr>
           <w:rFonts w:eastAsia="Times New Roman" w:cs="Times New Roman"/>
           <w:b/>
         </w:rPr>
       </w:pPr>
+      <w:r>
+        <w:t xml:space="preserve">De laatste veel gebruikte logische operator is de NIET-operator, verder te noemen de NOT-operator. </w:t>
+      </w:r>
     </w:p>
     <w:p>
       <w:pPr>
@@ -8398,6 +8527,7 @@
     </w:p>
     <w:p>
       <w:r>
+        <w:lastRenderedPageBreak/>
         <w:t xml:space="preserve">De daadwerkelijke operator is dus de tilde: </w:t>
       </w:r>
       <w:r>
@@ -8644,6 +8774,55 @@
       </w:r>
     </w:p>
     <w:p/>
+    <w:tbl>
+      <w:tblPr>
+        <w:tblStyle w:val="Tabelraster"/>
+        <w:tblW w:w="0" w:type="auto"/>
+        <w:shd w:val="clear" w:color="auto" w:fill="F4B083" w:themeFill="accent2" w:themeFillTint="99"/>
+        <w:tblLook w:val="04A0" w:firstRow="1" w:lastRow="0" w:firstColumn="1" w:lastColumn="0" w:noHBand="0" w:noVBand="1"/>
+      </w:tblPr>
+      <w:tblGrid>
+        <w:gridCol w:w="9062"/>
+      </w:tblGrid>
+      <w:tr>
+        <w:tc>
+          <w:tcPr>
+            <w:tcW w:w="9062" w:type="dxa"/>
+            <w:shd w:val="clear" w:color="auto" w:fill="F4B083" w:themeFill="accent2" w:themeFillTint="99"/>
+          </w:tcPr>
+          <w:p>
+            <w:pPr>
+              <w:rPr>
+                <w:rFonts w:eastAsia="Times New Roman" w:cs="Times New Roman"/>
+              </w:rPr>
+            </w:pPr>
+          </w:p>
+          <w:p>
+            <w:pPr>
+              <w:rPr>
+                <w:rFonts w:eastAsia="Times New Roman" w:cs="Times New Roman"/>
+                <w:b/>
+              </w:rPr>
+            </w:pPr>
+            <w:r>
+              <w:rPr>
+                <w:rFonts w:eastAsia="Times New Roman" w:cs="Times New Roman"/>
+                <w:b/>
+              </w:rPr>
+              <w:t>Er zijn nog meer logische operatoren maar die zijn voor een Bewegingstechnoloog minder relevant</w:t>
+            </w:r>
+          </w:p>
+          <w:p>
+            <w:pPr>
+              <w:rPr>
+                <w:rFonts w:eastAsia="Times New Roman" w:cs="Times New Roman"/>
+              </w:rPr>
+            </w:pPr>
+          </w:p>
+        </w:tc>
+      </w:tr>
+    </w:tbl>
+    <w:p/>
     <w:p>
       <w:pPr>
         <w:pStyle w:val="Kop3"/>
@@ -9471,55 +9650,72 @@
         <w:rPr>
           <w:rFonts w:ascii="Calibri" w:hAnsi="Calibri"/>
           <w:color w:val="000000" w:themeColor="text1"/>
-        </w:rPr>
-      </w:pPr>
-      <w:proofErr w:type="spellStart"/>
+          <w:lang w:val="en-US"/>
+        </w:rPr>
+      </w:pPr>
       <w:r>
         <w:rPr>
           <w:rFonts w:ascii="Calibri" w:hAnsi="Calibri"/>
           <w:color w:val="000000" w:themeColor="text1"/>
-        </w:rPr>
-        <w:t>Not</w:t>
-      </w:r>
-      <w:proofErr w:type="spellEnd"/>
-      <w:r>
+          <w:lang w:val="en-US"/>
+        </w:rPr>
+        <w:t>Not(not(and(or(A,B),or(B,A))))</w:t>
+      </w:r>
+    </w:p>
+    <w:p>
+      <w:pPr>
+        <w:spacing w:after="0"/>
+        <w:ind w:left="432"/>
         <w:rPr>
           <w:rFonts w:ascii="Calibri" w:hAnsi="Calibri"/>
           <w:color w:val="000000" w:themeColor="text1"/>
-        </w:rPr>
-        <w:t>(</w:t>
-      </w:r>
-      <w:proofErr w:type="spellStart"/>
+          <w:lang w:val="en-US"/>
+        </w:rPr>
+      </w:pPr>
       <w:r>
         <w:rPr>
           <w:rFonts w:ascii="Calibri" w:hAnsi="Calibri"/>
           <w:color w:val="000000" w:themeColor="text1"/>
-        </w:rPr>
-        <w:t>not</w:t>
-      </w:r>
-      <w:proofErr w:type="spellEnd"/>
-      <w:r>
+          <w:lang w:val="en-US"/>
+        </w:rPr>
+        <w:t>Not(not(and(or(1,0),or(0,1))))</w:t>
+      </w:r>
+    </w:p>
+    <w:p>
+      <w:pPr>
+        <w:spacing w:after="0"/>
+        <w:ind w:left="432"/>
         <w:rPr>
           <w:rFonts w:ascii="Calibri" w:hAnsi="Calibri"/>
           <w:color w:val="000000" w:themeColor="text1"/>
-        </w:rPr>
-        <w:t>(</w:t>
-      </w:r>
-      <w:proofErr w:type="spellStart"/>
+          <w:lang w:val="en-US"/>
+        </w:rPr>
+      </w:pPr>
       <w:r>
         <w:rPr>
           <w:rFonts w:ascii="Calibri" w:hAnsi="Calibri"/>
           <w:color w:val="000000" w:themeColor="text1"/>
-        </w:rPr>
-        <w:t>and</w:t>
-      </w:r>
-      <w:proofErr w:type="spellEnd"/>
+          <w:lang w:val="en-US"/>
+        </w:rPr>
+        <w:t>Not(not(</w:t>
+      </w:r>
+      <w:proofErr w:type="spellStart"/>
       <w:r>
         <w:rPr>
           <w:rFonts w:ascii="Calibri" w:hAnsi="Calibri"/>
           <w:color w:val="000000" w:themeColor="text1"/>
-        </w:rPr>
-        <w:t>(or(A,B),or(B,A))))</w:t>
+          <w:lang w:val="en-US"/>
+        </w:rPr>
+        <w:t>and,or</w:t>
+      </w:r>
+      <w:proofErr w:type="spellEnd"/>
+      <w:r>
+        <w:rPr>
+          <w:rFonts w:ascii="Calibri" w:hAnsi="Calibri"/>
+          <w:color w:val="000000" w:themeColor="text1"/>
+          <w:lang w:val="en-US"/>
+        </w:rPr>
+        <w:t>(1,1)))</w:t>
       </w:r>
     </w:p>
     <w:p>
@@ -9529,155 +9725,16 @@
         <w:rPr>
           <w:rFonts w:ascii="Calibri" w:hAnsi="Calibri"/>
           <w:color w:val="000000" w:themeColor="text1"/>
-        </w:rPr>
-      </w:pPr>
-      <w:proofErr w:type="spellStart"/>
+          <w:lang w:val="en-US"/>
+        </w:rPr>
+      </w:pPr>
       <w:r>
         <w:rPr>
           <w:rFonts w:ascii="Calibri" w:hAnsi="Calibri"/>
           <w:color w:val="000000" w:themeColor="text1"/>
-        </w:rPr>
-        <w:t>Not</w:t>
-      </w:r>
-      <w:proofErr w:type="spellEnd"/>
-      <w:r>
-        <w:rPr>
-          <w:rFonts w:ascii="Calibri" w:hAnsi="Calibri"/>
-          <w:color w:val="000000" w:themeColor="text1"/>
-        </w:rPr>
-        <w:t>(</w:t>
-      </w:r>
-      <w:proofErr w:type="spellStart"/>
-      <w:r>
-        <w:rPr>
-          <w:rFonts w:ascii="Calibri" w:hAnsi="Calibri"/>
-          <w:color w:val="000000" w:themeColor="text1"/>
-        </w:rPr>
-        <w:t>not</w:t>
-      </w:r>
-      <w:proofErr w:type="spellEnd"/>
-      <w:r>
-        <w:rPr>
-          <w:rFonts w:ascii="Calibri" w:hAnsi="Calibri"/>
-          <w:color w:val="000000" w:themeColor="text1"/>
-        </w:rPr>
-        <w:t>(</w:t>
-      </w:r>
-      <w:proofErr w:type="spellStart"/>
-      <w:r>
-        <w:rPr>
-          <w:rFonts w:ascii="Calibri" w:hAnsi="Calibri"/>
-          <w:color w:val="000000" w:themeColor="text1"/>
-        </w:rPr>
-        <w:t>and</w:t>
-      </w:r>
-      <w:proofErr w:type="spellEnd"/>
-      <w:r>
-        <w:rPr>
-          <w:rFonts w:ascii="Calibri" w:hAnsi="Calibri"/>
-          <w:color w:val="000000" w:themeColor="text1"/>
-        </w:rPr>
-        <w:t>(or(1,0),or(0,1))))</w:t>
-      </w:r>
-    </w:p>
-    <w:p>
-      <w:pPr>
-        <w:spacing w:after="0"/>
-        <w:ind w:left="432"/>
-        <w:rPr>
-          <w:rFonts w:ascii="Calibri" w:hAnsi="Calibri"/>
-          <w:color w:val="000000" w:themeColor="text1"/>
-        </w:rPr>
-      </w:pPr>
-      <w:proofErr w:type="spellStart"/>
-      <w:r>
-        <w:rPr>
-          <w:rFonts w:ascii="Calibri" w:hAnsi="Calibri"/>
-          <w:color w:val="000000" w:themeColor="text1"/>
-        </w:rPr>
-        <w:t>Not</w:t>
-      </w:r>
-      <w:proofErr w:type="spellEnd"/>
-      <w:r>
-        <w:rPr>
-          <w:rFonts w:ascii="Calibri" w:hAnsi="Calibri"/>
-          <w:color w:val="000000" w:themeColor="text1"/>
-        </w:rPr>
-        <w:t>(</w:t>
-      </w:r>
-      <w:proofErr w:type="spellStart"/>
-      <w:r>
-        <w:rPr>
-          <w:rFonts w:ascii="Calibri" w:hAnsi="Calibri"/>
-          <w:color w:val="000000" w:themeColor="text1"/>
-        </w:rPr>
-        <w:t>not</w:t>
-      </w:r>
-      <w:proofErr w:type="spellEnd"/>
-      <w:r>
-        <w:rPr>
-          <w:rFonts w:ascii="Calibri" w:hAnsi="Calibri"/>
-          <w:color w:val="000000" w:themeColor="text1"/>
-        </w:rPr>
-        <w:t>(</w:t>
-      </w:r>
-      <w:proofErr w:type="spellStart"/>
-      <w:r>
-        <w:rPr>
-          <w:rFonts w:ascii="Calibri" w:hAnsi="Calibri"/>
-          <w:color w:val="000000" w:themeColor="text1"/>
-        </w:rPr>
-        <w:t>and,or</w:t>
-      </w:r>
-      <w:proofErr w:type="spellEnd"/>
-      <w:r>
-        <w:rPr>
-          <w:rFonts w:ascii="Calibri" w:hAnsi="Calibri"/>
-          <w:color w:val="000000" w:themeColor="text1"/>
-        </w:rPr>
-        <w:t>(1,1)))</w:t>
-      </w:r>
-    </w:p>
-    <w:p>
-      <w:pPr>
-        <w:spacing w:after="0"/>
-        <w:ind w:left="432"/>
-        <w:rPr>
-          <w:rFonts w:ascii="Calibri" w:hAnsi="Calibri"/>
-          <w:color w:val="000000" w:themeColor="text1"/>
-        </w:rPr>
-      </w:pPr>
-      <w:proofErr w:type="spellStart"/>
-      <w:r>
-        <w:rPr>
-          <w:rFonts w:ascii="Calibri" w:hAnsi="Calibri"/>
-          <w:color w:val="000000" w:themeColor="text1"/>
-        </w:rPr>
-        <w:t>Not</w:t>
-      </w:r>
-      <w:proofErr w:type="spellEnd"/>
-      <w:r>
-        <w:rPr>
-          <w:rFonts w:ascii="Calibri" w:hAnsi="Calibri"/>
-          <w:color w:val="000000" w:themeColor="text1"/>
-        </w:rPr>
-        <w:t>(</w:t>
-      </w:r>
-      <w:proofErr w:type="spellStart"/>
-      <w:r>
-        <w:rPr>
-          <w:rFonts w:ascii="Calibri" w:hAnsi="Calibri"/>
-          <w:color w:val="000000" w:themeColor="text1"/>
-        </w:rPr>
-        <w:t>not</w:t>
-      </w:r>
-      <w:proofErr w:type="spellEnd"/>
-      <w:r>
-        <w:rPr>
-          <w:rFonts w:ascii="Calibri" w:hAnsi="Calibri"/>
-          <w:color w:val="000000" w:themeColor="text1"/>
-        </w:rPr>
-        <w:t>(1))</w:t>
+          <w:lang w:val="en-US"/>
+        </w:rPr>
+        <w:t>Not(not(1))</w:t>
       </w:r>
     </w:p>
     <w:p>
@@ -9746,55 +9803,72 @@
         <w:rPr>
           <w:rFonts w:ascii="Calibri" w:hAnsi="Calibri"/>
           <w:color w:val="000000" w:themeColor="text1"/>
-        </w:rPr>
-      </w:pPr>
-      <w:proofErr w:type="spellStart"/>
+          <w:lang w:val="en-US"/>
+        </w:rPr>
+      </w:pPr>
       <w:r>
         <w:rPr>
           <w:rFonts w:ascii="Calibri" w:hAnsi="Calibri"/>
           <w:color w:val="000000" w:themeColor="text1"/>
-        </w:rPr>
-        <w:t>Not</w:t>
-      </w:r>
-      <w:proofErr w:type="spellEnd"/>
-      <w:r>
+          <w:lang w:val="en-US"/>
+        </w:rPr>
+        <w:t>Not(not(and(or(A,B),or(B,A))))</w:t>
+      </w:r>
+    </w:p>
+    <w:p>
+      <w:pPr>
+        <w:spacing w:after="0"/>
+        <w:ind w:left="432"/>
         <w:rPr>
           <w:rFonts w:ascii="Calibri" w:hAnsi="Calibri"/>
           <w:color w:val="000000" w:themeColor="text1"/>
-        </w:rPr>
-        <w:t>(</w:t>
-      </w:r>
-      <w:proofErr w:type="spellStart"/>
+          <w:lang w:val="en-US"/>
+        </w:rPr>
+      </w:pPr>
       <w:r>
         <w:rPr>
           <w:rFonts w:ascii="Calibri" w:hAnsi="Calibri"/>
           <w:color w:val="000000" w:themeColor="text1"/>
-        </w:rPr>
-        <w:t>not</w:t>
-      </w:r>
-      <w:proofErr w:type="spellEnd"/>
-      <w:r>
+          <w:lang w:val="en-US"/>
+        </w:rPr>
+        <w:t>Not(not(and(or(0,0),or(0,0))))</w:t>
+      </w:r>
+    </w:p>
+    <w:p>
+      <w:pPr>
+        <w:spacing w:after="0"/>
+        <w:ind w:left="432"/>
         <w:rPr>
           <w:rFonts w:ascii="Calibri" w:hAnsi="Calibri"/>
           <w:color w:val="000000" w:themeColor="text1"/>
-        </w:rPr>
-        <w:t>(</w:t>
-      </w:r>
-      <w:proofErr w:type="spellStart"/>
+          <w:lang w:val="en-US"/>
+        </w:rPr>
+      </w:pPr>
       <w:r>
         <w:rPr>
           <w:rFonts w:ascii="Calibri" w:hAnsi="Calibri"/>
           <w:color w:val="000000" w:themeColor="text1"/>
-        </w:rPr>
-        <w:t>and</w:t>
-      </w:r>
-      <w:proofErr w:type="spellEnd"/>
+          <w:lang w:val="en-US"/>
+        </w:rPr>
+        <w:t>Not(not(</w:t>
+      </w:r>
+      <w:proofErr w:type="spellStart"/>
       <w:r>
         <w:rPr>
           <w:rFonts w:ascii="Calibri" w:hAnsi="Calibri"/>
           <w:color w:val="000000" w:themeColor="text1"/>
-        </w:rPr>
-        <w:t>(or(A,B),or(B,A))))</w:t>
+          <w:lang w:val="en-US"/>
+        </w:rPr>
+        <w:t>and,or</w:t>
+      </w:r>
+      <w:proofErr w:type="spellEnd"/>
+      <w:r>
+        <w:rPr>
+          <w:rFonts w:ascii="Calibri" w:hAnsi="Calibri"/>
+          <w:color w:val="000000" w:themeColor="text1"/>
+          <w:lang w:val="en-US"/>
+        </w:rPr>
+        <w:t>(0,0)))</w:t>
       </w:r>
     </w:p>
     <w:p>
@@ -9804,155 +9878,16 @@
         <w:rPr>
           <w:rFonts w:ascii="Calibri" w:hAnsi="Calibri"/>
           <w:color w:val="000000" w:themeColor="text1"/>
-        </w:rPr>
-      </w:pPr>
-      <w:proofErr w:type="spellStart"/>
+          <w:lang w:val="en-US"/>
+        </w:rPr>
+      </w:pPr>
       <w:r>
         <w:rPr>
           <w:rFonts w:ascii="Calibri" w:hAnsi="Calibri"/>
           <w:color w:val="000000" w:themeColor="text1"/>
-        </w:rPr>
-        <w:t>Not</w:t>
-      </w:r>
-      <w:proofErr w:type="spellEnd"/>
-      <w:r>
-        <w:rPr>
-          <w:rFonts w:ascii="Calibri" w:hAnsi="Calibri"/>
-          <w:color w:val="000000" w:themeColor="text1"/>
-        </w:rPr>
-        <w:t>(</w:t>
-      </w:r>
-      <w:proofErr w:type="spellStart"/>
-      <w:r>
-        <w:rPr>
-          <w:rFonts w:ascii="Calibri" w:hAnsi="Calibri"/>
-          <w:color w:val="000000" w:themeColor="text1"/>
-        </w:rPr>
-        <w:t>not</w:t>
-      </w:r>
-      <w:proofErr w:type="spellEnd"/>
-      <w:r>
-        <w:rPr>
-          <w:rFonts w:ascii="Calibri" w:hAnsi="Calibri"/>
-          <w:color w:val="000000" w:themeColor="text1"/>
-        </w:rPr>
-        <w:t>(</w:t>
-      </w:r>
-      <w:proofErr w:type="spellStart"/>
-      <w:r>
-        <w:rPr>
-          <w:rFonts w:ascii="Calibri" w:hAnsi="Calibri"/>
-          <w:color w:val="000000" w:themeColor="text1"/>
-        </w:rPr>
-        <w:t>and</w:t>
-      </w:r>
-      <w:proofErr w:type="spellEnd"/>
-      <w:r>
-        <w:rPr>
-          <w:rFonts w:ascii="Calibri" w:hAnsi="Calibri"/>
-          <w:color w:val="000000" w:themeColor="text1"/>
-        </w:rPr>
-        <w:t>(or(0,0),or(0,0))))</w:t>
-      </w:r>
-    </w:p>
-    <w:p>
-      <w:pPr>
-        <w:spacing w:after="0"/>
-        <w:ind w:left="432"/>
-        <w:rPr>
-          <w:rFonts w:ascii="Calibri" w:hAnsi="Calibri"/>
-          <w:color w:val="000000" w:themeColor="text1"/>
-        </w:rPr>
-      </w:pPr>
-      <w:proofErr w:type="spellStart"/>
-      <w:r>
-        <w:rPr>
-          <w:rFonts w:ascii="Calibri" w:hAnsi="Calibri"/>
-          <w:color w:val="000000" w:themeColor="text1"/>
-        </w:rPr>
-        <w:t>Not</w:t>
-      </w:r>
-      <w:proofErr w:type="spellEnd"/>
-      <w:r>
-        <w:rPr>
-          <w:rFonts w:ascii="Calibri" w:hAnsi="Calibri"/>
-          <w:color w:val="000000" w:themeColor="text1"/>
-        </w:rPr>
-        <w:t>(</w:t>
-      </w:r>
-      <w:proofErr w:type="spellStart"/>
-      <w:r>
-        <w:rPr>
-          <w:rFonts w:ascii="Calibri" w:hAnsi="Calibri"/>
-          <w:color w:val="000000" w:themeColor="text1"/>
-        </w:rPr>
-        <w:t>not</w:t>
-      </w:r>
-      <w:proofErr w:type="spellEnd"/>
-      <w:r>
-        <w:rPr>
-          <w:rFonts w:ascii="Calibri" w:hAnsi="Calibri"/>
-          <w:color w:val="000000" w:themeColor="text1"/>
-        </w:rPr>
-        <w:t>(</w:t>
-      </w:r>
-      <w:proofErr w:type="spellStart"/>
-      <w:r>
-        <w:rPr>
-          <w:rFonts w:ascii="Calibri" w:hAnsi="Calibri"/>
-          <w:color w:val="000000" w:themeColor="text1"/>
-        </w:rPr>
-        <w:t>and,or</w:t>
-      </w:r>
-      <w:proofErr w:type="spellEnd"/>
-      <w:r>
-        <w:rPr>
-          <w:rFonts w:ascii="Calibri" w:hAnsi="Calibri"/>
-          <w:color w:val="000000" w:themeColor="text1"/>
-        </w:rPr>
-        <w:t>(0,0)))</w:t>
-      </w:r>
-    </w:p>
-    <w:p>
-      <w:pPr>
-        <w:spacing w:after="0"/>
-        <w:ind w:left="432"/>
-        <w:rPr>
-          <w:rFonts w:ascii="Calibri" w:hAnsi="Calibri"/>
-          <w:color w:val="000000" w:themeColor="text1"/>
-        </w:rPr>
-      </w:pPr>
-      <w:proofErr w:type="spellStart"/>
-      <w:r>
-        <w:rPr>
-          <w:rFonts w:ascii="Calibri" w:hAnsi="Calibri"/>
-          <w:color w:val="000000" w:themeColor="text1"/>
-        </w:rPr>
-        <w:t>Not</w:t>
-      </w:r>
-      <w:proofErr w:type="spellEnd"/>
-      <w:r>
-        <w:rPr>
-          <w:rFonts w:ascii="Calibri" w:hAnsi="Calibri"/>
-          <w:color w:val="000000" w:themeColor="text1"/>
-        </w:rPr>
-        <w:t>(</w:t>
-      </w:r>
-      <w:proofErr w:type="spellStart"/>
-      <w:r>
-        <w:rPr>
-          <w:rFonts w:ascii="Calibri" w:hAnsi="Calibri"/>
-          <w:color w:val="000000" w:themeColor="text1"/>
-        </w:rPr>
-        <w:t>not</w:t>
-      </w:r>
-      <w:proofErr w:type="spellEnd"/>
-      <w:r>
-        <w:rPr>
-          <w:rFonts w:ascii="Calibri" w:hAnsi="Calibri"/>
-          <w:color w:val="000000" w:themeColor="text1"/>
-        </w:rPr>
-        <w:t>(0))</w:t>
+          <w:lang w:val="en-US"/>
+        </w:rPr>
+        <w:t>Not(not(0))</w:t>
       </w:r>
     </w:p>
     <w:p>
@@ -9996,55 +9931,72 @@
         <w:rPr>
           <w:rFonts w:ascii="Calibri" w:hAnsi="Calibri"/>
           <w:color w:val="000000" w:themeColor="text1"/>
-        </w:rPr>
-      </w:pPr>
-      <w:proofErr w:type="spellStart"/>
+          <w:lang w:val="en-US"/>
+        </w:rPr>
+      </w:pPr>
       <w:r>
         <w:rPr>
           <w:rFonts w:ascii="Calibri" w:hAnsi="Calibri"/>
           <w:color w:val="000000" w:themeColor="text1"/>
-        </w:rPr>
-        <w:t>Not</w:t>
-      </w:r>
-      <w:proofErr w:type="spellEnd"/>
-      <w:r>
+          <w:lang w:val="en-US"/>
+        </w:rPr>
+        <w:t>Not(not(and(or(A,B),or(B,A))))</w:t>
+      </w:r>
+    </w:p>
+    <w:p>
+      <w:pPr>
+        <w:spacing w:after="0"/>
+        <w:ind w:left="432"/>
         <w:rPr>
           <w:rFonts w:ascii="Calibri" w:hAnsi="Calibri"/>
           <w:color w:val="000000" w:themeColor="text1"/>
-        </w:rPr>
-        <w:t>(</w:t>
-      </w:r>
-      <w:proofErr w:type="spellStart"/>
+          <w:lang w:val="en-US"/>
+        </w:rPr>
+      </w:pPr>
       <w:r>
         <w:rPr>
           <w:rFonts w:ascii="Calibri" w:hAnsi="Calibri"/>
           <w:color w:val="000000" w:themeColor="text1"/>
-        </w:rPr>
-        <w:t>not</w:t>
-      </w:r>
-      <w:proofErr w:type="spellEnd"/>
-      <w:r>
+          <w:lang w:val="en-US"/>
+        </w:rPr>
+        <w:t>Not(not(and(or(1,1),or(1,1))))</w:t>
+      </w:r>
+    </w:p>
+    <w:p>
+      <w:pPr>
+        <w:spacing w:after="0"/>
+        <w:ind w:left="432"/>
         <w:rPr>
           <w:rFonts w:ascii="Calibri" w:hAnsi="Calibri"/>
           <w:color w:val="000000" w:themeColor="text1"/>
-        </w:rPr>
-        <w:t>(</w:t>
-      </w:r>
-      <w:proofErr w:type="spellStart"/>
+          <w:lang w:val="en-US"/>
+        </w:rPr>
+      </w:pPr>
       <w:r>
         <w:rPr>
           <w:rFonts w:ascii="Calibri" w:hAnsi="Calibri"/>
           <w:color w:val="000000" w:themeColor="text1"/>
-        </w:rPr>
-        <w:t>and</w:t>
-      </w:r>
-      <w:proofErr w:type="spellEnd"/>
+          <w:lang w:val="en-US"/>
+        </w:rPr>
+        <w:t>Not(not(</w:t>
+      </w:r>
+      <w:proofErr w:type="spellStart"/>
       <w:r>
         <w:rPr>
           <w:rFonts w:ascii="Calibri" w:hAnsi="Calibri"/>
           <w:color w:val="000000" w:themeColor="text1"/>
-        </w:rPr>
-        <w:t>(or(A,B),or(B,A))))</w:t>
+          <w:lang w:val="en-US"/>
+        </w:rPr>
+        <w:t>and,or</w:t>
+      </w:r>
+      <w:proofErr w:type="spellEnd"/>
+      <w:r>
+        <w:rPr>
+          <w:rFonts w:ascii="Calibri" w:hAnsi="Calibri"/>
+          <w:color w:val="000000" w:themeColor="text1"/>
+          <w:lang w:val="en-US"/>
+        </w:rPr>
+        <w:t>(1,1)))</w:t>
       </w:r>
     </w:p>
     <w:p>
@@ -10054,155 +10006,16 @@
         <w:rPr>
           <w:rFonts w:ascii="Calibri" w:hAnsi="Calibri"/>
           <w:color w:val="000000" w:themeColor="text1"/>
-        </w:rPr>
-      </w:pPr>
-      <w:proofErr w:type="spellStart"/>
+          <w:lang w:val="en-US"/>
+        </w:rPr>
+      </w:pPr>
       <w:r>
         <w:rPr>
           <w:rFonts w:ascii="Calibri" w:hAnsi="Calibri"/>
           <w:color w:val="000000" w:themeColor="text1"/>
-        </w:rPr>
-        <w:t>Not</w:t>
-      </w:r>
-      <w:proofErr w:type="spellEnd"/>
-      <w:r>
-        <w:rPr>
-          <w:rFonts w:ascii="Calibri" w:hAnsi="Calibri"/>
-          <w:color w:val="000000" w:themeColor="text1"/>
-        </w:rPr>
-        <w:t>(</w:t>
-      </w:r>
-      <w:proofErr w:type="spellStart"/>
-      <w:r>
-        <w:rPr>
-          <w:rFonts w:ascii="Calibri" w:hAnsi="Calibri"/>
-          <w:color w:val="000000" w:themeColor="text1"/>
-        </w:rPr>
-        <w:t>not</w:t>
-      </w:r>
-      <w:proofErr w:type="spellEnd"/>
-      <w:r>
-        <w:rPr>
-          <w:rFonts w:ascii="Calibri" w:hAnsi="Calibri"/>
-          <w:color w:val="000000" w:themeColor="text1"/>
-        </w:rPr>
-        <w:t>(</w:t>
-      </w:r>
-      <w:proofErr w:type="spellStart"/>
-      <w:r>
-        <w:rPr>
-          <w:rFonts w:ascii="Calibri" w:hAnsi="Calibri"/>
-          <w:color w:val="000000" w:themeColor="text1"/>
-        </w:rPr>
-        <w:t>and</w:t>
-      </w:r>
-      <w:proofErr w:type="spellEnd"/>
-      <w:r>
-        <w:rPr>
-          <w:rFonts w:ascii="Calibri" w:hAnsi="Calibri"/>
-          <w:color w:val="000000" w:themeColor="text1"/>
-        </w:rPr>
-        <w:t>(or(1,1),or(1,1))))</w:t>
-      </w:r>
-    </w:p>
-    <w:p>
-      <w:pPr>
-        <w:spacing w:after="0"/>
-        <w:ind w:left="432"/>
-        <w:rPr>
-          <w:rFonts w:ascii="Calibri" w:hAnsi="Calibri"/>
-          <w:color w:val="000000" w:themeColor="text1"/>
-        </w:rPr>
-      </w:pPr>
-      <w:proofErr w:type="spellStart"/>
-      <w:r>
-        <w:rPr>
-          <w:rFonts w:ascii="Calibri" w:hAnsi="Calibri"/>
-          <w:color w:val="000000" w:themeColor="text1"/>
-        </w:rPr>
-        <w:t>Not</w:t>
-      </w:r>
-      <w:proofErr w:type="spellEnd"/>
-      <w:r>
-        <w:rPr>
-          <w:rFonts w:ascii="Calibri" w:hAnsi="Calibri"/>
-          <w:color w:val="000000" w:themeColor="text1"/>
-        </w:rPr>
-        <w:t>(</w:t>
-      </w:r>
-      <w:proofErr w:type="spellStart"/>
-      <w:r>
-        <w:rPr>
-          <w:rFonts w:ascii="Calibri" w:hAnsi="Calibri"/>
-          <w:color w:val="000000" w:themeColor="text1"/>
-        </w:rPr>
-        <w:t>not</w:t>
-      </w:r>
-      <w:proofErr w:type="spellEnd"/>
-      <w:r>
-        <w:rPr>
-          <w:rFonts w:ascii="Calibri" w:hAnsi="Calibri"/>
-          <w:color w:val="000000" w:themeColor="text1"/>
-        </w:rPr>
-        <w:t>(</w:t>
-      </w:r>
-      <w:proofErr w:type="spellStart"/>
-      <w:r>
-        <w:rPr>
-          <w:rFonts w:ascii="Calibri" w:hAnsi="Calibri"/>
-          <w:color w:val="000000" w:themeColor="text1"/>
-        </w:rPr>
-        <w:t>and,or</w:t>
-      </w:r>
-      <w:proofErr w:type="spellEnd"/>
-      <w:r>
-        <w:rPr>
-          <w:rFonts w:ascii="Calibri" w:hAnsi="Calibri"/>
-          <w:color w:val="000000" w:themeColor="text1"/>
-        </w:rPr>
-        <w:t>(1,1)))</w:t>
-      </w:r>
-    </w:p>
-    <w:p>
-      <w:pPr>
-        <w:spacing w:after="0"/>
-        <w:ind w:left="432"/>
-        <w:rPr>
-          <w:rFonts w:ascii="Calibri" w:hAnsi="Calibri"/>
-          <w:color w:val="000000" w:themeColor="text1"/>
-        </w:rPr>
-      </w:pPr>
-      <w:proofErr w:type="spellStart"/>
-      <w:r>
-        <w:rPr>
-          <w:rFonts w:ascii="Calibri" w:hAnsi="Calibri"/>
-          <w:color w:val="000000" w:themeColor="text1"/>
-        </w:rPr>
-        <w:t>Not</w:t>
-      </w:r>
-      <w:proofErr w:type="spellEnd"/>
-      <w:r>
-        <w:rPr>
-          <w:rFonts w:ascii="Calibri" w:hAnsi="Calibri"/>
-          <w:color w:val="000000" w:themeColor="text1"/>
-        </w:rPr>
-        <w:t>(</w:t>
-      </w:r>
-      <w:proofErr w:type="spellStart"/>
-      <w:r>
-        <w:rPr>
-          <w:rFonts w:ascii="Calibri" w:hAnsi="Calibri"/>
-          <w:color w:val="000000" w:themeColor="text1"/>
-        </w:rPr>
-        <w:t>not</w:t>
-      </w:r>
-      <w:proofErr w:type="spellEnd"/>
-      <w:r>
-        <w:rPr>
-          <w:rFonts w:ascii="Calibri" w:hAnsi="Calibri"/>
-          <w:color w:val="000000" w:themeColor="text1"/>
-        </w:rPr>
-        <w:t>(1))</w:t>
+          <w:lang w:val="en-US"/>
+        </w:rPr>
+        <w:t>Not(not(1))</w:t>
       </w:r>
     </w:p>
     <w:p>
@@ -10256,55 +10069,73 @@
         <w:rPr>
           <w:rFonts w:ascii="Calibri" w:hAnsi="Calibri"/>
           <w:color w:val="000000" w:themeColor="text1"/>
-        </w:rPr>
-      </w:pPr>
-      <w:proofErr w:type="spellStart"/>
+          <w:lang w:val="en-US"/>
+        </w:rPr>
+      </w:pPr>
       <w:r>
         <w:rPr>
           <w:rFonts w:ascii="Calibri" w:hAnsi="Calibri"/>
           <w:color w:val="000000" w:themeColor="text1"/>
-        </w:rPr>
-        <w:t>Not</w:t>
-      </w:r>
-      <w:proofErr w:type="spellEnd"/>
-      <w:r>
+          <w:lang w:val="en-US"/>
+        </w:rPr>
+        <w:t>Not(not(and(or(A,B),or(B,A))))</w:t>
+      </w:r>
+    </w:p>
+    <w:p>
+      <w:pPr>
+        <w:spacing w:after="0"/>
+        <w:ind w:left="432"/>
         <w:rPr>
           <w:rFonts w:ascii="Calibri" w:hAnsi="Calibri"/>
           <w:color w:val="000000" w:themeColor="text1"/>
-        </w:rPr>
-        <w:t>(</w:t>
-      </w:r>
-      <w:proofErr w:type="spellStart"/>
+          <w:lang w:val="en-US"/>
+        </w:rPr>
+      </w:pPr>
       <w:r>
         <w:rPr>
           <w:rFonts w:ascii="Calibri" w:hAnsi="Calibri"/>
           <w:color w:val="000000" w:themeColor="text1"/>
-        </w:rPr>
-        <w:t>not</w:t>
-      </w:r>
-      <w:proofErr w:type="spellEnd"/>
-      <w:r>
+          <w:lang w:val="en-US"/>
+        </w:rPr>
+        <w:t>Not(not(and(or(0,1),or(0,1))))</w:t>
+      </w:r>
+    </w:p>
+    <w:p>
+      <w:pPr>
+        <w:spacing w:after="0"/>
+        <w:ind w:left="432"/>
         <w:rPr>
           <w:rFonts w:ascii="Calibri" w:hAnsi="Calibri"/>
           <w:color w:val="000000" w:themeColor="text1"/>
-        </w:rPr>
-        <w:t>(</w:t>
-      </w:r>
-      <w:proofErr w:type="spellStart"/>
+          <w:lang w:val="en-US"/>
+        </w:rPr>
+      </w:pPr>
       <w:r>
         <w:rPr>
           <w:rFonts w:ascii="Calibri" w:hAnsi="Calibri"/>
           <w:color w:val="000000" w:themeColor="text1"/>
-        </w:rPr>
-        <w:t>and</w:t>
-      </w:r>
-      <w:proofErr w:type="spellEnd"/>
+          <w:lang w:val="en-US"/>
+        </w:rPr>
+        <w:lastRenderedPageBreak/>
+        <w:t>Not(not(</w:t>
+      </w:r>
+      <w:proofErr w:type="spellStart"/>
       <w:r>
         <w:rPr>
           <w:rFonts w:ascii="Calibri" w:hAnsi="Calibri"/>
           <w:color w:val="000000" w:themeColor="text1"/>
-        </w:rPr>
-        <w:t>(or(A,B),or(B,A))))</w:t>
+          <w:lang w:val="en-US"/>
+        </w:rPr>
+        <w:t>and,or</w:t>
+      </w:r>
+      <w:proofErr w:type="spellEnd"/>
+      <w:r>
+        <w:rPr>
+          <w:rFonts w:ascii="Calibri" w:hAnsi="Calibri"/>
+          <w:color w:val="000000" w:themeColor="text1"/>
+          <w:lang w:val="en-US"/>
+        </w:rPr>
+        <w:t>(1,1)))</w:t>
       </w:r>
     </w:p>
     <w:p>
@@ -10314,156 +10145,16 @@
         <w:rPr>
           <w:rFonts w:ascii="Calibri" w:hAnsi="Calibri"/>
           <w:color w:val="000000" w:themeColor="text1"/>
-        </w:rPr>
-      </w:pPr>
-      <w:proofErr w:type="spellStart"/>
+          <w:lang w:val="en-US"/>
+        </w:rPr>
+      </w:pPr>
       <w:r>
         <w:rPr>
           <w:rFonts w:ascii="Calibri" w:hAnsi="Calibri"/>
           <w:color w:val="000000" w:themeColor="text1"/>
-        </w:rPr>
-        <w:t>Not</w:t>
-      </w:r>
-      <w:proofErr w:type="spellEnd"/>
-      <w:r>
-        <w:rPr>
-          <w:rFonts w:ascii="Calibri" w:hAnsi="Calibri"/>
-          <w:color w:val="000000" w:themeColor="text1"/>
-        </w:rPr>
-        <w:t>(</w:t>
-      </w:r>
-      <w:proofErr w:type="spellStart"/>
-      <w:r>
-        <w:rPr>
-          <w:rFonts w:ascii="Calibri" w:hAnsi="Calibri"/>
-          <w:color w:val="000000" w:themeColor="text1"/>
-        </w:rPr>
-        <w:t>not</w:t>
-      </w:r>
-      <w:proofErr w:type="spellEnd"/>
-      <w:r>
-        <w:rPr>
-          <w:rFonts w:ascii="Calibri" w:hAnsi="Calibri"/>
-          <w:color w:val="000000" w:themeColor="text1"/>
-        </w:rPr>
-        <w:t>(</w:t>
-      </w:r>
-      <w:proofErr w:type="spellStart"/>
-      <w:r>
-        <w:rPr>
-          <w:rFonts w:ascii="Calibri" w:hAnsi="Calibri"/>
-          <w:color w:val="000000" w:themeColor="text1"/>
-        </w:rPr>
-        <w:t>and</w:t>
-      </w:r>
-      <w:proofErr w:type="spellEnd"/>
-      <w:r>
-        <w:rPr>
-          <w:rFonts w:ascii="Calibri" w:hAnsi="Calibri"/>
-          <w:color w:val="000000" w:themeColor="text1"/>
-        </w:rPr>
-        <w:t>(or(0,1),or(0,1))))</w:t>
-      </w:r>
-    </w:p>
-    <w:p>
-      <w:pPr>
-        <w:spacing w:after="0"/>
-        <w:ind w:left="432"/>
-        <w:rPr>
-          <w:rFonts w:ascii="Calibri" w:hAnsi="Calibri"/>
-          <w:color w:val="000000" w:themeColor="text1"/>
-        </w:rPr>
-      </w:pPr>
-      <w:proofErr w:type="spellStart"/>
-      <w:r>
-        <w:rPr>
-          <w:rFonts w:ascii="Calibri" w:hAnsi="Calibri"/>
-          <w:color w:val="000000" w:themeColor="text1"/>
-        </w:rPr>
-        <w:lastRenderedPageBreak/>
-        <w:t>Not</w:t>
-      </w:r>
-      <w:proofErr w:type="spellEnd"/>
-      <w:r>
-        <w:rPr>
-          <w:rFonts w:ascii="Calibri" w:hAnsi="Calibri"/>
-          <w:color w:val="000000" w:themeColor="text1"/>
-        </w:rPr>
-        <w:t>(</w:t>
-      </w:r>
-      <w:proofErr w:type="spellStart"/>
-      <w:r>
-        <w:rPr>
-          <w:rFonts w:ascii="Calibri" w:hAnsi="Calibri"/>
-          <w:color w:val="000000" w:themeColor="text1"/>
-        </w:rPr>
-        <w:t>not</w:t>
-      </w:r>
-      <w:proofErr w:type="spellEnd"/>
-      <w:r>
-        <w:rPr>
-          <w:rFonts w:ascii="Calibri" w:hAnsi="Calibri"/>
-          <w:color w:val="000000" w:themeColor="text1"/>
-        </w:rPr>
-        <w:t>(</w:t>
-      </w:r>
-      <w:proofErr w:type="spellStart"/>
-      <w:r>
-        <w:rPr>
-          <w:rFonts w:ascii="Calibri" w:hAnsi="Calibri"/>
-          <w:color w:val="000000" w:themeColor="text1"/>
-        </w:rPr>
-        <w:t>and,or</w:t>
-      </w:r>
-      <w:proofErr w:type="spellEnd"/>
-      <w:r>
-        <w:rPr>
-          <w:rFonts w:ascii="Calibri" w:hAnsi="Calibri"/>
-          <w:color w:val="000000" w:themeColor="text1"/>
-        </w:rPr>
-        <w:t>(1,1)))</w:t>
-      </w:r>
-    </w:p>
-    <w:p>
-      <w:pPr>
-        <w:spacing w:after="0"/>
-        <w:ind w:left="432"/>
-        <w:rPr>
-          <w:rFonts w:ascii="Calibri" w:hAnsi="Calibri"/>
-          <w:color w:val="000000" w:themeColor="text1"/>
-        </w:rPr>
-      </w:pPr>
-      <w:proofErr w:type="spellStart"/>
-      <w:r>
-        <w:rPr>
-          <w:rFonts w:ascii="Calibri" w:hAnsi="Calibri"/>
-          <w:color w:val="000000" w:themeColor="text1"/>
-        </w:rPr>
-        <w:t>Not</w:t>
-      </w:r>
-      <w:proofErr w:type="spellEnd"/>
-      <w:r>
-        <w:rPr>
-          <w:rFonts w:ascii="Calibri" w:hAnsi="Calibri"/>
-          <w:color w:val="000000" w:themeColor="text1"/>
-        </w:rPr>
-        <w:t>(</w:t>
-      </w:r>
-      <w:proofErr w:type="spellStart"/>
-      <w:r>
-        <w:rPr>
-          <w:rFonts w:ascii="Calibri" w:hAnsi="Calibri"/>
-          <w:color w:val="000000" w:themeColor="text1"/>
-        </w:rPr>
-        <w:t>not</w:t>
-      </w:r>
-      <w:proofErr w:type="spellEnd"/>
-      <w:r>
-        <w:rPr>
-          <w:rFonts w:ascii="Calibri" w:hAnsi="Calibri"/>
-          <w:color w:val="000000" w:themeColor="text1"/>
-        </w:rPr>
-        <w:t>(1))</w:t>
+          <w:lang w:val="en-US"/>
+        </w:rPr>
+        <w:t>Not(not(1))</w:t>
       </w:r>
     </w:p>
     <w:p>
@@ -10517,12 +10208,14 @@
         <w:rPr>
           <w:rFonts w:ascii="Calibri" w:hAnsi="Calibri"/>
           <w:color w:val="000000" w:themeColor="text1"/>
+          <w:lang w:val="en-US"/>
         </w:rPr>
       </w:pPr>
       <w:r>
         <w:rPr>
           <w:rFonts w:ascii="Calibri" w:hAnsi="Calibri"/>
           <w:color w:val="000000" w:themeColor="text1"/>
+          <w:lang w:val="en-US"/>
         </w:rPr>
         <w:t>Or(</w:t>
       </w:r>
@@ -10531,6 +10224,7 @@
         <w:rPr>
           <w:rFonts w:ascii="Calibri" w:hAnsi="Calibri"/>
           <w:color w:val="000000" w:themeColor="text1"/>
+          <w:lang w:val="en-US"/>
         </w:rPr>
         <w:t>A,and</w:t>
       </w:r>
@@ -10539,104 +10233,45 @@
         <w:rPr>
           <w:rFonts w:ascii="Calibri" w:hAnsi="Calibri"/>
           <w:color w:val="000000" w:themeColor="text1"/>
-        </w:rPr>
-        <w:t>(</w:t>
-      </w:r>
-      <w:proofErr w:type="spellStart"/>
-      <w:r>
+          <w:lang w:val="en-US"/>
+        </w:rPr>
+        <w:t>(not(B),not(A)))</w:t>
+      </w:r>
+    </w:p>
+    <w:p>
+      <w:pPr>
+        <w:spacing w:after="0"/>
+        <w:ind w:left="432"/>
         <w:rPr>
           <w:rFonts w:ascii="Calibri" w:hAnsi="Calibri"/>
           <w:color w:val="000000" w:themeColor="text1"/>
-        </w:rPr>
-        <w:t>not</w:t>
-      </w:r>
-      <w:proofErr w:type="spellEnd"/>
+          <w:lang w:val="en-US"/>
+        </w:rPr>
+      </w:pPr>
       <w:r>
         <w:rPr>
           <w:rFonts w:ascii="Calibri" w:hAnsi="Calibri"/>
           <w:color w:val="000000" w:themeColor="text1"/>
-        </w:rPr>
-        <w:t>(B),</w:t>
-      </w:r>
-      <w:proofErr w:type="spellStart"/>
-      <w:r>
+          <w:lang w:val="en-US"/>
+        </w:rPr>
+        <w:t>Or(0,and(not(1),not(0)))</w:t>
+      </w:r>
+    </w:p>
+    <w:p>
+      <w:pPr>
+        <w:spacing w:after="0"/>
+        <w:ind w:left="432"/>
         <w:rPr>
           <w:rFonts w:ascii="Calibri" w:hAnsi="Calibri"/>
           <w:color w:val="000000" w:themeColor="text1"/>
-        </w:rPr>
-        <w:t>not</w:t>
-      </w:r>
-      <w:proofErr w:type="spellEnd"/>
+          <w:lang w:val="en-US"/>
+        </w:rPr>
+      </w:pPr>
       <w:r>
         <w:rPr>
           <w:rFonts w:ascii="Calibri" w:hAnsi="Calibri"/>
           <w:color w:val="000000" w:themeColor="text1"/>
-        </w:rPr>
-        <w:t>(A)))</w:t>
-      </w:r>
-    </w:p>
-    <w:p>
-      <w:pPr>
-        <w:spacing w:after="0"/>
-        <w:ind w:left="432"/>
-        <w:rPr>
-          <w:rFonts w:ascii="Calibri" w:hAnsi="Calibri"/>
-          <w:color w:val="000000" w:themeColor="text1"/>
-        </w:rPr>
-      </w:pPr>
-      <w:r>
-        <w:rPr>
-          <w:rFonts w:ascii="Calibri" w:hAnsi="Calibri"/>
-          <w:color w:val="000000" w:themeColor="text1"/>
-        </w:rPr>
-        <w:t>Or(0,and(</w:t>
-      </w:r>
-      <w:proofErr w:type="spellStart"/>
-      <w:r>
-        <w:rPr>
-          <w:rFonts w:ascii="Calibri" w:hAnsi="Calibri"/>
-          <w:color w:val="000000" w:themeColor="text1"/>
-        </w:rPr>
-        <w:t>not</w:t>
-      </w:r>
-      <w:proofErr w:type="spellEnd"/>
-      <w:r>
-        <w:rPr>
-          <w:rFonts w:ascii="Calibri" w:hAnsi="Calibri"/>
-          <w:color w:val="000000" w:themeColor="text1"/>
-        </w:rPr>
-        <w:t>(1),</w:t>
-      </w:r>
-      <w:proofErr w:type="spellStart"/>
-      <w:r>
-        <w:rPr>
-          <w:rFonts w:ascii="Calibri" w:hAnsi="Calibri"/>
-          <w:color w:val="000000" w:themeColor="text1"/>
-        </w:rPr>
-        <w:t>not</w:t>
-      </w:r>
-      <w:proofErr w:type="spellEnd"/>
-      <w:r>
-        <w:rPr>
-          <w:rFonts w:ascii="Calibri" w:hAnsi="Calibri"/>
-          <w:color w:val="000000" w:themeColor="text1"/>
-        </w:rPr>
-        <w:t>(0)))</w:t>
-      </w:r>
-    </w:p>
-    <w:p>
-      <w:pPr>
-        <w:spacing w:after="0"/>
-        <w:ind w:left="432"/>
-        <w:rPr>
-          <w:rFonts w:ascii="Calibri" w:hAnsi="Calibri"/>
-          <w:color w:val="000000" w:themeColor="text1"/>
-        </w:rPr>
-      </w:pPr>
-      <w:r>
-        <w:rPr>
-          <w:rFonts w:ascii="Calibri" w:hAnsi="Calibri"/>
-          <w:color w:val="000000" w:themeColor="text1"/>
+          <w:lang w:val="en-US"/>
         </w:rPr>
         <w:t>Or(0,and(0,1))</w:t>
       </w:r>
@@ -11350,7 +10985,36 @@
           <w:color w:val="FF0000"/>
           <w:u w:color="FF0000"/>
         </w:rPr>
-        <w:t>Deze paragraaf bevat extra informatie en mag worden overgeslagen.</w:t>
+        <w:t xml:space="preserve">Deze </w:t>
+      </w:r>
+      <w:proofErr w:type="spellStart"/>
+      <w:r>
+        <w:rPr>
+          <w:b/>
+          <w:i/>
+          <w:color w:val="FF0000"/>
+          <w:u w:color="FF0000"/>
+        </w:rPr>
+        <w:t>sub</w:t>
+      </w:r>
+      <w:r>
+        <w:rPr>
+          <w:b/>
+          <w:i/>
+          <w:color w:val="FF0000"/>
+          <w:u w:color="FF0000"/>
+        </w:rPr>
+        <w:t>paragraaf</w:t>
+      </w:r>
+      <w:proofErr w:type="spellEnd"/>
+      <w:r>
+        <w:rPr>
+          <w:b/>
+          <w:i/>
+          <w:color w:val="FF0000"/>
+          <w:u w:color="FF0000"/>
+        </w:rPr>
+        <w:t xml:space="preserve"> bevat extra informatie en mag worden overgeslagen.</w:t>
       </w:r>
     </w:p>
     <w:p>
@@ -11532,7 +11196,13 @@
             </w:r>
             <w:proofErr w:type="spellEnd"/>
             <w:r>
-              <w:t xml:space="preserve"> operator als A=B=0? Dus A == B?</w:t>
+              <w:t xml:space="preserve"> operator als </w:t>
+            </w:r>
+            <w:r>
+              <w:t xml:space="preserve">wiskundig gezien: </w:t>
+            </w:r>
+            <w:r>
+              <w:t>A=B=0? Dus A == B?</w:t>
             </w:r>
             <w:r>
               <w:t xml:space="preserve"> </w:t>
@@ -11553,7 +11223,7 @@
               <w:t>Snap je waarom?</w:t>
             </w:r>
             <w:r>
-              <w:t xml:space="preserve"> Dit werkt overigens niet voor strings.</w:t>
+              <w:t xml:space="preserve"> </w:t>
             </w:r>
           </w:p>
           <w:p>
@@ -11601,19 +11271,43 @@
         <w:rPr>
           <w:b/>
         </w:rPr>
-        <w:t>Typ in Matlab de volgende regel: ‘A=2; B=2; A==B’</w:t>
-      </w:r>
-    </w:p>
-    <w:p>
-      <w:pPr>
+        <w:t>Typ in Matlab de volgende regel: ‘</w:t>
+      </w:r>
+      <w:r>
         <w:rPr>
           <w:b/>
         </w:rPr>
-      </w:pPr>
+        <w:t xml:space="preserve">  </w:t>
+      </w:r>
       <w:r>
         <w:rPr>
           <w:b/>
         </w:rPr>
+        <w:t>A=2; B=2; A==B</w:t>
+      </w:r>
+      <w:r>
+        <w:rPr>
+          <w:b/>
+        </w:rPr>
+        <w:t xml:space="preserve">  </w:t>
+      </w:r>
+      <w:r>
+        <w:rPr>
+          <w:b/>
+        </w:rPr>
+        <w:t>’</w:t>
+      </w:r>
+    </w:p>
+    <w:p>
+      <w:pPr>
+        <w:rPr>
+          <w:b/>
+        </w:rPr>
+      </w:pPr>
+      <w:r>
+        <w:rPr>
+          <w:b/>
+        </w:rPr>
         <w:t>Druk op Enter</w:t>
       </w:r>
     </w:p>
@@ -11627,7 +11321,31 @@
         <w:rPr>
           <w:b/>
         </w:rPr>
-        <w:t>Typ in Matlab de volgende regel: ‘A=2; B=45; A==B’</w:t>
+        <w:t>Typ in Matlab de volgende regel: ‘</w:t>
+      </w:r>
+      <w:r>
+        <w:rPr>
+          <w:b/>
+        </w:rPr>
+        <w:t xml:space="preserve">  </w:t>
+      </w:r>
+      <w:r>
+        <w:rPr>
+          <w:b/>
+        </w:rPr>
+        <w:t>A=2; B=45; A==B</w:t>
+      </w:r>
+      <w:r>
+        <w:rPr>
+          <w:b/>
+        </w:rPr>
+        <w:t xml:space="preserve">  </w:t>
+      </w:r>
+      <w:r>
+        <w:rPr>
+          <w:b/>
+        </w:rPr>
+        <w:t>’</w:t>
       </w:r>
     </w:p>
     <w:p>
@@ -12233,6 +11951,26 @@
     </w:p>
     <w:p>
       <w:pPr>
+        <w:rPr>
+          <w:i/>
+          <w:iCs/>
+          <w:color w:val="44546A" w:themeColor="text2"/>
+          <w:sz w:val="18"/>
+          <w:szCs w:val="18"/>
+        </w:rPr>
+      </w:pPr>
+      <w:r>
+        <w:br w:type="page"/>
+      </w:r>
+    </w:p>
+    <w:p>
+      <w:pPr>
+        <w:pStyle w:val="Bijschrift"/>
+        <w:jc w:val="center"/>
+      </w:pPr>
+    </w:p>
+    <w:p>
+      <w:pPr>
         <w:pStyle w:val="Kop2"/>
       </w:pPr>
       <w:bookmarkStart w:id="33" w:name="_Toc487553089"/>
@@ -12268,10 +12006,7 @@
         <w:fldChar w:fldCharType="begin"/>
       </w:r>
       <w:r>
-        <w:instrText xml:space="preserve"> SEQ Tabel \</w:instrText>
-      </w:r>
-      <w:r>
-        <w:instrText xml:space="preserve">* ARABIC </w:instrText>
+        <w:instrText xml:space="preserve"> SEQ Tabel \* ARABIC </w:instrText>
       </w:r>
       <w:r>
         <w:fldChar w:fldCharType="separate"/>
@@ -12772,7 +12507,6 @@
               <w:rPr>
                 <w:rFonts w:eastAsia="Calibri" w:cstheme="minorHAnsi"/>
               </w:rPr>
-              <w:lastRenderedPageBreak/>
               <w:t>Groter dan gelijk aan</w:t>
             </w:r>
           </w:p>
@@ -12987,17 +12721,46 @@
       <w:pPr>
         <w:rPr>
           <w:i/>
-          <w:color w:val="ED7D31" w:themeColor="accent2"/>
+          <w:color w:val="FF0000"/>
         </w:rPr>
       </w:pPr>
       <w:r>
         <w:rPr>
           <w:b/>
           <w:i/>
-          <w:color w:val="ED7D31" w:themeColor="accent2"/>
+          <w:color w:val="FF0000"/>
           <w:u w:color="FF0000"/>
         </w:rPr>
-        <w:t>Deze paragraaf bevat extra informatie en mag worden overgeslagen.</w:t>
+        <w:t xml:space="preserve">Deze </w:t>
+      </w:r>
+      <w:proofErr w:type="spellStart"/>
+      <w:r>
+        <w:rPr>
+          <w:b/>
+          <w:i/>
+          <w:color w:val="FF0000"/>
+          <w:u w:color="FF0000"/>
+        </w:rPr>
+        <w:t>sub</w:t>
+      </w:r>
+      <w:r>
+        <w:rPr>
+          <w:b/>
+          <w:i/>
+          <w:color w:val="FF0000"/>
+          <w:u w:color="FF0000"/>
+        </w:rPr>
+        <w:t>paragraaf</w:t>
+      </w:r>
+      <w:proofErr w:type="spellEnd"/>
+      <w:r>
+        <w:rPr>
+          <w:b/>
+          <w:i/>
+          <w:color w:val="FF0000"/>
+          <w:u w:color="FF0000"/>
+        </w:rPr>
+        <w:t xml:space="preserve"> bevat extra informatie en mag worden overgeslagen.</w:t>
       </w:r>
     </w:p>
     <w:p>
@@ -13684,11 +13447,17 @@
     </w:tbl>
     <w:p/>
     <w:p>
+      <w:r>
+        <w:br w:type="page"/>
+      </w:r>
+    </w:p>
+    <w:p>
       <w:pPr>
         <w:pStyle w:val="Kop2"/>
       </w:pPr>
       <w:bookmarkStart w:id="35" w:name="_Toc487553091"/>
       <w:r>
+        <w:lastRenderedPageBreak/>
         <w:t>Element-</w:t>
       </w:r>
       <w:proofErr w:type="spellStart"/>
@@ -14193,7 +13962,6 @@
         <w:rPr>
           <w:i/>
         </w:rPr>
-        <w:lastRenderedPageBreak/>
         <w:t>Maar wat is het verschil in gedrag tussen de twee type operatoren (element-</w:t>
       </w:r>
       <w:proofErr w:type="spellStart"/>
@@ -14714,6 +14482,7 @@
       </w:pPr>
       <w:bookmarkStart w:id="37" w:name="_Toc487553092"/>
       <w:r>
+        <w:lastRenderedPageBreak/>
         <w:t>Met welk type operator moet worden gewerkt?</w:t>
       </w:r>
       <w:bookmarkEnd w:id="37"/>
@@ -14779,17 +14548,46 @@
       <w:pPr>
         <w:rPr>
           <w:i/>
-          <w:color w:val="ED7D31" w:themeColor="accent2"/>
+          <w:color w:val="FF0000"/>
         </w:rPr>
       </w:pPr>
       <w:r>
         <w:rPr>
           <w:b/>
           <w:i/>
-          <w:color w:val="ED7D31" w:themeColor="accent2"/>
+          <w:color w:val="FF0000"/>
           <w:u w:color="FF0000"/>
         </w:rPr>
-        <w:t>Deze paragraaf bevat extra informatie en mag worden overgeslagen.</w:t>
+        <w:t xml:space="preserve">Deze </w:t>
+      </w:r>
+      <w:proofErr w:type="spellStart"/>
+      <w:r>
+        <w:rPr>
+          <w:b/>
+          <w:i/>
+          <w:color w:val="FF0000"/>
+          <w:u w:color="FF0000"/>
+        </w:rPr>
+        <w:t>sub</w:t>
+      </w:r>
+      <w:r>
+        <w:rPr>
+          <w:b/>
+          <w:i/>
+          <w:color w:val="FF0000"/>
+          <w:u w:color="FF0000"/>
+        </w:rPr>
+        <w:t>paragraaf</w:t>
+      </w:r>
+      <w:proofErr w:type="spellEnd"/>
+      <w:r>
+        <w:rPr>
+          <w:b/>
+          <w:i/>
+          <w:color w:val="FF0000"/>
+          <w:u w:color="FF0000"/>
+        </w:rPr>
+        <w:t xml:space="preserve"> bevat extra informatie en mag worden overgeslagen.</w:t>
       </w:r>
     </w:p>
     <w:p>
@@ -14821,7 +14619,6 @@
     </w:p>
     <w:p>
       <w:r>
-        <w:lastRenderedPageBreak/>
         <w:t xml:space="preserve">Deze naam komt af van het gedrag van een short-circuit operator. Dat betekent het volgende: als het resultaat van een </w:t>
       </w:r>
       <w:proofErr w:type="spellStart"/>
@@ -15097,6 +14894,7 @@
       </w:pPr>
       <w:bookmarkStart w:id="41" w:name="_Toc487553094"/>
       <w:r>
+        <w:lastRenderedPageBreak/>
         <w:t>Vragen en opdrachten</w:t>
       </w:r>
       <w:bookmarkEnd w:id="41"/>
@@ -15756,10 +15554,17 @@
         </w:rPr>
       </w:pPr>
       <w:r>
-        <w:t xml:space="preserve">Voorgaande situatie zouden we kunnen samenvatten als: </w:t>
-      </w:r>
-      <w:r>
-        <w:rPr>
+        <w:t>Voorgaande situatie zouden we kunnen samenvatten als:</w:t>
+      </w:r>
+      <w:r>
+        <w:rPr>
+          <w:rStyle w:val="aMatlabChar"/>
+        </w:rPr>
+        <w:t xml:space="preserve"> </w:t>
+      </w:r>
+      <w:r>
+        <w:rPr>
+          <w:rStyle w:val="aMatlabChar"/>
           <w:i/>
           <w:u w:val="single"/>
         </w:rPr>
@@ -15767,12 +15572,26 @@
       </w:r>
       <w:r>
         <w:rPr>
+          <w:rStyle w:val="aMatlabChar"/>
+        </w:rPr>
+        <w:t xml:space="preserve"> de variabele lichaamslengte </w:t>
+      </w:r>
+      <w:r>
+        <w:rPr>
+          <w:rStyle w:val="aMatlabChar"/>
           <w:i/>
         </w:rPr>
-        <w:t xml:space="preserve"> de variabele lichaamslengte gelijk is aan nul, vraag </w:t>
-      </w:r>
-      <w:r>
-        <w:rPr>
+        <w:t>gelijk is aan nul</w:t>
+      </w:r>
+      <w:r>
+        <w:rPr>
+          <w:rStyle w:val="aMatlabChar"/>
+        </w:rPr>
+        <w:t xml:space="preserve">, vraag </w:t>
+      </w:r>
+      <w:r>
+        <w:rPr>
+          <w:rStyle w:val="aMatlabChar"/>
           <w:i/>
           <w:u w:val="single"/>
         </w:rPr>
@@ -15780,12 +15599,20 @@
       </w:r>
       <w:r>
         <w:rPr>
-          <w:i/>
-        </w:rPr>
-        <w:t xml:space="preserve"> de gebruiker om deze variabele een naam te geven. Ga </w:t>
-      </w:r>
-      <w:r>
-        <w:rPr>
+          <w:rStyle w:val="aMatlabChar"/>
+        </w:rPr>
+        <w:t xml:space="preserve"> de gebruiker om deze variabele een naam te geven. </w:t>
+      </w:r>
+      <w:r>
+        <w:rPr>
+          <w:rStyle w:val="aMatlabChar"/>
+          <w:u w:val="single"/>
+        </w:rPr>
+        <w:t xml:space="preserve">Ga </w:t>
+      </w:r>
+      <w:r>
+        <w:rPr>
+          <w:rStyle w:val="aMatlabChar"/>
           <w:i/>
           <w:u w:val="single"/>
         </w:rPr>
@@ -15793,7 +15620,7 @@
       </w:r>
       <w:r>
         <w:rPr>
-          <w:i/>
+          <w:rStyle w:val="aMatlabChar"/>
         </w:rPr>
         <w:t xml:space="preserve"> door met het programma.</w:t>
       </w:r>
@@ -16273,7 +16100,13 @@
     </w:p>
     <w:p>
       <w:r>
-        <w:t>Met behulp van logische en relationele operatoren. We weten inmiddels dat het resultaat van een dergelijke operaties altijd een nul of een één als resultaat hebben (respectiev</w:t>
+        <w:t>Met behulp van log</w:t>
+      </w:r>
+      <w:r>
+        <w:t>ische en relationele operatoren!</w:t>
+      </w:r>
+      <w:r>
+        <w:t xml:space="preserve"> We weten inmiddels dat het resultaat van een dergelijke operaties altijd een nul of een één als resultaat hebben (respectiev</w:t>
       </w:r>
       <w:r>
         <w:t xml:space="preserve">elijke een </w:t>
@@ -16757,7 +16590,7 @@
     <w:tbl>
       <w:tblPr>
         <w:tblStyle w:val="Tabelraster"/>
-        <w:tblpPr w:leftFromText="141" w:rightFromText="141" w:vertAnchor="page" w:horzAnchor="margin" w:tblpXSpec="right" w:tblpY="9143"/>
+        <w:tblpPr w:leftFromText="141" w:rightFromText="141" w:vertAnchor="page" w:horzAnchor="margin" w:tblpXSpec="center" w:tblpY="9143"/>
         <w:tblW w:w="0" w:type="auto"/>
         <w:tblBorders>
           <w:top w:val="none" w:sz="0" w:space="0" w:color="auto"/>
@@ -16770,7 +16603,7 @@
         <w:tblLook w:val="04A0" w:firstRow="1" w:lastRow="0" w:firstColumn="1" w:lastColumn="0" w:noHBand="0" w:noVBand="1"/>
       </w:tblPr>
       <w:tblGrid>
-        <w:gridCol w:w="4356"/>
+        <w:gridCol w:w="5686"/>
       </w:tblGrid>
       <w:tr>
         <w:tc>
@@ -16792,9 +16625,9 @@
                 <w:lang w:eastAsia="nl-NL"/>
               </w:rPr>
               <w:drawing>
-                <wp:inline distT="0" distB="0" distL="0" distR="0" wp14:anchorId="1BE62D5A" wp14:editId="6866A1F8">
-                  <wp:extent cx="2626285" cy="2472538"/>
-                  <wp:effectExtent l="0" t="0" r="3175" b="4445"/>
+                <wp:inline distT="0" distB="0" distL="0" distR="0" wp14:anchorId="1BE62D5A" wp14:editId="688407B7">
+                  <wp:extent cx="3473450" cy="3270108"/>
+                  <wp:effectExtent l="0" t="0" r="0" b="6985"/>
                   <wp:docPr id="24" name="Afbeelding 24"/>
                   <wp:cNvGraphicFramePr>
                     <a:graphicFrameLocks xmlns:a="http://schemas.openxmlformats.org/drawingml/2006/main" noChangeAspect="1"/>
@@ -16821,7 +16654,7 @@
                         <pic:spPr>
                           <a:xfrm>
                             <a:off x="0" y="0"/>
-                            <a:ext cx="2639395" cy="2484880"/>
+                            <a:ext cx="3500640" cy="3295706"/>
                           </a:xfrm>
                           <a:prstGeom prst="rect">
                             <a:avLst/>
@@ -17132,7 +16965,6 @@
         </w:tc>
       </w:tr>
     </w:tbl>
-    <w:p/>
     <w:p>
       <w:pPr>
         <w:pStyle w:val="Kop2"/>
@@ -17866,7 +17698,153 @@
         <w:t>zogenaamd</w:t>
       </w:r>
       <w:r>
-        <w:t xml:space="preserve"> bepaalde bestanden niet worden gevonden, terwijl jij zeker weet dat de bestanden op je H-schijf of USB-stick staan.</w:t>
+        <w:t xml:space="preserve"> bepaalde bestanden niet worden gevonden</w:t>
+      </w:r>
+      <w:r>
+        <w:t xml:space="preserve"> door Matlab. T</w:t>
+      </w:r>
+      <w:r>
+        <w:t>erwijl jij zeker weet dat de bestanden op je H-schijf of USB-stick staan.</w:t>
+      </w:r>
+    </w:p>
+    <w:p>
+      <w:pPr>
+        <w:pStyle w:val="Kop2"/>
+      </w:pPr>
+      <w:r>
+        <w:t>Voorbereiding</w:t>
+      </w:r>
+    </w:p>
+    <w:p>
+      <w:r>
+        <w:t>Je moet om dit hoofdstuk te volgen even wat voorbereiding treffen:</w:t>
+      </w:r>
+    </w:p>
+    <w:p>
+      <w:pPr>
+        <w:pStyle w:val="Lijstalinea"/>
+        <w:numPr>
+          <w:ilvl w:val="0"/>
+          <w:numId w:val="37"/>
+        </w:numPr>
+      </w:pPr>
+      <w:r>
+        <w:t xml:space="preserve">Maak </w:t>
+      </w:r>
+      <w:r>
+        <w:t xml:space="preserve">een script genaamd </w:t>
+      </w:r>
+      <w:proofErr w:type="spellStart"/>
+      <w:r>
+        <w:rPr>
+          <w:i/>
+        </w:rPr>
+        <w:t>anderscript.m</w:t>
+      </w:r>
+      <w:proofErr w:type="spellEnd"/>
+      <w:r>
+        <w:t xml:space="preserve"> aan. En vul de script met deze ene dummy-regel code: </w:t>
+      </w:r>
+      <w:r>
+        <w:rPr>
+          <w:rStyle w:val="aMatlabChar"/>
+        </w:rPr>
+        <w:t xml:space="preserve"> </w:t>
+      </w:r>
+      <w:r>
+        <w:rPr>
+          <w:rStyle w:val="aMatlabChar"/>
+        </w:rPr>
+        <w:t>1;</w:t>
+      </w:r>
+      <w:r>
+        <w:rPr>
+          <w:rStyle w:val="aMatlabChar"/>
+        </w:rPr>
+        <w:t xml:space="preserve"> </w:t>
+      </w:r>
+      <w:r>
+        <w:t xml:space="preserve"> </w:t>
+      </w:r>
+    </w:p>
+    <w:p>
+      <w:pPr>
+        <w:pStyle w:val="Lijstalinea"/>
+        <w:numPr>
+          <w:ilvl w:val="0"/>
+          <w:numId w:val="37"/>
+        </w:numPr>
+      </w:pPr>
+      <w:r>
+        <w:t xml:space="preserve">Sla het script op in de root-folder van je </w:t>
+      </w:r>
+      <w:proofErr w:type="spellStart"/>
+      <w:r>
+        <w:t>hardeschijf</w:t>
+      </w:r>
+      <w:proofErr w:type="spellEnd"/>
+      <w:r>
+        <w:t xml:space="preserve">. Bijvoorbeeld </w:t>
+      </w:r>
+      <w:r>
+        <w:rPr>
+          <w:i/>
+        </w:rPr>
+        <w:t>C:\</w:t>
+      </w:r>
+      <w:r>
+        <w:rPr>
+          <w:i/>
+        </w:rPr>
+        <w:t>.</w:t>
+      </w:r>
+      <w:r>
+        <w:t xml:space="preserve"> Als je meerdere partities hebt, maakt het niet uit op welke partitie. Als het maar in de root-folder staat</w:t>
+      </w:r>
+    </w:p>
+    <w:p>
+      <w:pPr>
+        <w:pStyle w:val="Lijstalinea"/>
+        <w:numPr>
+          <w:ilvl w:val="0"/>
+          <w:numId w:val="37"/>
+        </w:numPr>
+      </w:pPr>
+      <w:r>
+        <w:t xml:space="preserve">Ga nu in de </w:t>
+      </w:r>
+      <w:proofErr w:type="spellStart"/>
+      <w:r>
+        <w:t>Current</w:t>
+      </w:r>
+      <w:proofErr w:type="spellEnd"/>
+      <w:r>
+        <w:t xml:space="preserve"> Folder in Matlab naar een </w:t>
+      </w:r>
+      <w:r>
+        <w:rPr>
+          <w:b/>
+        </w:rPr>
+        <w:t xml:space="preserve">andere </w:t>
+      </w:r>
+      <w:r>
+        <w:t xml:space="preserve">folder dan de root-folder. Het maakt niet uit welke folder, als het maar niet de root-folder is. Maak daar het script </w:t>
+      </w:r>
+      <w:proofErr w:type="spellStart"/>
+      <w:r>
+        <w:rPr>
+          <w:i/>
+        </w:rPr>
+        <w:t>setpathexample.m</w:t>
+      </w:r>
+      <w:proofErr w:type="spellEnd"/>
+      <w:r>
+        <w:t xml:space="preserve"> aan.</w:t>
+      </w:r>
+    </w:p>
+    <w:p>
+      <w:r>
+        <w:t>Je bent nu klaar om onderstaande uitleg te volgen.</w:t>
       </w:r>
     </w:p>
     <w:p>
@@ -18000,7 +17978,129 @@
         <w:fldChar w:fldCharType="end"/>
       </w:r>
       <w:r>
-        <w:t xml:space="preserve"> is onze start situatie te zien. In de </w:t>
+        <w:t xml:space="preserve"> is onze start situatie te zien.</w:t>
+      </w:r>
+    </w:p>
+    <w:p>
+      <w:pPr>
+        <w:rPr>
+          <w:i/>
+        </w:rPr>
+      </w:pPr>
+      <w:r>
+        <w:rPr>
+          <w:i/>
+        </w:rPr>
+        <w:t xml:space="preserve">In welke folder staat ons script </w:t>
+      </w:r>
+      <w:proofErr w:type="spellStart"/>
+      <w:r>
+        <w:rPr>
+          <w:i/>
+        </w:rPr>
+        <w:t>setpathexample.m</w:t>
+      </w:r>
+      <w:proofErr w:type="spellEnd"/>
+      <w:r>
+        <w:rPr>
+          <w:i/>
+        </w:rPr>
+        <w:t xml:space="preserve"> in </w:t>
+      </w:r>
+      <w:r>
+        <w:rPr>
+          <w:i/>
+        </w:rPr>
+        <w:fldChar w:fldCharType="begin"/>
+      </w:r>
+      <w:r>
+        <w:rPr>
+          <w:i/>
+        </w:rPr>
+        <w:instrText xml:space="preserve"> REF _Ref476926645 \h </w:instrText>
+      </w:r>
+      <w:r>
+        <w:rPr>
+          <w:i/>
+        </w:rPr>
+      </w:r>
+      <w:r>
+        <w:rPr>
+          <w:i/>
+        </w:rPr>
+        <w:fldChar w:fldCharType="separate"/>
+      </w:r>
+      <w:r>
+        <w:t xml:space="preserve">Figuur </w:t>
+      </w:r>
+      <w:r>
+        <w:rPr>
+          <w:noProof/>
+        </w:rPr>
+        <w:t>21</w:t>
+      </w:r>
+      <w:r>
+        <w:rPr>
+          <w:i/>
+        </w:rPr>
+        <w:fldChar w:fldCharType="end"/>
+      </w:r>
+      <w:r>
+        <w:rPr>
+          <w:i/>
+        </w:rPr>
+        <w:t>?</w:t>
+      </w:r>
+    </w:p>
+    <w:p>
+      <w:r>
+        <w:t xml:space="preserve">Zoals je kunt in </w:t>
+      </w:r>
+      <w:r>
+        <w:fldChar w:fldCharType="begin"/>
+      </w:r>
+      <w:r>
+        <w:instrText xml:space="preserve"> REF _Ref476926645 \h </w:instrText>
+      </w:r>
+      <w:r>
+        <w:instrText xml:space="preserve"> \* MERGEFORMAT </w:instrText>
+      </w:r>
+      <w:r>
+        <w:fldChar w:fldCharType="separate"/>
+      </w:r>
+      <w:r>
+        <w:t xml:space="preserve">Figuur </w:t>
+      </w:r>
+      <w:r>
+        <w:rPr>
+          <w:noProof/>
+        </w:rPr>
+        <w:t>21</w:t>
+      </w:r>
+      <w:r>
+        <w:fldChar w:fldCharType="end"/>
+      </w:r>
+      <w:r>
+        <w:t xml:space="preserve"> is het </w:t>
+      </w:r>
+      <w:proofErr w:type="spellStart"/>
+      <w:r>
+        <w:t>path</w:t>
+      </w:r>
+      <w:proofErr w:type="spellEnd"/>
+      <w:r>
+        <w:t xml:space="preserve"> van het script</w:t>
+      </w:r>
+      <w:r>
+        <w:t>: C:\tmp</w:t>
+      </w:r>
+      <w:r>
+        <w:t>.</w:t>
+      </w:r>
+    </w:p>
+    <w:p>
+      <w:r>
+        <w:t xml:space="preserve">In de </w:t>
       </w:r>
       <w:proofErr w:type="spellStart"/>
       <w:r>
@@ -18172,7 +18272,21 @@
         <w:t>worden gezocht</w:t>
       </w:r>
       <w:r>
-        <w:t xml:space="preserve">. De oplossing voor dit probleem is </w:t>
+        <w:t xml:space="preserve">. </w:t>
+      </w:r>
+      <w:r>
+        <w:t xml:space="preserve">Het andere script staat immers niet in de </w:t>
+      </w:r>
+      <w:proofErr w:type="spellStart"/>
+      <w:r>
+        <w:t>Current</w:t>
+      </w:r>
+      <w:proofErr w:type="spellEnd"/>
+      <w:r>
+        <w:t xml:space="preserve"> Folder. </w:t>
+      </w:r>
+      <w:r>
+        <w:t xml:space="preserve">De oplossing voor dit probleem is </w:t>
       </w:r>
       <w:r>
         <w:rPr>
@@ -18219,6 +18333,7 @@
           </w:p>
           <w:p>
             <w:pPr>
+              <w:jc w:val="center"/>
               <w:rPr>
                 <w:color w:val="FFFFFF" w:themeColor="background1"/>
               </w:rPr>
@@ -18228,6 +18343,12 @@
                 <w:color w:val="FFFFFF" w:themeColor="background1"/>
               </w:rPr>
               <w:t>Volg vanaf dit punt de beschrijvingen van de afbeeldingen</w:t>
+            </w:r>
+            <w:r>
+              <w:rPr>
+                <w:color w:val="FFFFFF" w:themeColor="background1"/>
+              </w:rPr>
+              <w:t>!</w:t>
             </w:r>
           </w:p>
           <w:p/>
@@ -18421,15 +18542,18 @@
         <w:fldChar w:fldCharType="end"/>
       </w:r>
       <w:r>
-        <w:t>: Het script roept nu een ander script aan (met de naam ‘</w:t>
+        <w:t xml:space="preserve">: </w:t>
+      </w:r>
+      <w:r>
+        <w:t xml:space="preserve">Druk op </w:t>
       </w:r>
       <w:proofErr w:type="spellStart"/>
       <w:r>
-        <w:t>anderscript</w:t>
+        <w:t>Add</w:t>
       </w:r>
       <w:proofErr w:type="spellEnd"/>
       <w:r>
-        <w:t>’).</w:t>
+        <w:t xml:space="preserve"> folder om de folder met een script toe te wijzen.</w:t>
       </w:r>
     </w:p>
     <w:p>
@@ -18522,6 +18646,9 @@
       <w:r>
         <w:t>’).</w:t>
       </w:r>
+      <w:r>
+        <w:t xml:space="preserve"> Druk op Map selecteren.</w:t>
+      </w:r>
     </w:p>
     <w:p>
       <w:r>
@@ -18629,7 +18756,33 @@
     </w:p>
     <w:p>
       <w:r>
-        <w:t xml:space="preserve">Nu kan het script veilig worden uitgevoerd. </w:t>
+        <w:t xml:space="preserve">Nu kan </w:t>
+      </w:r>
+      <w:r>
+        <w:t>ons</w:t>
+      </w:r>
+      <w:r>
+        <w:t xml:space="preserve"> script </w:t>
+      </w:r>
+      <w:r>
+        <w:t>goed</w:t>
+      </w:r>
+      <w:r>
+        <w:t xml:space="preserve"> worden uitgevoerd. </w:t>
+      </w:r>
+      <w:r>
+        <w:t xml:space="preserve">Matlab weet waar het moet zoeken naar een script met de naam </w:t>
+      </w:r>
+      <w:proofErr w:type="spellStart"/>
+      <w:r>
+        <w:rPr>
+          <w:i/>
+        </w:rPr>
+        <w:t>anderscript.m</w:t>
+      </w:r>
+      <w:proofErr w:type="spellEnd"/>
+      <w:r>
+        <w:t xml:space="preserve">. </w:t>
       </w:r>
     </w:p>
     <w:p>
@@ -18673,7 +18826,6 @@
       </w:pPr>
       <w:bookmarkStart w:id="61" w:name="_Toc487553108"/>
       <w:r>
-        <w:lastRenderedPageBreak/>
         <w:t>Bronnen</w:t>
       </w:r>
       <w:bookmarkEnd w:id="61"/>
@@ -18803,7 +18955,6 @@
         <w:dataBinding w:prefixMappings="xmlns:ns0='http://purl.org/dc/elements/1.1/' xmlns:ns1='http://schemas.openxmlformats.org/package/2006/metadata/core-properties' " w:xpath="/ns1:coreProperties[1]/ns0:title[1]" w:storeItemID="{6C3C8BC8-F283-45AE-878A-BAB7291924A1}"/>
         <w:text/>
       </w:sdtPr>
-      <w:sdtEndPr/>
       <w:sdtContent>
         <w:proofErr w:type="spellStart"/>
         <w:r>
@@ -18835,7 +18986,6 @@
         <w:dataBinding w:prefixMappings="xmlns:ns0='http://purl.org/dc/elements/1.1/' xmlns:ns1='http://schemas.openxmlformats.org/package/2006/metadata/core-properties' " w:xpath="/ns1:coreProperties[1]/ns1:category[1]" w:storeItemID="{6C3C8BC8-F283-45AE-878A-BAB7291924A1}"/>
         <w:text/>
       </w:sdtPr>
-      <w:sdtEndPr/>
       <w:sdtContent>
         <w:r>
           <w:rPr>
@@ -18868,7 +19018,6 @@
         <w:dataBinding w:prefixMappings="xmlns:ns0='http://purl.org/dc/elements/1.1/' xmlns:ns1='http://schemas.openxmlformats.org/package/2006/metadata/core-properties' " w:xpath="/ns1:coreProperties[1]/ns0:creator[1]" w:storeItemID="{6C3C8BC8-F283-45AE-878A-BAB7291924A1}"/>
         <w:text/>
       </w:sdtPr>
-      <w:sdtEndPr/>
       <w:sdtContent>
         <w:r>
           <w:rPr>
@@ -18938,7 +19087,7 @@
         <w:color w:val="808080" w:themeColor="background1" w:themeShade="80"/>
         <w:sz w:val="18"/>
       </w:rPr>
-      <w:t>21</w:t>
+      <w:t>20</w:t>
     </w:r>
     <w:r>
       <w:rPr>
@@ -20254,6 +20403,92 @@
     </w:lvl>
   </w:abstractNum>
   <w:abstractNum w:abstractNumId="11" w15:restartNumberingAfterBreak="0">
+    <w:nsid w:val="3BCC43D6"/>
+    <w:multiLevelType w:val="hybridMultilevel"/>
+    <w:tmpl w:val="707A5A0E"/>
+    <w:lvl w:ilvl="0" w:tplc="0413000F">
+      <w:start w:val="1"/>
+      <w:numFmt w:val="decimal"/>
+      <w:lvlText w:val="%1."/>
+      <w:lvlJc w:val="left"/>
+      <w:pPr>
+        <w:ind w:left="720" w:hanging="360"/>
+      </w:pPr>
+    </w:lvl>
+    <w:lvl w:ilvl="1" w:tplc="04130019" w:tentative="1">
+      <w:start w:val="1"/>
+      <w:numFmt w:val="lowerLetter"/>
+      <w:lvlText w:val="%2."/>
+      <w:lvlJc w:val="left"/>
+      <w:pPr>
+        <w:ind w:left="1440" w:hanging="360"/>
+      </w:pPr>
+    </w:lvl>
+    <w:lvl w:ilvl="2" w:tplc="0413001B" w:tentative="1">
+      <w:start w:val="1"/>
+      <w:numFmt w:val="lowerRoman"/>
+      <w:lvlText w:val="%3."/>
+      <w:lvlJc w:val="right"/>
+      <w:pPr>
+        <w:ind w:left="2160" w:hanging="180"/>
+      </w:pPr>
+    </w:lvl>
+    <w:lvl w:ilvl="3" w:tplc="0413000F" w:tentative="1">
+      <w:start w:val="1"/>
+      <w:numFmt w:val="decimal"/>
+      <w:lvlText w:val="%4."/>
+      <w:lvlJc w:val="left"/>
+      <w:pPr>
+        <w:ind w:left="2880" w:hanging="360"/>
+      </w:pPr>
+    </w:lvl>
+    <w:lvl w:ilvl="4" w:tplc="04130019" w:tentative="1">
+      <w:start w:val="1"/>
+      <w:numFmt w:val="lowerLetter"/>
+      <w:lvlText w:val="%5."/>
+      <w:lvlJc w:val="left"/>
+      <w:pPr>
+        <w:ind w:left="3600" w:hanging="360"/>
+      </w:pPr>
+    </w:lvl>
+    <w:lvl w:ilvl="5" w:tplc="0413001B" w:tentative="1">
+      <w:start w:val="1"/>
+      <w:numFmt w:val="lowerRoman"/>
+      <w:lvlText w:val="%6."/>
+      <w:lvlJc w:val="right"/>
+      <w:pPr>
+        <w:ind w:left="4320" w:hanging="180"/>
+      </w:pPr>
+    </w:lvl>
+    <w:lvl w:ilvl="6" w:tplc="0413000F" w:tentative="1">
+      <w:start w:val="1"/>
+      <w:numFmt w:val="decimal"/>
+      <w:lvlText w:val="%7."/>
+      <w:lvlJc w:val="left"/>
+      <w:pPr>
+        <w:ind w:left="5040" w:hanging="360"/>
+      </w:pPr>
+    </w:lvl>
+    <w:lvl w:ilvl="7" w:tplc="04130019" w:tentative="1">
+      <w:start w:val="1"/>
+      <w:numFmt w:val="lowerLetter"/>
+      <w:lvlText w:val="%8."/>
+      <w:lvlJc w:val="left"/>
+      <w:pPr>
+        <w:ind w:left="5760" w:hanging="360"/>
+      </w:pPr>
+    </w:lvl>
+    <w:lvl w:ilvl="8" w:tplc="0413001B" w:tentative="1">
+      <w:start w:val="1"/>
+      <w:numFmt w:val="lowerRoman"/>
+      <w:lvlText w:val="%9."/>
+      <w:lvlJc w:val="right"/>
+      <w:pPr>
+        <w:ind w:left="6480" w:hanging="180"/>
+      </w:pPr>
+    </w:lvl>
+  </w:abstractNum>
+  <w:abstractNum w:abstractNumId="12" w15:restartNumberingAfterBreak="0">
     <w:nsid w:val="3DBE5CF4"/>
     <w:multiLevelType w:val="hybridMultilevel"/>
     <w:tmpl w:val="6E6A75F4"/>
@@ -20366,7 +20601,7 @@
       </w:rPr>
     </w:lvl>
   </w:abstractNum>
-  <w:abstractNum w:abstractNumId="12" w15:restartNumberingAfterBreak="0">
+  <w:abstractNum w:abstractNumId="13" w15:restartNumberingAfterBreak="0">
     <w:nsid w:val="3ED95870"/>
     <w:multiLevelType w:val="multilevel"/>
     <w:tmpl w:val="09AA1FA2"/>
@@ -20479,7 +20714,7 @@
       </w:rPr>
     </w:lvl>
   </w:abstractNum>
-  <w:abstractNum w:abstractNumId="13" w15:restartNumberingAfterBreak="0">
+  <w:abstractNum w:abstractNumId="14" w15:restartNumberingAfterBreak="0">
     <w:nsid w:val="3EFD402C"/>
     <w:multiLevelType w:val="multilevel"/>
     <w:tmpl w:val="04130025"/>
@@ -20601,7 +20836,7 @@
       </w:rPr>
     </w:lvl>
   </w:abstractNum>
-  <w:abstractNum w:abstractNumId="14" w15:restartNumberingAfterBreak="0">
+  <w:abstractNum w:abstractNumId="15" w15:restartNumberingAfterBreak="0">
     <w:nsid w:val="3F2A6069"/>
     <w:multiLevelType w:val="hybridMultilevel"/>
     <w:tmpl w:val="B014821A"/>
@@ -20687,7 +20922,7 @@
       </w:pPr>
     </w:lvl>
   </w:abstractNum>
-  <w:abstractNum w:abstractNumId="15" w15:restartNumberingAfterBreak="0">
+  <w:abstractNum w:abstractNumId="16" w15:restartNumberingAfterBreak="0">
     <w:nsid w:val="424B6EF9"/>
     <w:multiLevelType w:val="multilevel"/>
     <w:tmpl w:val="CC3A7CB4"/>
@@ -20773,7 +21008,7 @@
       </w:pPr>
     </w:lvl>
   </w:abstractNum>
-  <w:abstractNum w:abstractNumId="16" w15:restartNumberingAfterBreak="0">
+  <w:abstractNum w:abstractNumId="17" w15:restartNumberingAfterBreak="0">
     <w:nsid w:val="43346C02"/>
     <w:multiLevelType w:val="hybridMultilevel"/>
     <w:tmpl w:val="00D686EE"/>
@@ -20859,7 +21094,7 @@
       </w:pPr>
     </w:lvl>
   </w:abstractNum>
-  <w:abstractNum w:abstractNumId="17" w15:restartNumberingAfterBreak="0">
+  <w:abstractNum w:abstractNumId="18" w15:restartNumberingAfterBreak="0">
     <w:nsid w:val="4376397E"/>
     <w:multiLevelType w:val="hybridMultilevel"/>
     <w:tmpl w:val="A6B2735A"/>
@@ -20945,7 +21180,7 @@
       </w:pPr>
     </w:lvl>
   </w:abstractNum>
-  <w:abstractNum w:abstractNumId="18" w15:restartNumberingAfterBreak="0">
+  <w:abstractNum w:abstractNumId="19" w15:restartNumberingAfterBreak="0">
     <w:nsid w:val="43974901"/>
     <w:multiLevelType w:val="hybridMultilevel"/>
     <w:tmpl w:val="B1CEA358"/>
@@ -21031,7 +21266,7 @@
       </w:pPr>
     </w:lvl>
   </w:abstractNum>
-  <w:abstractNum w:abstractNumId="19" w15:restartNumberingAfterBreak="0">
+  <w:abstractNum w:abstractNumId="20" w15:restartNumberingAfterBreak="0">
     <w:nsid w:val="45952753"/>
     <w:multiLevelType w:val="hybridMultilevel"/>
     <w:tmpl w:val="B1CEA358"/>
@@ -21117,7 +21352,7 @@
       </w:pPr>
     </w:lvl>
   </w:abstractNum>
-  <w:abstractNum w:abstractNumId="20" w15:restartNumberingAfterBreak="0">
+  <w:abstractNum w:abstractNumId="21" w15:restartNumberingAfterBreak="0">
     <w:nsid w:val="48EF3C26"/>
     <w:multiLevelType w:val="multilevel"/>
     <w:tmpl w:val="80BAE4EE"/>
@@ -21203,7 +21438,7 @@
       </w:pPr>
     </w:lvl>
   </w:abstractNum>
-  <w:abstractNum w:abstractNumId="21" w15:restartNumberingAfterBreak="0">
+  <w:abstractNum w:abstractNumId="22" w15:restartNumberingAfterBreak="0">
     <w:nsid w:val="4BED14B8"/>
     <w:multiLevelType w:val="multilevel"/>
     <w:tmpl w:val="2A460ED4"/>
@@ -21316,7 +21551,7 @@
       </w:rPr>
     </w:lvl>
   </w:abstractNum>
-  <w:abstractNum w:abstractNumId="22" w15:restartNumberingAfterBreak="0">
+  <w:abstractNum w:abstractNumId="23" w15:restartNumberingAfterBreak="0">
     <w:nsid w:val="54731847"/>
     <w:multiLevelType w:val="hybridMultilevel"/>
     <w:tmpl w:val="3D0C772C"/>
@@ -21402,7 +21637,7 @@
       </w:pPr>
     </w:lvl>
   </w:abstractNum>
-  <w:abstractNum w:abstractNumId="23" w15:restartNumberingAfterBreak="0">
+  <w:abstractNum w:abstractNumId="24" w15:restartNumberingAfterBreak="0">
     <w:nsid w:val="57162645"/>
     <w:multiLevelType w:val="hybridMultilevel"/>
     <w:tmpl w:val="C7EE949E"/>
@@ -21515,7 +21750,7 @@
       </w:rPr>
     </w:lvl>
   </w:abstractNum>
-  <w:abstractNum w:abstractNumId="24" w15:restartNumberingAfterBreak="0">
+  <w:abstractNum w:abstractNumId="25" w15:restartNumberingAfterBreak="0">
     <w:nsid w:val="57967110"/>
     <w:multiLevelType w:val="hybridMultilevel"/>
     <w:tmpl w:val="68B2F6D6"/>
@@ -21601,7 +21836,7 @@
       </w:pPr>
     </w:lvl>
   </w:abstractNum>
-  <w:abstractNum w:abstractNumId="25" w15:restartNumberingAfterBreak="0">
+  <w:abstractNum w:abstractNumId="26" w15:restartNumberingAfterBreak="0">
     <w:nsid w:val="59585CF8"/>
     <w:multiLevelType w:val="hybridMultilevel"/>
     <w:tmpl w:val="B1CEA358"/>
@@ -21687,7 +21922,7 @@
       </w:pPr>
     </w:lvl>
   </w:abstractNum>
-  <w:abstractNum w:abstractNumId="26" w15:restartNumberingAfterBreak="0">
+  <w:abstractNum w:abstractNumId="27" w15:restartNumberingAfterBreak="0">
     <w:nsid w:val="64056F32"/>
     <w:multiLevelType w:val="hybridMultilevel"/>
     <w:tmpl w:val="B52002F8"/>
@@ -21773,7 +22008,7 @@
       </w:pPr>
     </w:lvl>
   </w:abstractNum>
-  <w:abstractNum w:abstractNumId="27" w15:restartNumberingAfterBreak="0">
+  <w:abstractNum w:abstractNumId="28" w15:restartNumberingAfterBreak="0">
     <w:nsid w:val="6636045F"/>
     <w:multiLevelType w:val="multilevel"/>
     <w:tmpl w:val="A336BF68"/>
@@ -21886,7 +22121,7 @@
       </w:pPr>
     </w:lvl>
   </w:abstractNum>
-  <w:abstractNum w:abstractNumId="28" w15:restartNumberingAfterBreak="0">
+  <w:abstractNum w:abstractNumId="29" w15:restartNumberingAfterBreak="0">
     <w:nsid w:val="6A5D3B20"/>
     <w:multiLevelType w:val="hybridMultilevel"/>
     <w:tmpl w:val="0A72FB40"/>
@@ -21999,7 +22234,7 @@
       </w:rPr>
     </w:lvl>
   </w:abstractNum>
-  <w:abstractNum w:abstractNumId="29" w15:restartNumberingAfterBreak="0">
+  <w:abstractNum w:abstractNumId="30" w15:restartNumberingAfterBreak="0">
     <w:nsid w:val="6A785A22"/>
     <w:multiLevelType w:val="hybridMultilevel"/>
     <w:tmpl w:val="051EB524"/>
@@ -22085,7 +22320,7 @@
       </w:pPr>
     </w:lvl>
   </w:abstractNum>
-  <w:abstractNum w:abstractNumId="30" w15:restartNumberingAfterBreak="0">
+  <w:abstractNum w:abstractNumId="31" w15:restartNumberingAfterBreak="0">
     <w:nsid w:val="75174E55"/>
     <w:multiLevelType w:val="multilevel"/>
     <w:tmpl w:val="C45EC15C"/>
@@ -22198,7 +22433,7 @@
       </w:rPr>
     </w:lvl>
   </w:abstractNum>
-  <w:abstractNum w:abstractNumId="31" w15:restartNumberingAfterBreak="0">
+  <w:abstractNum w:abstractNumId="32" w15:restartNumberingAfterBreak="0">
     <w:nsid w:val="769F7C33"/>
     <w:multiLevelType w:val="hybridMultilevel"/>
     <w:tmpl w:val="1BDE894E"/>
@@ -22284,7 +22519,7 @@
       </w:pPr>
     </w:lvl>
   </w:abstractNum>
-  <w:abstractNum w:abstractNumId="32" w15:restartNumberingAfterBreak="0">
+  <w:abstractNum w:abstractNumId="33" w15:restartNumberingAfterBreak="0">
     <w:nsid w:val="79823098"/>
     <w:multiLevelType w:val="hybridMultilevel"/>
     <w:tmpl w:val="3F947F22"/>
@@ -22373,7 +22608,7 @@
       </w:pPr>
     </w:lvl>
   </w:abstractNum>
-  <w:abstractNum w:abstractNumId="33" w15:restartNumberingAfterBreak="0">
+  <w:abstractNum w:abstractNumId="34" w15:restartNumberingAfterBreak="0">
     <w:nsid w:val="7D364F0F"/>
     <w:multiLevelType w:val="multilevel"/>
     <w:tmpl w:val="5F6E8222"/>
@@ -22487,61 +22722,61 @@
     </w:lvl>
   </w:abstractNum>
   <w:num w:numId="1">
-    <w:abstractNumId w:val="33"/>
+    <w:abstractNumId w:val="34"/>
   </w:num>
   <w:num w:numId="2">
-    <w:abstractNumId w:val="23"/>
+    <w:abstractNumId w:val="24"/>
   </w:num>
   <w:num w:numId="3">
     <w:abstractNumId w:val="1"/>
   </w:num>
   <w:num w:numId="4">
+    <w:abstractNumId w:val="27"/>
+  </w:num>
+  <w:num w:numId="5">
+    <w:abstractNumId w:val="20"/>
+  </w:num>
+  <w:num w:numId="6">
+    <w:abstractNumId w:val="18"/>
+  </w:num>
+  <w:num w:numId="7">
+    <w:abstractNumId w:val="30"/>
+  </w:num>
+  <w:num w:numId="8">
+    <w:abstractNumId w:val="19"/>
+  </w:num>
+  <w:num w:numId="9">
     <w:abstractNumId w:val="26"/>
   </w:num>
-  <w:num w:numId="5">
-    <w:abstractNumId w:val="19"/>
+  <w:num w:numId="10">
+    <w:abstractNumId w:val="33"/>
   </w:num>
-  <w:num w:numId="6">
+  <w:num w:numId="11">
+    <w:abstractNumId w:val="15"/>
+  </w:num>
+  <w:num w:numId="12">
+    <w:abstractNumId w:val="25"/>
+  </w:num>
+  <w:num w:numId="13">
     <w:abstractNumId w:val="17"/>
   </w:num>
-  <w:num w:numId="7">
-    <w:abstractNumId w:val="29"/>
+  <w:num w:numId="14">
+    <w:abstractNumId w:val="23"/>
   </w:num>
-  <w:num w:numId="8">
-    <w:abstractNumId w:val="18"/>
-  </w:num>
-  <w:num w:numId="9">
-    <w:abstractNumId w:val="25"/>
-  </w:num>
-  <w:num w:numId="10">
-    <w:abstractNumId w:val="32"/>
-  </w:num>
-  <w:num w:numId="11">
-    <w:abstractNumId w:val="14"/>
-  </w:num>
-  <w:num w:numId="12">
-    <w:abstractNumId w:val="24"/>
-  </w:num>
-  <w:num w:numId="13">
+  <w:num w:numId="15">
     <w:abstractNumId w:val="16"/>
   </w:num>
-  <w:num w:numId="14">
-    <w:abstractNumId w:val="22"/>
-  </w:num>
-  <w:num w:numId="15">
-    <w:abstractNumId w:val="15"/>
-  </w:num>
   <w:num w:numId="16">
-    <w:abstractNumId w:val="27"/>
+    <w:abstractNumId w:val="28"/>
   </w:num>
   <w:num w:numId="17">
     <w:abstractNumId w:val="0"/>
   </w:num>
   <w:num w:numId="18">
-    <w:abstractNumId w:val="21"/>
+    <w:abstractNumId w:val="22"/>
   </w:num>
   <w:num w:numId="19">
-    <w:abstractNumId w:val="21"/>
+    <w:abstractNumId w:val="22"/>
     <w:lvlOverride w:ilvl="0">
       <w:startOverride w:val="1"/>
     </w:lvlOverride>
@@ -22577,7 +22812,7 @@
     <w:abstractNumId w:val="3"/>
   </w:num>
   <w:num w:numId="22">
-    <w:abstractNumId w:val="11"/>
+    <w:abstractNumId w:val="12"/>
   </w:num>
   <w:num w:numId="23">
     <w:abstractNumId w:val="4"/>
@@ -22586,10 +22821,10 @@
     <w:abstractNumId w:val="5"/>
   </w:num>
   <w:num w:numId="25">
-    <w:abstractNumId w:val="12"/>
+    <w:abstractNumId w:val="13"/>
   </w:num>
   <w:num w:numId="26">
-    <w:abstractNumId w:val="30"/>
+    <w:abstractNumId w:val="31"/>
   </w:num>
   <w:num w:numId="27">
     <w:abstractNumId w:val="2"/>
@@ -22601,16 +22836,16 @@
     <w:abstractNumId w:val="10"/>
   </w:num>
   <w:num w:numId="30">
-    <w:abstractNumId w:val="20"/>
+    <w:abstractNumId w:val="21"/>
   </w:num>
   <w:num w:numId="31">
     <w:abstractNumId w:val="9"/>
   </w:num>
   <w:num w:numId="32">
-    <w:abstractNumId w:val="13"/>
+    <w:abstractNumId w:val="14"/>
   </w:num>
   <w:num w:numId="33">
-    <w:abstractNumId w:val="13"/>
+    <w:abstractNumId w:val="14"/>
     <w:lvlOverride w:ilvl="0">
       <w:startOverride w:val="1"/>
     </w:lvlOverride>
@@ -22640,13 +22875,16 @@
     </w:lvlOverride>
   </w:num>
   <w:num w:numId="34">
-    <w:abstractNumId w:val="28"/>
+    <w:abstractNumId w:val="29"/>
   </w:num>
   <w:num w:numId="35">
-    <w:abstractNumId w:val="31"/>
+    <w:abstractNumId w:val="32"/>
   </w:num>
   <w:num w:numId="36">
     <w:abstractNumId w:val="7"/>
+  </w:num>
+  <w:num w:numId="37">
+    <w:abstractNumId w:val="11"/>
   </w:num>
 </w:numbering>
 </file>
@@ -23284,7 +23522,6 @@
   <w:style w:type="character" w:default="1" w:styleId="Standaardalinea-lettertype">
     <w:name w:val="Default Paragraph Font"/>
     <w:uiPriority w:val="1"/>
-    <w:semiHidden/>
     <w:unhideWhenUsed/>
   </w:style>
   <w:style w:type="table" w:default="1" w:styleId="Standaardtabel">
@@ -23794,6 +24031,25 @@
       <w:szCs w:val="18"/>
     </w:rPr>
   </w:style>
+  <w:style w:type="paragraph" w:customStyle="1" w:styleId="aMatlab">
+    <w:name w:val="a_Matlab"/>
+    <w:basedOn w:val="Standaard"/>
+    <w:link w:val="aMatlabChar"/>
+    <w:qFormat/>
+    <w:rsid w:val="005921D0"/>
+    <w:rPr>
+      <w:rFonts w:ascii="Consolas" w:hAnsi="Consolas"/>
+    </w:rPr>
+  </w:style>
+  <w:style w:type="character" w:customStyle="1" w:styleId="aMatlabChar">
+    <w:name w:val="a_Matlab Char"/>
+    <w:basedOn w:val="Standaardalinea-lettertype"/>
+    <w:link w:val="aMatlab"/>
+    <w:rsid w:val="005921D0"/>
+    <w:rPr>
+      <w:rFonts w:ascii="Consolas" w:hAnsi="Consolas"/>
+    </w:rPr>
+  </w:style>
 </w:styles>
 </file>
 
@@ -23910,9 +24166,8 @@
     <w:panose1 w:val="020B0502040204020203"/>
     <w:charset w:val="00"/>
     <w:family w:val="swiss"/>
-    <w:notTrueType/>
     <w:pitch w:val="variable"/>
-    <w:sig w:usb0="00000003" w:usb1="00000000" w:usb2="00000000" w:usb3="00000000" w:csb0="00000001" w:csb1="00000000"/>
+    <w:sig w:usb0="E4002EFF" w:usb1="C000E47F" w:usb2="00000009" w:usb3="00000000" w:csb0="000001FF" w:csb1="00000000"/>
   </w:font>
   <w:font w:name="Consolas">
     <w:panose1 w:val="020B0609020204030204"/>
@@ -23949,6 +24204,7 @@
     <w:rsidRoot w:val="009D7D6E"/>
     <w:rsid w:val="00125945"/>
     <w:rsid w:val="001F561C"/>
+    <w:rsid w:val="0021185F"/>
     <w:rsid w:val="003162B6"/>
     <w:rsid w:val="00344A33"/>
     <w:rsid w:val="005921AF"/>
@@ -23978,8 +24234,8 @@
   </m:mathPr>
   <w:themeFontLang w:val="nl-NL"/>
   <w:clrSchemeMapping w:bg1="light1" w:t1="dark1" w:bg2="light2" w:t2="dark2" w:accent1="accent1" w:accent2="accent2" w:accent3="accent3" w:accent4="accent4" w:accent5="accent5" w:accent6="accent6" w:hyperlink="hyperlink" w:followedHyperlink="followedHyperlink"/>
-  <w:decimalSymbol w:val=","/>
-  <w:listSeparator w:val=";"/>
+  <w:decimalSymbol w:val="."/>
+  <w:listSeparator w:val=","/>
   <w15:chartTrackingRefBased/>
 </w:settings>
 </file>
@@ -24737,7 +24993,7 @@
 </file>
 
 <file path=customXml/itemProps1.xml><?xml version="1.0" encoding="utf-8"?>
-<ds:datastoreItem xmlns:ds="http://schemas.openxmlformats.org/officeDocument/2006/customXml" ds:itemID="{42E734B2-3CC8-48A1-881D-0C31D0C2D945}">
+<ds:datastoreItem xmlns:ds="http://schemas.openxmlformats.org/officeDocument/2006/customXml" ds:itemID="{85A6C6D6-0B6D-4962-BCD7-9A363E02FFA1}">
   <ds:schemaRefs>
     <ds:schemaRef ds:uri="http://schemas.openxmlformats.org/officeDocument/2006/bibliography"/>
   </ds:schemaRefs>

</xml_diff>

<commit_message>
Removed some bugs due to student feedback.
</commit_message>
<xml_diff>
--- a/LESWEEK2/Reader_Biostatica_Matlab_Wk2_2_READER.docx
+++ b/LESWEEK2/Reader_Biostatica_Matlab_Wk2_2_READER.docx
@@ -2,6 +2,7 @@
 <file path=word/document.xml><?xml version="1.0" encoding="utf-8"?>
 <w:document xmlns:wpc="http://schemas.microsoft.com/office/word/2010/wordprocessingCanvas" xmlns:mc="http://schemas.openxmlformats.org/markup-compatibility/2006" xmlns:o="urn:schemas-microsoft-com:office:office" xmlns:r="http://schemas.openxmlformats.org/officeDocument/2006/relationships" xmlns:m="http://schemas.openxmlformats.org/officeDocument/2006/math" xmlns:v="urn:schemas-microsoft-com:vml" xmlns:wp14="http://schemas.microsoft.com/office/word/2010/wordprocessingDrawing" xmlns:wp="http://schemas.openxmlformats.org/drawingml/2006/wordprocessingDrawing" xmlns:w10="urn:schemas-microsoft-com:office:word" xmlns:w="http://schemas.openxmlformats.org/wordprocessingml/2006/main" xmlns:w14="http://schemas.microsoft.com/office/word/2010/wordml" xmlns:w15="http://schemas.microsoft.com/office/word/2012/wordml" xmlns:wpg="http://schemas.microsoft.com/office/word/2010/wordprocessingGroup" xmlns:wpi="http://schemas.microsoft.com/office/word/2010/wordprocessingInk" xmlns:wne="http://schemas.microsoft.com/office/word/2006/wordml" xmlns:wps="http://schemas.microsoft.com/office/word/2010/wordprocessingShape" mc:Ignorable="w14 w15 wp14">
   <w:body>
+    <w:bookmarkStart w:id="0" w:name="_GoBack" w:displacedByCustomXml="next"/>
     <w:sdt>
       <w:sdtPr>
         <w:id w:val="-2131628205"/>
@@ -1157,7 +1158,7 @@
           <w:r>
             <w:fldChar w:fldCharType="separate"/>
           </w:r>
-          <w:hyperlink w:anchor="_Toc498354635" w:history="1">
+          <w:hyperlink w:anchor="_Toc499117981" w:history="1">
             <w:r>
               <w:rPr>
                 <w:rStyle w:val="Hyperlink"/>
@@ -1184,7 +1185,7 @@
                 <w:noProof/>
                 <w:webHidden/>
               </w:rPr>
-              <w:instrText xml:space="preserve"> PAGEREF _Toc498354635 \h </w:instrText>
+              <w:instrText xml:space="preserve"> PAGEREF _Toc499117981 \h </w:instrText>
             </w:r>
             <w:r>
               <w:rPr>
@@ -1225,7 +1226,7 @@
               <w:lang w:eastAsia="nl-NL"/>
             </w:rPr>
           </w:pPr>
-          <w:hyperlink w:anchor="_Toc498354636" w:history="1">
+          <w:hyperlink w:anchor="_Toc499117982" w:history="1">
             <w:r>
               <w:rPr>
                 <w:rStyle w:val="Hyperlink"/>
@@ -1268,7 +1269,7 @@
                 <w:noProof/>
                 <w:webHidden/>
               </w:rPr>
-              <w:instrText xml:space="preserve"> PAGEREF _Toc498354636 \h </w:instrText>
+              <w:instrText xml:space="preserve"> PAGEREF _Toc499117982 \h </w:instrText>
             </w:r>
             <w:r>
               <w:rPr>
@@ -1309,7 +1310,7 @@
               <w:lang w:eastAsia="nl-NL"/>
             </w:rPr>
           </w:pPr>
-          <w:hyperlink w:anchor="_Toc498354637" w:history="1">
+          <w:hyperlink w:anchor="_Toc499117983" w:history="1">
             <w:r>
               <w:rPr>
                 <w:rStyle w:val="Hyperlink"/>
@@ -1352,7 +1353,7 @@
                 <w:noProof/>
                 <w:webHidden/>
               </w:rPr>
-              <w:instrText xml:space="preserve"> PAGEREF _Toc498354637 \h </w:instrText>
+              <w:instrText xml:space="preserve"> PAGEREF _Toc499117983 \h </w:instrText>
             </w:r>
             <w:r>
               <w:rPr>
@@ -1393,7 +1394,7 @@
               <w:lang w:eastAsia="nl-NL"/>
             </w:rPr>
           </w:pPr>
-          <w:hyperlink w:anchor="_Toc498354638" w:history="1">
+          <w:hyperlink w:anchor="_Toc499117984" w:history="1">
             <w:r>
               <w:rPr>
                 <w:rStyle w:val="Hyperlink"/>
@@ -1436,7 +1437,7 @@
                 <w:noProof/>
                 <w:webHidden/>
               </w:rPr>
-              <w:instrText xml:space="preserve"> PAGEREF _Toc498354638 \h </w:instrText>
+              <w:instrText xml:space="preserve"> PAGEREF _Toc499117984 \h </w:instrText>
             </w:r>
             <w:r>
               <w:rPr>
@@ -1477,7 +1478,7 @@
               <w:lang w:eastAsia="nl-NL"/>
             </w:rPr>
           </w:pPr>
-          <w:hyperlink w:anchor="_Toc498354639" w:history="1">
+          <w:hyperlink w:anchor="_Toc499117985" w:history="1">
             <w:r>
               <w:rPr>
                 <w:rStyle w:val="Hyperlink"/>
@@ -1520,7 +1521,7 @@
                 <w:noProof/>
                 <w:webHidden/>
               </w:rPr>
-              <w:instrText xml:space="preserve"> PAGEREF _Toc498354639 \h </w:instrText>
+              <w:instrText xml:space="preserve"> PAGEREF _Toc499117985 \h </w:instrText>
             </w:r>
             <w:r>
               <w:rPr>
@@ -1561,7 +1562,7 @@
               <w:lang w:eastAsia="nl-NL"/>
             </w:rPr>
           </w:pPr>
-          <w:hyperlink w:anchor="_Toc498354640" w:history="1">
+          <w:hyperlink w:anchor="_Toc499117986" w:history="1">
             <w:r>
               <w:rPr>
                 <w:rStyle w:val="Hyperlink"/>
@@ -1604,7 +1605,7 @@
                 <w:noProof/>
                 <w:webHidden/>
               </w:rPr>
-              <w:instrText xml:space="preserve"> PAGEREF _Toc498354640 \h </w:instrText>
+              <w:instrText xml:space="preserve"> PAGEREF _Toc499117986 \h </w:instrText>
             </w:r>
             <w:r>
               <w:rPr>
@@ -1646,7 +1647,7 @@
               <w:lang w:eastAsia="nl-NL"/>
             </w:rPr>
           </w:pPr>
-          <w:hyperlink w:anchor="_Toc498354641" w:history="1">
+          <w:hyperlink w:anchor="_Toc499117987" w:history="1">
             <w:r>
               <w:rPr>
                 <w:rStyle w:val="Hyperlink"/>
@@ -1690,7 +1691,7 @@
                 <w:noProof/>
                 <w:webHidden/>
               </w:rPr>
-              <w:instrText xml:space="preserve"> PAGEREF _Toc498354641 \h </w:instrText>
+              <w:instrText xml:space="preserve"> PAGEREF _Toc499117987 \h </w:instrText>
             </w:r>
             <w:r>
               <w:rPr>
@@ -1731,7 +1732,7 @@
               <w:lang w:eastAsia="nl-NL"/>
             </w:rPr>
           </w:pPr>
-          <w:hyperlink w:anchor="_Toc498354642" w:history="1">
+          <w:hyperlink w:anchor="_Toc499117988" w:history="1">
             <w:r>
               <w:rPr>
                 <w:rStyle w:val="Hyperlink"/>
@@ -1774,7 +1775,7 @@
                 <w:noProof/>
                 <w:webHidden/>
               </w:rPr>
-              <w:instrText xml:space="preserve"> PAGEREF _Toc498354642 \h </w:instrText>
+              <w:instrText xml:space="preserve"> PAGEREF _Toc499117988 \h </w:instrText>
             </w:r>
             <w:r>
               <w:rPr>
@@ -1816,7 +1817,7 @@
               <w:lang w:eastAsia="nl-NL"/>
             </w:rPr>
           </w:pPr>
-          <w:hyperlink w:anchor="_Toc498354643" w:history="1">
+          <w:hyperlink w:anchor="_Toc499117989" w:history="1">
             <w:r>
               <w:rPr>
                 <w:rStyle w:val="Hyperlink"/>
@@ -1860,7 +1861,7 @@
                 <w:noProof/>
                 <w:webHidden/>
               </w:rPr>
-              <w:instrText xml:space="preserve"> PAGEREF _Toc498354643 \h </w:instrText>
+              <w:instrText xml:space="preserve"> PAGEREF _Toc499117989 \h </w:instrText>
             </w:r>
             <w:r>
               <w:rPr>
@@ -1901,7 +1902,7 @@
               <w:lang w:eastAsia="nl-NL"/>
             </w:rPr>
           </w:pPr>
-          <w:hyperlink w:anchor="_Toc498354644" w:history="1">
+          <w:hyperlink w:anchor="_Toc499117990" w:history="1">
             <w:r>
               <w:rPr>
                 <w:rStyle w:val="Hyperlink"/>
@@ -1944,7 +1945,7 @@
                 <w:noProof/>
                 <w:webHidden/>
               </w:rPr>
-              <w:instrText xml:space="preserve"> PAGEREF _Toc498354644 \h </w:instrText>
+              <w:instrText xml:space="preserve"> PAGEREF _Toc499117990 \h </w:instrText>
             </w:r>
             <w:r>
               <w:rPr>
@@ -1986,7 +1987,7 @@
               <w:lang w:eastAsia="nl-NL"/>
             </w:rPr>
           </w:pPr>
-          <w:hyperlink w:anchor="_Toc498354645" w:history="1">
+          <w:hyperlink w:anchor="_Toc499117991" w:history="1">
             <w:r>
               <w:rPr>
                 <w:rStyle w:val="Hyperlink"/>
@@ -2030,7 +2031,7 @@
                 <w:noProof/>
                 <w:webHidden/>
               </w:rPr>
-              <w:instrText xml:space="preserve"> PAGEREF _Toc498354645 \h </w:instrText>
+              <w:instrText xml:space="preserve"> PAGEREF _Toc499117991 \h </w:instrText>
             </w:r>
             <w:r>
               <w:rPr>
@@ -2071,7 +2072,7 @@
               <w:lang w:eastAsia="nl-NL"/>
             </w:rPr>
           </w:pPr>
-          <w:hyperlink w:anchor="_Toc498354646" w:history="1">
+          <w:hyperlink w:anchor="_Toc499117992" w:history="1">
             <w:r>
               <w:rPr>
                 <w:rStyle w:val="Hyperlink"/>
@@ -2114,7 +2115,7 @@
                 <w:noProof/>
                 <w:webHidden/>
               </w:rPr>
-              <w:instrText xml:space="preserve"> PAGEREF _Toc498354646 \h </w:instrText>
+              <w:instrText xml:space="preserve"> PAGEREF _Toc499117992 \h </w:instrText>
             </w:r>
             <w:r>
               <w:rPr>
@@ -2155,7 +2156,7 @@
               <w:lang w:eastAsia="nl-NL"/>
             </w:rPr>
           </w:pPr>
-          <w:hyperlink w:anchor="_Toc498354647" w:history="1">
+          <w:hyperlink w:anchor="_Toc499117993" w:history="1">
             <w:r>
               <w:rPr>
                 <w:rStyle w:val="Hyperlink"/>
@@ -2198,7 +2199,7 @@
                 <w:noProof/>
                 <w:webHidden/>
               </w:rPr>
-              <w:instrText xml:space="preserve"> PAGEREF _Toc498354647 \h </w:instrText>
+              <w:instrText xml:space="preserve"> PAGEREF _Toc499117993 \h </w:instrText>
             </w:r>
             <w:r>
               <w:rPr>
@@ -2239,7 +2240,7 @@
               <w:lang w:eastAsia="nl-NL"/>
             </w:rPr>
           </w:pPr>
-          <w:hyperlink w:anchor="_Toc498354648" w:history="1">
+          <w:hyperlink w:anchor="_Toc499117994" w:history="1">
             <w:r>
               <w:rPr>
                 <w:rStyle w:val="Hyperlink"/>
@@ -2282,7 +2283,7 @@
                 <w:noProof/>
                 <w:webHidden/>
               </w:rPr>
-              <w:instrText xml:space="preserve"> PAGEREF _Toc498354648 \h </w:instrText>
+              <w:instrText xml:space="preserve"> PAGEREF _Toc499117994 \h </w:instrText>
             </w:r>
             <w:r>
               <w:rPr>
@@ -2323,7 +2324,7 @@
               <w:lang w:eastAsia="nl-NL"/>
             </w:rPr>
           </w:pPr>
-          <w:hyperlink w:anchor="_Toc498354649" w:history="1">
+          <w:hyperlink w:anchor="_Toc499117995" w:history="1">
             <w:r>
               <w:rPr>
                 <w:rStyle w:val="Hyperlink"/>
@@ -2366,7 +2367,7 @@
                 <w:noProof/>
                 <w:webHidden/>
               </w:rPr>
-              <w:instrText xml:space="preserve"> PAGEREF _Toc498354649 \h </w:instrText>
+              <w:instrText xml:space="preserve"> PAGEREF _Toc499117995 \h </w:instrText>
             </w:r>
             <w:r>
               <w:rPr>
@@ -2408,7 +2409,7 @@
               <w:lang w:eastAsia="nl-NL"/>
             </w:rPr>
           </w:pPr>
-          <w:hyperlink w:anchor="_Toc498354650" w:history="1">
+          <w:hyperlink w:anchor="_Toc499117996" w:history="1">
             <w:r>
               <w:rPr>
                 <w:rStyle w:val="Hyperlink"/>
@@ -2452,7 +2453,7 @@
                 <w:noProof/>
                 <w:webHidden/>
               </w:rPr>
-              <w:instrText xml:space="preserve"> PAGEREF _Toc498354650 \h </w:instrText>
+              <w:instrText xml:space="preserve"> PAGEREF _Toc499117996 \h </w:instrText>
             </w:r>
             <w:r>
               <w:rPr>
@@ -2494,7 +2495,7 @@
               <w:lang w:eastAsia="nl-NL"/>
             </w:rPr>
           </w:pPr>
-          <w:hyperlink w:anchor="_Toc498354651" w:history="1">
+          <w:hyperlink w:anchor="_Toc499117997" w:history="1">
             <w:r>
               <w:rPr>
                 <w:rStyle w:val="Hyperlink"/>
@@ -2538,7 +2539,7 @@
                 <w:noProof/>
                 <w:webHidden/>
               </w:rPr>
-              <w:instrText xml:space="preserve"> PAGEREF _Toc498354651 \h </w:instrText>
+              <w:instrText xml:space="preserve"> PAGEREF _Toc499117997 \h </w:instrText>
             </w:r>
             <w:r>
               <w:rPr>
@@ -2580,7 +2581,7 @@
               <w:lang w:eastAsia="nl-NL"/>
             </w:rPr>
           </w:pPr>
-          <w:hyperlink w:anchor="_Toc498354652" w:history="1">
+          <w:hyperlink w:anchor="_Toc499117998" w:history="1">
             <w:r>
               <w:rPr>
                 <w:rStyle w:val="Hyperlink"/>
@@ -2624,7 +2625,7 @@
                 <w:noProof/>
                 <w:webHidden/>
               </w:rPr>
-              <w:instrText xml:space="preserve"> PAGEREF _Toc498354652 \h </w:instrText>
+              <w:instrText xml:space="preserve"> PAGEREF _Toc499117998 \h </w:instrText>
             </w:r>
             <w:r>
               <w:rPr>
@@ -2665,7 +2666,7 @@
               <w:lang w:eastAsia="nl-NL"/>
             </w:rPr>
           </w:pPr>
-          <w:hyperlink w:anchor="_Toc498354653" w:history="1">
+          <w:hyperlink w:anchor="_Toc499117999" w:history="1">
             <w:r>
               <w:rPr>
                 <w:rStyle w:val="Hyperlink"/>
@@ -2708,7 +2709,7 @@
                 <w:noProof/>
                 <w:webHidden/>
               </w:rPr>
-              <w:instrText xml:space="preserve"> PAGEREF _Toc498354653 \h </w:instrText>
+              <w:instrText xml:space="preserve"> PAGEREF _Toc499117999 \h </w:instrText>
             </w:r>
             <w:r>
               <w:rPr>
@@ -2749,7 +2750,7 @@
               <w:lang w:eastAsia="nl-NL"/>
             </w:rPr>
           </w:pPr>
-          <w:hyperlink w:anchor="_Toc498354654" w:history="1">
+          <w:hyperlink w:anchor="_Toc499118000" w:history="1">
             <w:r>
               <w:rPr>
                 <w:rStyle w:val="Hyperlink"/>
@@ -2792,7 +2793,7 @@
                 <w:noProof/>
                 <w:webHidden/>
               </w:rPr>
-              <w:instrText xml:space="preserve"> PAGEREF _Toc498354654 \h </w:instrText>
+              <w:instrText xml:space="preserve"> PAGEREF _Toc499118000 \h </w:instrText>
             </w:r>
             <w:r>
               <w:rPr>
@@ -2834,7 +2835,7 @@
               <w:lang w:eastAsia="nl-NL"/>
             </w:rPr>
           </w:pPr>
-          <w:hyperlink w:anchor="_Toc498354655" w:history="1">
+          <w:hyperlink w:anchor="_Toc499118001" w:history="1">
             <w:r>
               <w:rPr>
                 <w:rStyle w:val="Hyperlink"/>
@@ -2878,7 +2879,7 @@
                 <w:noProof/>
                 <w:webHidden/>
               </w:rPr>
-              <w:instrText xml:space="preserve"> PAGEREF _Toc498354655 \h </w:instrText>
+              <w:instrText xml:space="preserve"> PAGEREF _Toc499118001 \h </w:instrText>
             </w:r>
             <w:r>
               <w:rPr>
@@ -2919,7 +2920,7 @@
               <w:lang w:eastAsia="nl-NL"/>
             </w:rPr>
           </w:pPr>
-          <w:hyperlink w:anchor="_Toc498354656" w:history="1">
+          <w:hyperlink w:anchor="_Toc499118002" w:history="1">
             <w:r>
               <w:rPr>
                 <w:rStyle w:val="Hyperlink"/>
@@ -2962,7 +2963,7 @@
                 <w:noProof/>
                 <w:webHidden/>
               </w:rPr>
-              <w:instrText xml:space="preserve"> PAGEREF _Toc498354656 \h </w:instrText>
+              <w:instrText xml:space="preserve"> PAGEREF _Toc499118002 \h </w:instrText>
             </w:r>
             <w:r>
               <w:rPr>
@@ -3003,7 +3004,7 @@
               <w:lang w:eastAsia="nl-NL"/>
             </w:rPr>
           </w:pPr>
-          <w:hyperlink w:anchor="_Toc498354657" w:history="1">
+          <w:hyperlink w:anchor="_Toc499118003" w:history="1">
             <w:r>
               <w:rPr>
                 <w:rStyle w:val="Hyperlink"/>
@@ -3046,7 +3047,7 @@
                 <w:noProof/>
                 <w:webHidden/>
               </w:rPr>
-              <w:instrText xml:space="preserve"> PAGEREF _Toc498354657 \h </w:instrText>
+              <w:instrText xml:space="preserve"> PAGEREF _Toc499118003 \h </w:instrText>
             </w:r>
             <w:r>
               <w:rPr>
@@ -3087,7 +3088,7 @@
               <w:lang w:eastAsia="nl-NL"/>
             </w:rPr>
           </w:pPr>
-          <w:hyperlink w:anchor="_Toc498354658" w:history="1">
+          <w:hyperlink w:anchor="_Toc499118004" w:history="1">
             <w:r>
               <w:rPr>
                 <w:rStyle w:val="Hyperlink"/>
@@ -3130,7 +3131,7 @@
                 <w:noProof/>
                 <w:webHidden/>
               </w:rPr>
-              <w:instrText xml:space="preserve"> PAGEREF _Toc498354658 \h </w:instrText>
+              <w:instrText xml:space="preserve"> PAGEREF _Toc499118004 \h </w:instrText>
             </w:r>
             <w:r>
               <w:rPr>
@@ -3172,7 +3173,7 @@
               <w:lang w:eastAsia="nl-NL"/>
             </w:rPr>
           </w:pPr>
-          <w:hyperlink w:anchor="_Toc498354659" w:history="1">
+          <w:hyperlink w:anchor="_Toc499118005" w:history="1">
             <w:r>
               <w:rPr>
                 <w:rStyle w:val="Hyperlink"/>
@@ -3216,7 +3217,7 @@
                 <w:noProof/>
                 <w:webHidden/>
               </w:rPr>
-              <w:instrText xml:space="preserve"> PAGEREF _Toc498354659 \h </w:instrText>
+              <w:instrText xml:space="preserve"> PAGEREF _Toc499118005 \h </w:instrText>
             </w:r>
             <w:r>
               <w:rPr>
@@ -3258,7 +3259,7 @@
               <w:lang w:eastAsia="nl-NL"/>
             </w:rPr>
           </w:pPr>
-          <w:hyperlink w:anchor="_Toc498354660" w:history="1">
+          <w:hyperlink w:anchor="_Toc499118006" w:history="1">
             <w:r>
               <w:rPr>
                 <w:rStyle w:val="Hyperlink"/>
@@ -3302,7 +3303,7 @@
                 <w:noProof/>
                 <w:webHidden/>
               </w:rPr>
-              <w:instrText xml:space="preserve"> PAGEREF _Toc498354660 \h </w:instrText>
+              <w:instrText xml:space="preserve"> PAGEREF _Toc499118006 \h </w:instrText>
             </w:r>
             <w:r>
               <w:rPr>
@@ -3343,7 +3344,7 @@
               <w:lang w:eastAsia="nl-NL"/>
             </w:rPr>
           </w:pPr>
-          <w:hyperlink w:anchor="_Toc498354661" w:history="1">
+          <w:hyperlink w:anchor="_Toc499118007" w:history="1">
             <w:r>
               <w:rPr>
                 <w:rStyle w:val="Hyperlink"/>
@@ -3386,7 +3387,7 @@
                 <w:noProof/>
                 <w:webHidden/>
               </w:rPr>
-              <w:instrText xml:space="preserve"> PAGEREF _Toc498354661 \h </w:instrText>
+              <w:instrText xml:space="preserve"> PAGEREF _Toc499118007 \h </w:instrText>
             </w:r>
             <w:r>
               <w:rPr>
@@ -3427,7 +3428,7 @@
               <w:lang w:eastAsia="nl-NL"/>
             </w:rPr>
           </w:pPr>
-          <w:hyperlink w:anchor="_Toc498354662" w:history="1">
+          <w:hyperlink w:anchor="_Toc499118008" w:history="1">
             <w:r>
               <w:rPr>
                 <w:rStyle w:val="Hyperlink"/>
@@ -3470,7 +3471,7 @@
                 <w:noProof/>
                 <w:webHidden/>
               </w:rPr>
-              <w:instrText xml:space="preserve"> PAGEREF _Toc498354662 \h </w:instrText>
+              <w:instrText xml:space="preserve"> PAGEREF _Toc499118008 \h </w:instrText>
             </w:r>
             <w:r>
               <w:rPr>
@@ -3511,7 +3512,7 @@
               <w:lang w:eastAsia="nl-NL"/>
             </w:rPr>
           </w:pPr>
-          <w:hyperlink w:anchor="_Toc498354663" w:history="1">
+          <w:hyperlink w:anchor="_Toc499118009" w:history="1">
             <w:r>
               <w:rPr>
                 <w:rStyle w:val="Hyperlink"/>
@@ -3554,7 +3555,7 @@
                 <w:noProof/>
                 <w:webHidden/>
               </w:rPr>
-              <w:instrText xml:space="preserve"> PAGEREF _Toc498354663 \h </w:instrText>
+              <w:instrText xml:space="preserve"> PAGEREF _Toc499118009 \h </w:instrText>
             </w:r>
             <w:r>
               <w:rPr>
@@ -3595,7 +3596,7 @@
               <w:lang w:eastAsia="nl-NL"/>
             </w:rPr>
           </w:pPr>
-          <w:hyperlink w:anchor="_Toc498354664" w:history="1">
+          <w:hyperlink w:anchor="_Toc499118010" w:history="1">
             <w:r>
               <w:rPr>
                 <w:rStyle w:val="Hyperlink"/>
@@ -3638,7 +3639,7 @@
                 <w:noProof/>
                 <w:webHidden/>
               </w:rPr>
-              <w:instrText xml:space="preserve"> PAGEREF _Toc498354664 \h </w:instrText>
+              <w:instrText xml:space="preserve"> PAGEREF _Toc499118010 \h </w:instrText>
             </w:r>
             <w:r>
               <w:rPr>
@@ -3680,7 +3681,7 @@
               <w:lang w:eastAsia="nl-NL"/>
             </w:rPr>
           </w:pPr>
-          <w:hyperlink w:anchor="_Toc498354665" w:history="1">
+          <w:hyperlink w:anchor="_Toc499118011" w:history="1">
             <w:r>
               <w:rPr>
                 <w:rStyle w:val="Hyperlink"/>
@@ -3724,7 +3725,7 @@
                 <w:noProof/>
                 <w:webHidden/>
               </w:rPr>
-              <w:instrText xml:space="preserve"> PAGEREF _Toc498354665 \h </w:instrText>
+              <w:instrText xml:space="preserve"> PAGEREF _Toc499118011 \h </w:instrText>
             </w:r>
             <w:r>
               <w:rPr>
@@ -3765,7 +3766,7 @@
               <w:lang w:eastAsia="nl-NL"/>
             </w:rPr>
           </w:pPr>
-          <w:hyperlink w:anchor="_Toc498354666" w:history="1">
+          <w:hyperlink w:anchor="_Toc499118012" w:history="1">
             <w:r>
               <w:rPr>
                 <w:rStyle w:val="Hyperlink"/>
@@ -3808,7 +3809,7 @@
                 <w:noProof/>
                 <w:webHidden/>
               </w:rPr>
-              <w:instrText xml:space="preserve"> PAGEREF _Toc498354666 \h </w:instrText>
+              <w:instrText xml:space="preserve"> PAGEREF _Toc499118012 \h </w:instrText>
             </w:r>
             <w:r>
               <w:rPr>
@@ -3849,7 +3850,7 @@
               <w:lang w:eastAsia="nl-NL"/>
             </w:rPr>
           </w:pPr>
-          <w:hyperlink w:anchor="_Toc498354667" w:history="1">
+          <w:hyperlink w:anchor="_Toc499118013" w:history="1">
             <w:r>
               <w:rPr>
                 <w:rStyle w:val="Hyperlink"/>
@@ -3892,7 +3893,7 @@
                 <w:noProof/>
                 <w:webHidden/>
               </w:rPr>
-              <w:instrText xml:space="preserve"> PAGEREF _Toc498354667 \h </w:instrText>
+              <w:instrText xml:space="preserve"> PAGEREF _Toc499118013 \h </w:instrText>
             </w:r>
             <w:r>
               <w:rPr>
@@ -3933,7 +3934,7 @@
               <w:lang w:eastAsia="nl-NL"/>
             </w:rPr>
           </w:pPr>
-          <w:hyperlink w:anchor="_Toc498354668" w:history="1">
+          <w:hyperlink w:anchor="_Toc499118014" w:history="1">
             <w:r>
               <w:rPr>
                 <w:rStyle w:val="Hyperlink"/>
@@ -3976,7 +3977,7 @@
                 <w:noProof/>
                 <w:webHidden/>
               </w:rPr>
-              <w:instrText xml:space="preserve"> PAGEREF _Toc498354668 \h </w:instrText>
+              <w:instrText xml:space="preserve"> PAGEREF _Toc499118014 \h </w:instrText>
             </w:r>
             <w:r>
               <w:rPr>
@@ -4018,7 +4019,7 @@
               <w:lang w:eastAsia="nl-NL"/>
             </w:rPr>
           </w:pPr>
-          <w:hyperlink w:anchor="_Toc498354669" w:history="1">
+          <w:hyperlink w:anchor="_Toc499118015" w:history="1">
             <w:r>
               <w:rPr>
                 <w:rStyle w:val="Hyperlink"/>
@@ -4062,7 +4063,7 @@
                 <w:noProof/>
                 <w:webHidden/>
               </w:rPr>
-              <w:instrText xml:space="preserve"> PAGEREF _Toc498354669 \h </w:instrText>
+              <w:instrText xml:space="preserve"> PAGEREF _Toc499118015 \h </w:instrText>
             </w:r>
             <w:r>
               <w:rPr>
@@ -4103,7 +4104,7 @@
               <w:lang w:eastAsia="nl-NL"/>
             </w:rPr>
           </w:pPr>
-          <w:hyperlink w:anchor="_Toc498354670" w:history="1">
+          <w:hyperlink w:anchor="_Toc499118016" w:history="1">
             <w:r>
               <w:rPr>
                 <w:rStyle w:val="Hyperlink"/>
@@ -4146,7 +4147,7 @@
                 <w:noProof/>
                 <w:webHidden/>
               </w:rPr>
-              <w:instrText xml:space="preserve"> PAGEREF _Toc498354670 \h </w:instrText>
+              <w:instrText xml:space="preserve"> PAGEREF _Toc499118016 \h </w:instrText>
             </w:r>
             <w:r>
               <w:rPr>
@@ -4187,7 +4188,7 @@
               <w:lang w:eastAsia="nl-NL"/>
             </w:rPr>
           </w:pPr>
-          <w:hyperlink w:anchor="_Toc498354671" w:history="1">
+          <w:hyperlink w:anchor="_Toc499118017" w:history="1">
             <w:r>
               <w:rPr>
                 <w:rStyle w:val="Hyperlink"/>
@@ -4230,7 +4231,7 @@
                 <w:noProof/>
                 <w:webHidden/>
               </w:rPr>
-              <w:instrText xml:space="preserve"> PAGEREF _Toc498354671 \h </w:instrText>
+              <w:instrText xml:space="preserve"> PAGEREF _Toc499118017 \h </w:instrText>
             </w:r>
             <w:r>
               <w:rPr>
@@ -4271,7 +4272,7 @@
               <w:lang w:eastAsia="nl-NL"/>
             </w:rPr>
           </w:pPr>
-          <w:hyperlink w:anchor="_Toc498354672" w:history="1">
+          <w:hyperlink w:anchor="_Toc499118018" w:history="1">
             <w:r>
               <w:rPr>
                 <w:rStyle w:val="Hyperlink"/>
@@ -4314,7 +4315,7 @@
                 <w:noProof/>
                 <w:webHidden/>
               </w:rPr>
-              <w:instrText xml:space="preserve"> PAGEREF _Toc498354672 \h </w:instrText>
+              <w:instrText xml:space="preserve"> PAGEREF _Toc499118018 \h </w:instrText>
             </w:r>
             <w:r>
               <w:rPr>
@@ -4355,7 +4356,7 @@
               <w:lang w:eastAsia="nl-NL"/>
             </w:rPr>
           </w:pPr>
-          <w:hyperlink w:anchor="_Toc498354673" w:history="1">
+          <w:hyperlink w:anchor="_Toc499118019" w:history="1">
             <w:r>
               <w:rPr>
                 <w:rStyle w:val="Hyperlink"/>
@@ -4398,7 +4399,7 @@
                 <w:noProof/>
                 <w:webHidden/>
               </w:rPr>
-              <w:instrText xml:space="preserve"> PAGEREF _Toc498354673 \h </w:instrText>
+              <w:instrText xml:space="preserve"> PAGEREF _Toc499118019 \h </w:instrText>
             </w:r>
             <w:r>
               <w:rPr>
@@ -4439,7 +4440,7 @@
               <w:lang w:eastAsia="nl-NL"/>
             </w:rPr>
           </w:pPr>
-          <w:hyperlink w:anchor="_Toc498354674" w:history="1">
+          <w:hyperlink w:anchor="_Toc499118020" w:history="1">
             <w:r>
               <w:rPr>
                 <w:rStyle w:val="Hyperlink"/>
@@ -4482,7 +4483,7 @@
                 <w:noProof/>
                 <w:webHidden/>
               </w:rPr>
-              <w:instrText xml:space="preserve"> PAGEREF _Toc498354674 \h </w:instrText>
+              <w:instrText xml:space="preserve"> PAGEREF _Toc499118020 \h </w:instrText>
             </w:r>
             <w:r>
               <w:rPr>
@@ -4523,7 +4524,7 @@
               <w:lang w:eastAsia="nl-NL"/>
             </w:rPr>
           </w:pPr>
-          <w:hyperlink w:anchor="_Toc498354675" w:history="1">
+          <w:hyperlink w:anchor="_Toc499118021" w:history="1">
             <w:r>
               <w:rPr>
                 <w:rStyle w:val="Hyperlink"/>
@@ -4566,7 +4567,7 @@
                 <w:noProof/>
                 <w:webHidden/>
               </w:rPr>
-              <w:instrText xml:space="preserve"> PAGEREF _Toc498354675 \h </w:instrText>
+              <w:instrText xml:space="preserve"> PAGEREF _Toc499118021 \h </w:instrText>
             </w:r>
             <w:r>
               <w:rPr>
@@ -4607,7 +4608,7 @@
               <w:lang w:eastAsia="nl-NL"/>
             </w:rPr>
           </w:pPr>
-          <w:hyperlink w:anchor="_Toc498354676" w:history="1">
+          <w:hyperlink w:anchor="_Toc499118022" w:history="1">
             <w:r>
               <w:rPr>
                 <w:rStyle w:val="Hyperlink"/>
@@ -4650,7 +4651,7 @@
                 <w:noProof/>
                 <w:webHidden/>
               </w:rPr>
-              <w:instrText xml:space="preserve"> PAGEREF _Toc498354676 \h </w:instrText>
+              <w:instrText xml:space="preserve"> PAGEREF _Toc499118022 \h </w:instrText>
             </w:r>
             <w:r>
               <w:rPr>
@@ -4691,7 +4692,7 @@
               <w:lang w:eastAsia="nl-NL"/>
             </w:rPr>
           </w:pPr>
-          <w:hyperlink w:anchor="_Toc498354677" w:history="1">
+          <w:hyperlink w:anchor="_Toc499118023" w:history="1">
             <w:r>
               <w:rPr>
                 <w:rStyle w:val="Hyperlink"/>
@@ -4734,7 +4735,7 @@
                 <w:noProof/>
                 <w:webHidden/>
               </w:rPr>
-              <w:instrText xml:space="preserve"> PAGEREF _Toc498354677 \h </w:instrText>
+              <w:instrText xml:space="preserve"> PAGEREF _Toc499118023 \h </w:instrText>
             </w:r>
             <w:r>
               <w:rPr>
@@ -4797,14 +4798,14 @@
       <w:r>
         <w:br w:type="page"/>
       </w:r>
-      <w:bookmarkStart w:id="0" w:name="_Toc487552828"/>
-      <w:bookmarkStart w:id="1" w:name="_Toc498354635"/>
+      <w:bookmarkStart w:id="1" w:name="_Toc487552828"/>
+      <w:bookmarkStart w:id="2" w:name="_Toc499117981"/>
       <w:r>
         <w:lastRenderedPageBreak/>
         <w:t>Versiebeheer</w:t>
       </w:r>
-      <w:bookmarkEnd w:id="0"/>
       <w:bookmarkEnd w:id="1"/>
+      <w:bookmarkEnd w:id="2"/>
     </w:p>
     <w:tbl>
       <w:tblPr>
@@ -5173,7 +5174,11 @@
               <w:right w:val="single" w:sz="4" w:space="0" w:color="auto"/>
             </w:tcBorders>
           </w:tcPr>
-          <w:p/>
+          <w:p>
+            <w:r>
+              <w:t>0.4</w:t>
+            </w:r>
+          </w:p>
         </w:tc>
         <w:tc>
           <w:tcPr>
@@ -5185,7 +5190,11 @@
               <w:right w:val="single" w:sz="4" w:space="0" w:color="auto"/>
             </w:tcBorders>
           </w:tcPr>
-          <w:p/>
+          <w:p>
+            <w:r>
+              <w:t>22-11-2017</w:t>
+            </w:r>
+          </w:p>
         </w:tc>
         <w:tc>
           <w:tcPr>
@@ -5197,7 +5206,32 @@
               <w:right w:val="single" w:sz="4" w:space="0" w:color="auto"/>
             </w:tcBorders>
           </w:tcPr>
-          <w:p/>
+          <w:p>
+            <w:r>
+              <w:t>Verbeteringen van studen</w:t>
+            </w:r>
+            <w:r>
+              <w:t>t</w:t>
+            </w:r>
+            <w:r>
+              <w:t xml:space="preserve"> </w:t>
+            </w:r>
+            <w:r>
+              <w:t>17142385</w:t>
+            </w:r>
+            <w:r>
+              <w:t xml:space="preserve"> </w:t>
+            </w:r>
+            <w:r>
+              <w:t xml:space="preserve">en tekst verduidelijkt n.a.v. opmerking student </w:t>
+            </w:r>
+            <w:r>
+              <w:t>17021936</w:t>
+            </w:r>
+            <w:r>
+              <w:t>.</w:t>
+            </w:r>
+          </w:p>
         </w:tc>
         <w:tc>
           <w:tcPr>
@@ -5209,7 +5243,11 @@
               <w:right w:val="single" w:sz="4" w:space="0" w:color="auto"/>
             </w:tcBorders>
           </w:tcPr>
-          <w:p/>
+          <w:p>
+            <w:r>
+              <w:t>Mark Schrauwen</w:t>
+            </w:r>
+          </w:p>
         </w:tc>
       </w:tr>
       <w:tr>
@@ -5273,12 +5311,12 @@
       <w:pPr>
         <w:pStyle w:val="Kop1"/>
       </w:pPr>
-      <w:bookmarkStart w:id="2" w:name="_Toc498354636"/>
+      <w:bookmarkStart w:id="3" w:name="_Toc499117982"/>
       <w:r>
         <w:lastRenderedPageBreak/>
         <w:t>Introductie</w:t>
       </w:r>
-      <w:bookmarkEnd w:id="2"/>
+      <w:bookmarkEnd w:id="3"/>
     </w:p>
     <w:p>
       <w:r>
@@ -5356,11 +5394,11 @@
       <w:pPr>
         <w:pStyle w:val="Kop2"/>
       </w:pPr>
-      <w:bookmarkStart w:id="3" w:name="_Toc498354637"/>
+      <w:bookmarkStart w:id="4" w:name="_Toc499117983"/>
       <w:r>
         <w:t>Eerder behandelde operatoren</w:t>
       </w:r>
-      <w:bookmarkEnd w:id="3"/>
+      <w:bookmarkEnd w:id="4"/>
     </w:p>
     <w:p>
       <w:r>
@@ -5529,11 +5567,11 @@
       <w:pPr>
         <w:pStyle w:val="Kop2"/>
       </w:pPr>
-      <w:bookmarkStart w:id="4" w:name="_Toc498354638"/>
+      <w:bookmarkStart w:id="5" w:name="_Toc499117984"/>
       <w:r>
         <w:t>Nieuwe operatoren</w:t>
       </w:r>
-      <w:bookmarkEnd w:id="4"/>
+      <w:bookmarkEnd w:id="5"/>
     </w:p>
     <w:p>
       <w:r>
@@ -5699,8 +5737,6 @@
           <w:b/>
         </w:rPr>
       </w:pPr>
-      <w:bookmarkStart w:id="5" w:name="_GoBack"/>
-      <w:bookmarkEnd w:id="5"/>
       <w:r>
         <w:rPr>
           <w:rFonts w:eastAsia="Times New Roman" w:cs="Times New Roman"/>
@@ -5713,7 +5749,7 @@
       <w:pPr>
         <w:pStyle w:val="Kop1"/>
       </w:pPr>
-      <w:bookmarkStart w:id="6" w:name="_Toc498354639"/>
+      <w:bookmarkStart w:id="6" w:name="_Toc499117985"/>
       <w:r>
         <w:lastRenderedPageBreak/>
         <w:t>Logische operaties</w:t>
@@ -5889,27 +5925,14 @@
       <w:r>
         <w:t xml:space="preserve">Tabel </w:t>
       </w:r>
-      <w:r>
-        <w:fldChar w:fldCharType="begin"/>
-      </w:r>
-      <w:r>
-        <w:instrText xml:space="preserve"> SEQ Tabel \* ARABIC </w:instrText>
-      </w:r>
-      <w:r>
-        <w:fldChar w:fldCharType="separate"/>
-      </w:r>
-      <w:r>
-        <w:rPr>
-          <w:noProof/>
-        </w:rPr>
-        <w:t>1</w:t>
-      </w:r>
-      <w:r>
-        <w:rPr>
-          <w:noProof/>
-        </w:rPr>
-        <w:fldChar w:fldCharType="end"/>
-      </w:r>
+      <w:fldSimple w:instr=" SEQ Tabel \* ARABIC ">
+        <w:r>
+          <w:rPr>
+            <w:noProof/>
+          </w:rPr>
+          <w:t>1</w:t>
+        </w:r>
+      </w:fldSimple>
       <w:r>
         <w:t>: de twee uitgangssituaties</w:t>
       </w:r>
@@ -6338,7 +6361,7 @@
       <w:pPr>
         <w:pStyle w:val="Kop2"/>
       </w:pPr>
-      <w:bookmarkStart w:id="7" w:name="_Toc498354640"/>
+      <w:bookmarkStart w:id="7" w:name="_Toc499117986"/>
       <w:r>
         <w:t>De EN (AND) operator</w:t>
       </w:r>
@@ -6390,27 +6413,14 @@
       <w:r>
         <w:t xml:space="preserve">Tabel </w:t>
       </w:r>
-      <w:r>
-        <w:fldChar w:fldCharType="begin"/>
-      </w:r>
-      <w:r>
-        <w:instrText xml:space="preserve"> SEQ Tabel \* ARABIC </w:instrText>
-      </w:r>
-      <w:r>
-        <w:fldChar w:fldCharType="separate"/>
-      </w:r>
-      <w:r>
-        <w:rPr>
-          <w:noProof/>
-        </w:rPr>
-        <w:t>2</w:t>
-      </w:r>
-      <w:r>
-        <w:rPr>
-          <w:noProof/>
-        </w:rPr>
-        <w:fldChar w:fldCharType="end"/>
-      </w:r>
+      <w:fldSimple w:instr=" SEQ Tabel \* ARABIC ">
+        <w:r>
+          <w:rPr>
+            <w:noProof/>
+          </w:rPr>
+          <w:t>2</w:t>
+        </w:r>
+      </w:fldSimple>
       <w:bookmarkEnd w:id="9"/>
       <w:r>
         <w:t>: de AND-operator</w:t>
@@ -6941,27 +6951,14 @@
       <w:r>
         <w:t xml:space="preserve">Figuur </w:t>
       </w:r>
-      <w:r>
-        <w:fldChar w:fldCharType="begin"/>
-      </w:r>
-      <w:r>
-        <w:instrText xml:space="preserve"> SEQ Figuur \* ARABIC </w:instrText>
-      </w:r>
-      <w:r>
-        <w:fldChar w:fldCharType="separate"/>
-      </w:r>
-      <w:r>
-        <w:rPr>
-          <w:noProof/>
-        </w:rPr>
-        <w:t>1</w:t>
-      </w:r>
-      <w:r>
-        <w:rPr>
-          <w:noProof/>
-        </w:rPr>
-        <w:fldChar w:fldCharType="end"/>
-      </w:r>
+      <w:fldSimple w:instr=" SEQ Figuur \* ARABIC ">
+        <w:r>
+          <w:rPr>
+            <w:noProof/>
+          </w:rPr>
+          <w:t>1</w:t>
+        </w:r>
+      </w:fldSimple>
       <w:r>
         <w:t>: Voorbeeld van het toepassen van de AND-operator in Matlab</w:t>
       </w:r>
@@ -6976,7 +6973,25 @@
         <w:rPr>
           <w:b/>
         </w:rPr>
-        <w:t xml:space="preserve">Pas de waarde van variabele A aan en maak deze nul (A = 0;). </w:t>
+        <w:t>Pas de waarde van va</w:t>
+      </w:r>
+      <w:r>
+        <w:rPr>
+          <w:b/>
+        </w:rPr>
+        <w:t xml:space="preserve">riabele A aan en maak deze nul:  </w:t>
+      </w:r>
+      <w:r>
+        <w:rPr>
+          <w:rStyle w:val="aCChar"/>
+        </w:rPr>
+        <w:t>A = 0;</w:t>
+      </w:r>
+      <w:r>
+        <w:rPr>
+          <w:b/>
+        </w:rPr>
+        <w:t xml:space="preserve"> </w:t>
       </w:r>
     </w:p>
     <w:p>
@@ -7111,7 +7126,7 @@
       <w:pPr>
         <w:pStyle w:val="Kop3"/>
       </w:pPr>
-      <w:bookmarkStart w:id="10" w:name="_Toc498354641"/>
+      <w:bookmarkStart w:id="10" w:name="_Toc499117987"/>
       <w:r>
         <w:lastRenderedPageBreak/>
         <w:t xml:space="preserve">De vergelijking tussen </w:t>
@@ -7218,97 +7233,84 @@
       <w:r>
         <w:t xml:space="preserve">Figuur </w:t>
       </w:r>
+      <w:fldSimple w:instr=" SEQ Figuur \* ARABIC ">
+        <w:r>
+          <w:rPr>
+            <w:noProof/>
+          </w:rPr>
+          <w:t>2</w:t>
+        </w:r>
+      </w:fldSimple>
+      <w:bookmarkEnd w:id="11"/>
+      <w:r>
+        <w:t>: Voorbeeld van het toepassen van de AND-operator op basis van een matrix.</w:t>
+      </w:r>
+    </w:p>
+    <w:p>
       <w:r>
         <w:fldChar w:fldCharType="begin"/>
       </w:r>
       <w:r>
-        <w:instrText xml:space="preserve"> SEQ Figuur \* ARABIC </w:instrText>
+        <w:instrText xml:space="preserve"> REF _Ref476662314 \h </w:instrText>
       </w:r>
       <w:r>
         <w:fldChar w:fldCharType="separate"/>
       </w:r>
       <w:r>
+        <w:t xml:space="preserve">Figuur </w:t>
+      </w:r>
+      <w:r>
         <w:rPr>
           <w:noProof/>
         </w:rPr>
         <w:t>2</w:t>
       </w:r>
       <w:r>
+        <w:fldChar w:fldCharType="end"/>
+      </w:r>
+      <w:r>
+        <w:t xml:space="preserve"> laat zien dat de AND-operator werkt op elke element van een matrix. Het laat tevens zien dat volgens de AND-operator alles ongelijk aan nul wordt opgevat als </w:t>
+      </w:r>
+      <w:r>
+        <w:t>true</w:t>
+      </w:r>
+      <w:r>
+        <w:t xml:space="preserve">. Zo wordt de waarde 2 van matrix A </w:t>
+      </w:r>
+      <w:r>
+        <w:t xml:space="preserve">in de And-operator </w:t>
+      </w:r>
+      <w:r>
+        <w:t xml:space="preserve">gecombineerd met de waarde 4 van matrix B. Het resultaat (te zien in </w:t>
+      </w:r>
+      <w:r>
+        <w:fldChar w:fldCharType="begin"/>
+      </w:r>
+      <w:r>
+        <w:instrText xml:space="preserve"> REF _Ref476662314 \h </w:instrText>
+      </w:r>
+      <w:r>
+        <w:fldChar w:fldCharType="separate"/>
+      </w:r>
+      <w:r>
+        <w:t xml:space="preserve">Figuur </w:t>
+      </w:r>
+      <w:r>
         <w:rPr>
           <w:noProof/>
         </w:rPr>
+        <w:t>2</w:t>
+      </w:r>
+      <w:r>
         <w:fldChar w:fldCharType="end"/>
       </w:r>
-      <w:bookmarkEnd w:id="11"/>
-      <w:r>
-        <w:t>: Voorbeeld van het toepassen van de AND-operator op basis van een matrix.</w:t>
-      </w:r>
-    </w:p>
-    <w:p>
-      <w:r>
-        <w:fldChar w:fldCharType="begin"/>
-      </w:r>
-      <w:r>
-        <w:instrText xml:space="preserve"> REF _Ref476662314 \h </w:instrText>
-      </w:r>
-      <w:r>
-        <w:fldChar w:fldCharType="separate"/>
-      </w:r>
-      <w:r>
-        <w:t xml:space="preserve">Figuur </w:t>
-      </w:r>
-      <w:r>
-        <w:rPr>
-          <w:noProof/>
-        </w:rPr>
-        <w:t>2</w:t>
-      </w:r>
-      <w:r>
-        <w:fldChar w:fldCharType="end"/>
-      </w:r>
-      <w:r>
-        <w:t xml:space="preserve"> laat zien dat de AND-operator werkt op elke element van een matrix. Het laat tevens zien dat volgens de AND-operator alles ongelijk aan nul wordt opgevat als </w:t>
+      <w:r>
+        <w:t xml:space="preserve">) is een ‘1’. Dit bewijst dat Matlab een waarde ongelijk aan nul ziet als </w:t>
       </w:r>
       <w:r>
         <w:t>true</w:t>
       </w:r>
       <w:r>
-        <w:t xml:space="preserve">. Zo wordt de waarde 2 van matrix A </w:t>
-      </w:r>
-      <w:r>
-        <w:t xml:space="preserve">in de And-operator </w:t>
-      </w:r>
-      <w:r>
-        <w:t xml:space="preserve">gecombineerd met de waarde 4 van matrix B. Het resultaat (te zien in </w:t>
-      </w:r>
-      <w:r>
-        <w:fldChar w:fldCharType="begin"/>
-      </w:r>
-      <w:r>
-        <w:instrText xml:space="preserve"> REF _Ref476662314 \h </w:instrText>
-      </w:r>
-      <w:r>
-        <w:fldChar w:fldCharType="separate"/>
-      </w:r>
-      <w:r>
-        <w:t xml:space="preserve">Figuur </w:t>
-      </w:r>
-      <w:r>
-        <w:rPr>
-          <w:noProof/>
-        </w:rPr>
-        <w:t>2</w:t>
-      </w:r>
-      <w:r>
-        <w:fldChar w:fldCharType="end"/>
-      </w:r>
-      <w:r>
-        <w:t xml:space="preserve">) is een ‘1’. Dit bewijst dat Matlab een waarde ongelijk aan nul ziet als </w:t>
-      </w:r>
-      <w:r>
-        <w:t>true</w:t>
-      </w:r>
-      <w:r>
         <w:t xml:space="preserve">. </w:t>
       </w:r>
       <w:r>
@@ -7378,7 +7380,7 @@
       <w:pPr>
         <w:pStyle w:val="Kop2"/>
       </w:pPr>
-      <w:bookmarkStart w:id="12" w:name="_Toc498354642"/>
+      <w:bookmarkStart w:id="12" w:name="_Toc499117988"/>
       <w:r>
         <w:lastRenderedPageBreak/>
         <w:t>De OF (OR) operator</w:t>
@@ -7404,27 +7406,14 @@
       <w:r>
         <w:t xml:space="preserve">Tabel </w:t>
       </w:r>
-      <w:r>
-        <w:fldChar w:fldCharType="begin"/>
-      </w:r>
-      <w:r>
-        <w:instrText xml:space="preserve"> SEQ Tabel \* ARABIC </w:instrText>
-      </w:r>
-      <w:r>
-        <w:fldChar w:fldCharType="separate"/>
-      </w:r>
-      <w:r>
-        <w:rPr>
-          <w:noProof/>
-        </w:rPr>
-        <w:t>3</w:t>
-      </w:r>
-      <w:r>
-        <w:rPr>
-          <w:noProof/>
-        </w:rPr>
-        <w:fldChar w:fldCharType="end"/>
-      </w:r>
+      <w:fldSimple w:instr=" SEQ Tabel \* ARABIC ">
+        <w:r>
+          <w:rPr>
+            <w:noProof/>
+          </w:rPr>
+          <w:t>3</w:t>
+        </w:r>
+      </w:fldSimple>
       <w:bookmarkEnd w:id="13"/>
       <w:r>
         <w:t>: de OR-operator, dikgedrukt zijn de waardes die anders zijn t.o.v. de AND-operator.</w:t>
@@ -7867,27 +7856,14 @@
       <w:r>
         <w:t xml:space="preserve">Figuur </w:t>
       </w:r>
-      <w:r>
-        <w:fldChar w:fldCharType="begin"/>
-      </w:r>
-      <w:r>
-        <w:instrText xml:space="preserve"> SEQ Figuur \* ARABIC </w:instrText>
-      </w:r>
-      <w:r>
-        <w:fldChar w:fldCharType="separate"/>
-      </w:r>
-      <w:r>
-        <w:rPr>
-          <w:noProof/>
-        </w:rPr>
-        <w:t>3</w:t>
-      </w:r>
-      <w:r>
-        <w:rPr>
-          <w:noProof/>
-        </w:rPr>
-        <w:fldChar w:fldCharType="end"/>
-      </w:r>
+      <w:fldSimple w:instr=" SEQ Figuur \* ARABIC ">
+        <w:r>
+          <w:rPr>
+            <w:noProof/>
+          </w:rPr>
+          <w:t>3</w:t>
+        </w:r>
+      </w:fldSimple>
       <w:bookmarkEnd w:id="15"/>
       <w:r>
         <w:t>: Voorbeeld van het toepassen van de OR-operator in Matlab. Merk op dat variable B een nul is.</w:t>
@@ -8044,7 +8020,7 @@
       <w:pPr>
         <w:pStyle w:val="Kop3"/>
       </w:pPr>
-      <w:bookmarkStart w:id="16" w:name="_Toc498354643"/>
+      <w:bookmarkStart w:id="16" w:name="_Toc499117989"/>
       <w:r>
         <w:t>Voorbeeld van de OR-operatie</w:t>
       </w:r>
@@ -8171,27 +8147,14 @@
       <w:r>
         <w:t xml:space="preserve">Figuur </w:t>
       </w:r>
-      <w:r>
-        <w:fldChar w:fldCharType="begin"/>
-      </w:r>
-      <w:r>
-        <w:instrText xml:space="preserve"> SEQ Figuur \* ARABIC </w:instrText>
-      </w:r>
-      <w:r>
-        <w:fldChar w:fldCharType="separate"/>
-      </w:r>
-      <w:r>
-        <w:rPr>
-          <w:noProof/>
-        </w:rPr>
-        <w:t>4</w:t>
-      </w:r>
-      <w:r>
-        <w:rPr>
-          <w:noProof/>
-        </w:rPr>
-        <w:fldChar w:fldCharType="end"/>
-      </w:r>
+      <w:fldSimple w:instr=" SEQ Figuur \* ARABIC ">
+        <w:r>
+          <w:rPr>
+            <w:noProof/>
+          </w:rPr>
+          <w:t>4</w:t>
+        </w:r>
+      </w:fldSimple>
       <w:bookmarkEnd w:id="17"/>
       <w:r>
         <w:t>: Een praktisch voorbeeld van de OR-operator. Het filteren van waardes onder en boven bepaalde grenzen.</w:t>
@@ -8322,27 +8285,14 @@
       <w:r>
         <w:t xml:space="preserve">Figuur </w:t>
       </w:r>
-      <w:r>
-        <w:fldChar w:fldCharType="begin"/>
-      </w:r>
-      <w:r>
-        <w:instrText xml:space="preserve"> SEQ Figuur \* ARABIC </w:instrText>
-      </w:r>
-      <w:r>
-        <w:fldChar w:fldCharType="separate"/>
-      </w:r>
-      <w:r>
-        <w:rPr>
-          <w:noProof/>
-        </w:rPr>
-        <w:t>5</w:t>
-      </w:r>
-      <w:r>
-        <w:rPr>
-          <w:noProof/>
-        </w:rPr>
-        <w:fldChar w:fldCharType="end"/>
-      </w:r>
+      <w:fldSimple w:instr=" SEQ Figuur \* ARABIC ">
+        <w:r>
+          <w:rPr>
+            <w:noProof/>
+          </w:rPr>
+          <w:t>5</w:t>
+        </w:r>
+      </w:fldSimple>
       <w:r>
         <w:t>: Voorbeeld van het toepassen van de OR-operator in Matlab</w:t>
       </w:r>
@@ -8354,7 +8304,7 @@
       <w:pPr>
         <w:pStyle w:val="Kop2"/>
       </w:pPr>
-      <w:bookmarkStart w:id="20" w:name="_Toc498354644"/>
+      <w:bookmarkStart w:id="20" w:name="_Toc499117990"/>
       <w:r>
         <w:t>De NIET (NOT) operator</w:t>
       </w:r>
@@ -8453,27 +8403,14 @@
       <w:r>
         <w:t xml:space="preserve">Tabel </w:t>
       </w:r>
-      <w:r>
-        <w:fldChar w:fldCharType="begin"/>
-      </w:r>
-      <w:r>
-        <w:instrText xml:space="preserve"> SEQ Tabel \* ARABIC </w:instrText>
-      </w:r>
-      <w:r>
-        <w:fldChar w:fldCharType="separate"/>
-      </w:r>
-      <w:r>
-        <w:rPr>
-          <w:noProof/>
-        </w:rPr>
-        <w:t>4</w:t>
-      </w:r>
-      <w:r>
-        <w:rPr>
-          <w:noProof/>
-        </w:rPr>
-        <w:fldChar w:fldCharType="end"/>
-      </w:r>
+      <w:fldSimple w:instr=" SEQ Tabel \* ARABIC ">
+        <w:r>
+          <w:rPr>
+            <w:noProof/>
+          </w:rPr>
+          <w:t>4</w:t>
+        </w:r>
+      </w:fldSimple>
       <w:r>
         <w:t xml:space="preserve">: de </w:t>
       </w:r>
@@ -8750,27 +8687,14 @@
       <w:r>
         <w:t xml:space="preserve">Figuur </w:t>
       </w:r>
-      <w:r>
-        <w:fldChar w:fldCharType="begin"/>
-      </w:r>
-      <w:r>
-        <w:instrText xml:space="preserve"> SEQ Figuur \* ARABIC </w:instrText>
-      </w:r>
-      <w:r>
-        <w:fldChar w:fldCharType="separate"/>
-      </w:r>
-      <w:r>
-        <w:rPr>
-          <w:noProof/>
-        </w:rPr>
-        <w:t>6</w:t>
-      </w:r>
-      <w:r>
-        <w:rPr>
-          <w:noProof/>
-        </w:rPr>
-        <w:fldChar w:fldCharType="end"/>
-      </w:r>
+      <w:fldSimple w:instr=" SEQ Figuur \* ARABIC ">
+        <w:r>
+          <w:rPr>
+            <w:noProof/>
+          </w:rPr>
+          <w:t>6</w:t>
+        </w:r>
+      </w:fldSimple>
       <w:bookmarkEnd w:id="21"/>
       <w:r>
         <w:t>: Voorbeeld van het toepassen van de NOT-operator</w:t>
@@ -8864,27 +8788,14 @@
       <w:r>
         <w:t xml:space="preserve">Figuur </w:t>
       </w:r>
-      <w:r>
-        <w:fldChar w:fldCharType="begin"/>
-      </w:r>
-      <w:r>
-        <w:instrText xml:space="preserve"> SEQ Figuur \* ARABIC </w:instrText>
-      </w:r>
-      <w:r>
-        <w:fldChar w:fldCharType="separate"/>
-      </w:r>
-      <w:r>
-        <w:rPr>
-          <w:noProof/>
-        </w:rPr>
-        <w:t>7</w:t>
-      </w:r>
-      <w:r>
-        <w:rPr>
-          <w:noProof/>
-        </w:rPr>
-        <w:fldChar w:fldCharType="end"/>
-      </w:r>
+      <w:fldSimple w:instr=" SEQ Figuur \* ARABIC ">
+        <w:r>
+          <w:rPr>
+            <w:noProof/>
+          </w:rPr>
+          <w:t>7</w:t>
+        </w:r>
+      </w:fldSimple>
       <w:r>
         <w:t>: Voorbeeld van het toepassen van de NOT-operator.</w:t>
       </w:r>
@@ -8969,7 +8880,7 @@
       <w:pPr>
         <w:pStyle w:val="Kop3"/>
       </w:pPr>
-      <w:bookmarkStart w:id="22" w:name="_Toc498354645"/>
+      <w:bookmarkStart w:id="22" w:name="_Toc499117991"/>
       <w:r>
         <w:lastRenderedPageBreak/>
         <w:t>Voorbeeld</w:t>
@@ -9038,7 +8949,7 @@
         <w:pStyle w:val="Kop2"/>
       </w:pPr>
       <w:bookmarkStart w:id="23" w:name="_Toc476653794"/>
-      <w:bookmarkStart w:id="24" w:name="_Toc498354646"/>
+      <w:bookmarkStart w:id="24" w:name="_Toc499117992"/>
       <w:r>
         <w:lastRenderedPageBreak/>
         <w:t>Vragen</w:t>
@@ -9377,7 +9288,7 @@
       <w:pPr>
         <w:pStyle w:val="Kop2"/>
       </w:pPr>
-      <w:bookmarkStart w:id="27" w:name="_Toc498354647"/>
+      <w:bookmarkStart w:id="27" w:name="_Toc499117993"/>
       <w:r>
         <w:lastRenderedPageBreak/>
         <w:t>Antwoorden</w:t>
@@ -10322,7 +10233,7 @@
       <w:pPr>
         <w:pStyle w:val="Kop1"/>
       </w:pPr>
-      <w:bookmarkStart w:id="28" w:name="_Toc498354648"/>
+      <w:bookmarkStart w:id="28" w:name="_Toc499117994"/>
       <w:r>
         <w:lastRenderedPageBreak/>
         <w:t>Relationele operatoren</w:t>
@@ -10446,7 +10357,7 @@
       <w:pPr>
         <w:pStyle w:val="Kop2"/>
       </w:pPr>
-      <w:bookmarkStart w:id="29" w:name="_Toc498354649"/>
+      <w:bookmarkStart w:id="29" w:name="_Toc499117995"/>
       <w:r>
         <w:t>Gelijk aan (Equality) operator</w:t>
       </w:r>
@@ -10500,30 +10411,14 @@
       <w:r>
         <w:t xml:space="preserve">Tabel </w:t>
       </w:r>
-      <w:r>
-        <w:fldChar w:fldCharType="begin"/>
-      </w:r>
-      <w:r>
-        <w:instrText xml:space="preserve"> SEQ T</w:instrText>
-      </w:r>
-      <w:r>
-        <w:instrText xml:space="preserve">abel \* ARABIC </w:instrText>
-      </w:r>
-      <w:r>
-        <w:fldChar w:fldCharType="separate"/>
-      </w:r>
-      <w:r>
-        <w:rPr>
-          <w:noProof/>
-        </w:rPr>
-        <w:t>5</w:t>
-      </w:r>
-      <w:r>
-        <w:rPr>
-          <w:noProof/>
-        </w:rPr>
-        <w:fldChar w:fldCharType="end"/>
-      </w:r>
+      <w:fldSimple w:instr=" SEQ Tabel \* ARABIC ">
+        <w:r>
+          <w:rPr>
+            <w:noProof/>
+          </w:rPr>
+          <w:t>5</w:t>
+        </w:r>
+      </w:fldSimple>
       <w:bookmarkEnd w:id="30"/>
       <w:r>
         <w:t>: de EQUALITY-operator.</w:t>
@@ -10954,7 +10849,7 @@
       <w:pPr>
         <w:pStyle w:val="Kop3"/>
       </w:pPr>
-      <w:bookmarkStart w:id="32" w:name="_Toc498354650"/>
+      <w:bookmarkStart w:id="32" w:name="_Toc499117996"/>
       <w:r>
         <w:lastRenderedPageBreak/>
         <w:t>De opbouw op basis van de AND, OR en NOT</w:t>
@@ -11082,7 +10977,7 @@
       <w:pPr>
         <w:pStyle w:val="Kop3"/>
       </w:pPr>
-      <w:bookmarkStart w:id="34" w:name="_Toc498354651"/>
+      <w:bookmarkStart w:id="34" w:name="_Toc499117997"/>
       <w:r>
         <w:lastRenderedPageBreak/>
         <w:t>Het verschil tussen de == operator en de = operator</w:t>
@@ -11165,27 +11060,14 @@
       <w:r>
         <w:t xml:space="preserve">Figuur </w:t>
       </w:r>
-      <w:r>
-        <w:fldChar w:fldCharType="begin"/>
-      </w:r>
-      <w:r>
-        <w:instrText xml:space="preserve"> SEQ Figuur \* ARABIC </w:instrText>
-      </w:r>
-      <w:r>
-        <w:fldChar w:fldCharType="separate"/>
-      </w:r>
-      <w:r>
-        <w:rPr>
-          <w:noProof/>
-        </w:rPr>
-        <w:t>9</w:t>
-      </w:r>
-      <w:r>
-        <w:rPr>
-          <w:noProof/>
-        </w:rPr>
-        <w:fldChar w:fldCharType="end"/>
-      </w:r>
+      <w:fldSimple w:instr=" SEQ Figuur \* ARABIC ">
+        <w:r>
+          <w:rPr>
+            <w:noProof/>
+          </w:rPr>
+          <w:t>9</w:t>
+        </w:r>
+      </w:fldSimple>
       <w:r>
         <w:t xml:space="preserve">: het gebruik van </w:t>
       </w:r>
@@ -11268,7 +11150,7 @@
       <w:pPr>
         <w:pStyle w:val="Kop3"/>
       </w:pPr>
-      <w:bookmarkStart w:id="35" w:name="_Toc498354652"/>
+      <w:bookmarkStart w:id="35" w:name="_Toc499117998"/>
       <w:r>
         <w:t>Andere waardes</w:t>
       </w:r>
@@ -11399,7 +11281,7 @@
       <w:pPr>
         <w:pStyle w:val="Kop2"/>
       </w:pPr>
-      <w:bookmarkStart w:id="36" w:name="_Toc498354653"/>
+      <w:bookmarkStart w:id="36" w:name="_Toc499117999"/>
       <w:r>
         <w:lastRenderedPageBreak/>
         <w:t>De NIET-GELIJK-AAN-operator (NOT-EQUAL)</w:t>
@@ -11423,27 +11305,14 @@
       <w:r>
         <w:t xml:space="preserve">Tabel </w:t>
       </w:r>
-      <w:r>
-        <w:fldChar w:fldCharType="begin"/>
-      </w:r>
-      <w:r>
-        <w:instrText xml:space="preserve"> SEQ Tabel \* ARABIC </w:instrText>
-      </w:r>
-      <w:r>
-        <w:fldChar w:fldCharType="separate"/>
-      </w:r>
-      <w:r>
-        <w:rPr>
-          <w:noProof/>
-        </w:rPr>
-        <w:t>6</w:t>
-      </w:r>
-      <w:r>
-        <w:rPr>
-          <w:noProof/>
-        </w:rPr>
-        <w:fldChar w:fldCharType="end"/>
-      </w:r>
+      <w:fldSimple w:instr=" SEQ Tabel \* ARABIC ">
+        <w:r>
+          <w:rPr>
+            <w:noProof/>
+          </w:rPr>
+          <w:t>6</w:t>
+        </w:r>
+      </w:fldSimple>
       <w:r>
         <w:t>: de NOT-EQUAL-operator. Dikgedrukt de verschillen met de EQ-operator.</w:t>
       </w:r>
@@ -11846,27 +11715,14 @@
       <w:r>
         <w:t xml:space="preserve">Figuur </w:t>
       </w:r>
-      <w:r>
-        <w:fldChar w:fldCharType="begin"/>
-      </w:r>
-      <w:r>
-        <w:instrText xml:space="preserve"> SEQ Figuur \* ARABIC </w:instrText>
-      </w:r>
-      <w:r>
-        <w:fldChar w:fldCharType="separate"/>
-      </w:r>
-      <w:r>
-        <w:rPr>
-          <w:noProof/>
-        </w:rPr>
-        <w:t>10</w:t>
-      </w:r>
-      <w:r>
-        <w:rPr>
-          <w:noProof/>
-        </w:rPr>
-        <w:fldChar w:fldCharType="end"/>
-      </w:r>
+      <w:fldSimple w:instr=" SEQ Figuur \* ARABIC ">
+        <w:r>
+          <w:rPr>
+            <w:noProof/>
+          </w:rPr>
+          <w:t>10</w:t>
+        </w:r>
+      </w:fldSimple>
       <w:r>
         <w:t xml:space="preserve">: Voorbeeld van het toepassen van de </w:t>
       </w:r>
@@ -11958,27 +11814,14 @@
       <w:r>
         <w:t xml:space="preserve">Figuur </w:t>
       </w:r>
-      <w:r>
-        <w:fldChar w:fldCharType="begin"/>
-      </w:r>
-      <w:r>
-        <w:instrText xml:space="preserve"> SEQ Figuur \* ARABIC </w:instrText>
-      </w:r>
-      <w:r>
-        <w:fldChar w:fldCharType="separate"/>
-      </w:r>
-      <w:r>
-        <w:rPr>
-          <w:noProof/>
-        </w:rPr>
-        <w:t>11</w:t>
-      </w:r>
-      <w:r>
-        <w:rPr>
-          <w:noProof/>
-        </w:rPr>
-        <w:fldChar w:fldCharType="end"/>
-      </w:r>
+      <w:fldSimple w:instr=" SEQ Figuur \* ARABIC ">
+        <w:r>
+          <w:rPr>
+            <w:noProof/>
+          </w:rPr>
+          <w:t>11</w:t>
+        </w:r>
+      </w:fldSimple>
       <w:bookmarkEnd w:id="38"/>
       <w:r>
         <w:t>: Voorbeeld van het toepassen van de NE-operator. Snap je dit voorbeeld?</w:t>
@@ -12079,7 +11922,7 @@
       <w:pPr>
         <w:pStyle w:val="Kop2"/>
       </w:pPr>
-      <w:bookmarkStart w:id="39" w:name="_Toc498354654"/>
+      <w:bookmarkStart w:id="39" w:name="_Toc499118000"/>
       <w:r>
         <w:t>Groter dan</w:t>
       </w:r>
@@ -12120,27 +11963,14 @@
       <w:r>
         <w:t xml:space="preserve">Tabel </w:t>
       </w:r>
-      <w:r>
-        <w:fldChar w:fldCharType="begin"/>
-      </w:r>
-      <w:r>
-        <w:instrText xml:space="preserve"> SEQ Tabel \* ARABIC </w:instrText>
-      </w:r>
-      <w:r>
-        <w:fldChar w:fldCharType="separate"/>
-      </w:r>
-      <w:r>
-        <w:rPr>
-          <w:noProof/>
-        </w:rPr>
-        <w:t>7</w:t>
-      </w:r>
-      <w:r>
-        <w:rPr>
-          <w:noProof/>
-        </w:rPr>
-        <w:fldChar w:fldCharType="end"/>
-      </w:r>
+      <w:fldSimple w:instr=" SEQ Tabel \* ARABIC ">
+        <w:r>
+          <w:rPr>
+            <w:noProof/>
+          </w:rPr>
+          <w:t>7</w:t>
+        </w:r>
+      </w:fldSimple>
       <w:r>
         <w:t xml:space="preserve">: de </w:t>
       </w:r>
@@ -12848,7 +12678,7 @@
       <w:pPr>
         <w:pStyle w:val="Kop3"/>
       </w:pPr>
-      <w:bookmarkStart w:id="40" w:name="_Toc498354655"/>
+      <w:bookmarkStart w:id="40" w:name="_Toc499118001"/>
       <w:r>
         <w:t>De opbouw op basis van de AND, OR en NOT</w:t>
       </w:r>
@@ -12941,27 +12771,14 @@
       <w:r>
         <w:t xml:space="preserve">Tabel </w:t>
       </w:r>
-      <w:r>
-        <w:fldChar w:fldCharType="begin"/>
-      </w:r>
-      <w:r>
-        <w:instrText xml:space="preserve"> SEQ Tabel \* ARABIC </w:instrText>
-      </w:r>
-      <w:r>
-        <w:fldChar w:fldCharType="separate"/>
-      </w:r>
-      <w:r>
-        <w:rPr>
-          <w:noProof/>
-        </w:rPr>
-        <w:t>8</w:t>
-      </w:r>
-      <w:r>
-        <w:rPr>
-          <w:noProof/>
-        </w:rPr>
-        <w:fldChar w:fldCharType="end"/>
-      </w:r>
+      <w:fldSimple w:instr=" SEQ Tabel \* ARABIC ">
+        <w:r>
+          <w:rPr>
+            <w:noProof/>
+          </w:rPr>
+          <w:t>8</w:t>
+        </w:r>
+      </w:fldSimple>
       <w:r>
         <w:t xml:space="preserve">: de GT-operator. </w:t>
       </w:r>
@@ -13283,27 +13100,14 @@
       <w:r>
         <w:t xml:space="preserve">Tabel </w:t>
       </w:r>
-      <w:r>
-        <w:fldChar w:fldCharType="begin"/>
-      </w:r>
-      <w:r>
-        <w:instrText xml:space="preserve"> SEQ Tabel \* ARABIC </w:instrText>
-      </w:r>
-      <w:r>
-        <w:fldChar w:fldCharType="separate"/>
-      </w:r>
-      <w:r>
-        <w:rPr>
-          <w:noProof/>
-        </w:rPr>
-        <w:t>9</w:t>
-      </w:r>
-      <w:r>
-        <w:rPr>
-          <w:noProof/>
-        </w:rPr>
-        <w:fldChar w:fldCharType="end"/>
-      </w:r>
+      <w:fldSimple w:instr=" SEQ Tabel \* ARABIC ">
+        <w:r>
+          <w:rPr>
+            <w:noProof/>
+          </w:rPr>
+          <w:t>9</w:t>
+        </w:r>
+      </w:fldSimple>
       <w:r>
         <w:t>: de G</w:t>
       </w:r>
@@ -13599,7 +13403,7 @@
       <w:pPr>
         <w:pStyle w:val="Kop2"/>
       </w:pPr>
-      <w:bookmarkStart w:id="41" w:name="_Toc498354656"/>
+      <w:bookmarkStart w:id="41" w:name="_Toc499118002"/>
       <w:commentRangeStart w:id="42"/>
       <w:r>
         <w:lastRenderedPageBreak/>
@@ -13672,7 +13476,7 @@
       <w:r>
         <w:br w:type="page"/>
       </w:r>
-      <w:bookmarkStart w:id="43" w:name="_Toc498354657"/>
+      <w:bookmarkStart w:id="43" w:name="_Toc499118003"/>
       <w:r>
         <w:lastRenderedPageBreak/>
         <w:t>Antwoorden</w:t>
@@ -13773,7 +13577,7 @@
       <w:pPr>
         <w:pStyle w:val="Kop2"/>
       </w:pPr>
-      <w:bookmarkStart w:id="44" w:name="_Toc498354658"/>
+      <w:bookmarkStart w:id="44" w:name="_Toc499118004"/>
       <w:r>
         <w:t>Element-wise logical operatoren</w:t>
       </w:r>
@@ -13868,27 +13672,14 @@
       <w:r>
         <w:t xml:space="preserve">Tabel </w:t>
       </w:r>
-      <w:r>
-        <w:fldChar w:fldCharType="begin"/>
-      </w:r>
-      <w:r>
-        <w:instrText xml:space="preserve"> SEQ Tabel \* ARABIC </w:instrText>
-      </w:r>
-      <w:r>
-        <w:fldChar w:fldCharType="separate"/>
-      </w:r>
-      <w:r>
-        <w:rPr>
-          <w:noProof/>
-        </w:rPr>
-        <w:t>10</w:t>
-      </w:r>
-      <w:r>
-        <w:rPr>
-          <w:noProof/>
-        </w:rPr>
-        <w:fldChar w:fldCharType="end"/>
-      </w:r>
+      <w:fldSimple w:instr=" SEQ Tabel \* ARABIC ">
+        <w:r>
+          <w:rPr>
+            <w:noProof/>
+          </w:rPr>
+          <w:t>10</w:t>
+        </w:r>
+      </w:fldSimple>
       <w:bookmarkEnd w:id="45"/>
       <w:r>
         <w:t>: de overige relationele operatoren in relatie tot hun wiskundige symbolen</w:t>
@@ -14305,27 +14096,14 @@
       <w:r>
         <w:t xml:space="preserve">Figuur </w:t>
       </w:r>
-      <w:r>
-        <w:fldChar w:fldCharType="begin"/>
-      </w:r>
-      <w:r>
-        <w:instrText xml:space="preserve"> SEQ Figuur \* ARABIC </w:instrText>
-      </w:r>
-      <w:r>
-        <w:fldChar w:fldCharType="separate"/>
-      </w:r>
-      <w:r>
-        <w:rPr>
-          <w:noProof/>
-        </w:rPr>
-        <w:t>13</w:t>
-      </w:r>
-      <w:r>
-        <w:rPr>
-          <w:noProof/>
-        </w:rPr>
-        <w:fldChar w:fldCharType="end"/>
-      </w:r>
+      <w:fldSimple w:instr=" SEQ Figuur \* ARABIC ">
+        <w:r>
+          <w:rPr>
+            <w:noProof/>
+          </w:rPr>
+          <w:t>13</w:t>
+        </w:r>
+      </w:fldSimple>
       <w:bookmarkEnd w:id="46"/>
       <w:r>
         <w:t>: De element-wise OR-operator vs. de short-circuit OR-operator. Wat is het verschil in resultaat?</w:t>
@@ -14487,27 +14265,14 @@
       <w:r>
         <w:t xml:space="preserve">Figuur </w:t>
       </w:r>
-      <w:r>
-        <w:fldChar w:fldCharType="begin"/>
-      </w:r>
-      <w:r>
-        <w:instrText xml:space="preserve"> SEQ Figuur \* ARABIC </w:instrText>
-      </w:r>
-      <w:r>
-        <w:fldChar w:fldCharType="separate"/>
-      </w:r>
-      <w:r>
-        <w:rPr>
-          <w:noProof/>
-        </w:rPr>
-        <w:t>14</w:t>
-      </w:r>
-      <w:r>
-        <w:rPr>
-          <w:noProof/>
-        </w:rPr>
-        <w:fldChar w:fldCharType="end"/>
-      </w:r>
+      <w:fldSimple w:instr=" SEQ Figuur \* ARABIC ">
+        <w:r>
+          <w:rPr>
+            <w:noProof/>
+          </w:rPr>
+          <w:t>14</w:t>
+        </w:r>
+      </w:fldSimple>
       <w:r>
         <w:t xml:space="preserve">: De element-wise OR-operator vs. de short-circuit OR-operator. </w:t>
       </w:r>
@@ -14637,27 +14402,14 @@
         <w:lastRenderedPageBreak/>
         <w:t xml:space="preserve">Figuur </w:t>
       </w:r>
-      <w:r>
-        <w:fldChar w:fldCharType="begin"/>
-      </w:r>
-      <w:r>
-        <w:instrText xml:space="preserve"> SEQ Figuur \* ARABIC </w:instrText>
-      </w:r>
-      <w:r>
-        <w:fldChar w:fldCharType="separate"/>
-      </w:r>
-      <w:r>
-        <w:rPr>
-          <w:noProof/>
-        </w:rPr>
-        <w:t>15</w:t>
-      </w:r>
-      <w:r>
-        <w:rPr>
-          <w:noProof/>
-        </w:rPr>
-        <w:fldChar w:fldCharType="end"/>
-      </w:r>
+      <w:fldSimple w:instr=" SEQ Figuur \* ARABIC ">
+        <w:r>
+          <w:rPr>
+            <w:noProof/>
+          </w:rPr>
+          <w:t>15</w:t>
+        </w:r>
+      </w:fldSimple>
       <w:r>
         <w:t>: De short-circuit versie van de OR-operator geeft een fout melding omdat deze niet met vectoren werkt.</w:t>
       </w:r>
@@ -14666,7 +14418,7 @@
       <w:pPr>
         <w:pStyle w:val="Kop3"/>
       </w:pPr>
-      <w:bookmarkStart w:id="47" w:name="_Toc498354659"/>
+      <w:bookmarkStart w:id="47" w:name="_Toc499118005"/>
       <w:r>
         <w:t>Met welk type operator moet worden gewerkt?</w:t>
       </w:r>
@@ -14707,7 +14459,7 @@
       <w:pPr>
         <w:pStyle w:val="Kop3"/>
       </w:pPr>
-      <w:bookmarkStart w:id="48" w:name="_Toc498354660"/>
+      <w:bookmarkStart w:id="48" w:name="_Toc499118006"/>
       <w:r>
         <w:t>Een ander effect van de short-circuit operator</w:t>
       </w:r>
@@ -14841,27 +14593,14 @@
       <w:r>
         <w:t xml:space="preserve">Figuur </w:t>
       </w:r>
-      <w:r>
-        <w:fldChar w:fldCharType="begin"/>
-      </w:r>
-      <w:r>
-        <w:instrText xml:space="preserve"> SEQ Figuur \* ARABIC </w:instrText>
-      </w:r>
-      <w:r>
-        <w:fldChar w:fldCharType="separate"/>
-      </w:r>
-      <w:r>
-        <w:rPr>
-          <w:noProof/>
-        </w:rPr>
-        <w:t>16</w:t>
-      </w:r>
-      <w:r>
-        <w:rPr>
-          <w:noProof/>
-        </w:rPr>
-        <w:fldChar w:fldCharType="end"/>
-      </w:r>
+      <w:fldSimple w:instr=" SEQ Figuur \* ARABIC ">
+        <w:r>
+          <w:rPr>
+            <w:noProof/>
+          </w:rPr>
+          <w:t>16</w:t>
+        </w:r>
+      </w:fldSimple>
       <w:bookmarkEnd w:id="49"/>
       <w:r>
         <w:t xml:space="preserve">: </w:t>
@@ -14994,27 +14733,14 @@
       <w:r>
         <w:t xml:space="preserve">Figuur </w:t>
       </w:r>
-      <w:r>
-        <w:fldChar w:fldCharType="begin"/>
-      </w:r>
-      <w:r>
-        <w:instrText xml:space="preserve"> SEQ Figuur \* ARABIC </w:instrText>
-      </w:r>
-      <w:r>
-        <w:fldChar w:fldCharType="separate"/>
-      </w:r>
-      <w:r>
-        <w:rPr>
-          <w:noProof/>
-        </w:rPr>
-        <w:t>17</w:t>
-      </w:r>
-      <w:r>
-        <w:rPr>
-          <w:noProof/>
-        </w:rPr>
-        <w:fldChar w:fldCharType="end"/>
-      </w:r>
+      <w:fldSimple w:instr=" SEQ Figuur \* ARABIC ">
+        <w:r>
+          <w:rPr>
+            <w:noProof/>
+          </w:rPr>
+          <w:t>17</w:t>
+        </w:r>
+      </w:fldSimple>
       <w:bookmarkEnd w:id="50"/>
       <w:r>
         <w:t>: het resultaat van de expressie in regel 5 wordt opgeslagen in variabele E.</w:t>
@@ -15026,7 +14752,7 @@
       <w:pPr>
         <w:pStyle w:val="Kop2"/>
       </w:pPr>
-      <w:bookmarkStart w:id="51" w:name="_Toc498354661"/>
+      <w:bookmarkStart w:id="51" w:name="_Toc499118007"/>
       <w:r>
         <w:t>Vragen en opdrachten</w:t>
       </w:r>
@@ -15123,7 +14849,7 @@
       <w:pPr>
         <w:pStyle w:val="Kop2"/>
       </w:pPr>
-      <w:bookmarkStart w:id="52" w:name="_Toc498354662"/>
+      <w:bookmarkStart w:id="52" w:name="_Toc499118008"/>
       <w:r>
         <w:t>Antwoorden</w:t>
       </w:r>
@@ -15290,7 +15016,7 @@
       <w:pPr>
         <w:pStyle w:val="Kop1"/>
       </w:pPr>
-      <w:bookmarkStart w:id="53" w:name="_Toc498354663"/>
+      <w:bookmarkStart w:id="53" w:name="_Toc499118009"/>
       <w:r>
         <w:lastRenderedPageBreak/>
         <w:t>Het maken van beslissingen</w:t>
@@ -15387,27 +15113,14 @@
       <w:r>
         <w:t xml:space="preserve">Figuur </w:t>
       </w:r>
-      <w:r>
-        <w:fldChar w:fldCharType="begin"/>
-      </w:r>
-      <w:r>
-        <w:instrText xml:space="preserve"> SEQ Figuur \* ARABIC </w:instrText>
-      </w:r>
-      <w:r>
-        <w:fldChar w:fldCharType="separate"/>
-      </w:r>
-      <w:r>
-        <w:rPr>
-          <w:noProof/>
-        </w:rPr>
-        <w:t>18</w:t>
-      </w:r>
-      <w:r>
-        <w:rPr>
-          <w:noProof/>
-        </w:rPr>
-        <w:fldChar w:fldCharType="end"/>
-      </w:r>
+      <w:fldSimple w:instr=" SEQ Figuur \* ARABIC ">
+        <w:r>
+          <w:rPr>
+            <w:noProof/>
+          </w:rPr>
+          <w:t>18</w:t>
+        </w:r>
+      </w:fldSimple>
       <w:r>
         <w:t xml:space="preserve">: </w:t>
       </w:r>
@@ -15601,7 +15314,7 @@
       <w:pPr>
         <w:pStyle w:val="Kop2"/>
       </w:pPr>
-      <w:bookmarkStart w:id="54" w:name="_Toc498354664"/>
+      <w:bookmarkStart w:id="54" w:name="_Toc499118010"/>
       <w:r>
         <w:t>Als-dan (if)</w:t>
       </w:r>
@@ -15711,27 +15424,14 @@
       <w:r>
         <w:t xml:space="preserve">Figuur </w:t>
       </w:r>
-      <w:r>
-        <w:fldChar w:fldCharType="begin"/>
-      </w:r>
-      <w:r>
-        <w:instrText xml:space="preserve"> SEQ Figuur \* ARABIC </w:instrText>
-      </w:r>
-      <w:r>
-        <w:fldChar w:fldCharType="separate"/>
-      </w:r>
-      <w:r>
-        <w:rPr>
-          <w:noProof/>
-        </w:rPr>
-        <w:t>19</w:t>
-      </w:r>
-      <w:r>
-        <w:rPr>
-          <w:noProof/>
-        </w:rPr>
-        <w:fldChar w:fldCharType="end"/>
-      </w:r>
+      <w:fldSimple w:instr=" SEQ Figuur \* ARABIC ">
+        <w:r>
+          <w:rPr>
+            <w:noProof/>
+          </w:rPr>
+          <w:t>19</w:t>
+        </w:r>
+      </w:fldSimple>
       <w:bookmarkEnd w:id="55"/>
       <w:r>
         <w:t>: Voorbeeld van de opzet van een if-statement</w:t>
@@ -15914,27 +15614,14 @@
       <w:r>
         <w:t xml:space="preserve">Figuur </w:t>
       </w:r>
-      <w:r>
-        <w:fldChar w:fldCharType="begin"/>
-      </w:r>
-      <w:r>
-        <w:instrText xml:space="preserve"> SEQ Figuur \* ARABIC </w:instrText>
-      </w:r>
-      <w:r>
-        <w:fldChar w:fldCharType="separate"/>
-      </w:r>
-      <w:r>
-        <w:rPr>
-          <w:noProof/>
-        </w:rPr>
-        <w:t>20</w:t>
-      </w:r>
-      <w:r>
-        <w:rPr>
-          <w:noProof/>
-        </w:rPr>
-        <w:fldChar w:fldCharType="end"/>
-      </w:r>
+      <w:fldSimple w:instr=" SEQ Figuur \* ARABIC ">
+        <w:r>
+          <w:rPr>
+            <w:noProof/>
+          </w:rPr>
+          <w:t>20</w:t>
+        </w:r>
+      </w:fldSimple>
       <w:bookmarkEnd w:id="56"/>
       <w:r>
         <w:t xml:space="preserve">: Voorbeeld van de opzet van een if-statement </w:t>
@@ -15947,7 +15634,7 @@
       <w:pPr>
         <w:pStyle w:val="Kop3"/>
       </w:pPr>
-      <w:bookmarkStart w:id="57" w:name="_Toc498354665"/>
+      <w:bookmarkStart w:id="57" w:name="_Toc499118011"/>
       <w:r>
         <w:t xml:space="preserve">Wanneer wordt </w:t>
       </w:r>
@@ -16236,7 +15923,7 @@
       <w:pPr>
         <w:pStyle w:val="Kop2"/>
       </w:pPr>
-      <w:bookmarkStart w:id="58" w:name="_Toc498354666"/>
+      <w:bookmarkStart w:id="58" w:name="_Toc499118012"/>
       <w:r>
         <w:t>Als-dan-anders (if-else)</w:t>
       </w:r>
@@ -16340,27 +16027,14 @@
       <w:r>
         <w:t xml:space="preserve">Figuur </w:t>
       </w:r>
-      <w:r>
-        <w:fldChar w:fldCharType="begin"/>
-      </w:r>
-      <w:r>
-        <w:instrText xml:space="preserve"> SEQ Figuur \* ARABIC </w:instrText>
-      </w:r>
-      <w:r>
-        <w:fldChar w:fldCharType="separate"/>
-      </w:r>
-      <w:r>
-        <w:rPr>
-          <w:noProof/>
-        </w:rPr>
-        <w:t>21</w:t>
-      </w:r>
-      <w:r>
-        <w:rPr>
-          <w:noProof/>
-        </w:rPr>
-        <w:fldChar w:fldCharType="end"/>
-      </w:r>
+      <w:fldSimple w:instr=" SEQ Figuur \* ARABIC ">
+        <w:r>
+          <w:rPr>
+            <w:noProof/>
+          </w:rPr>
+          <w:t>21</w:t>
+        </w:r>
+      </w:fldSimple>
       <w:bookmarkEnd w:id="59"/>
       <w:r>
         <w:t>: Voorbeeld van de opzet van een if-else-statement</w:t>
@@ -16403,7 +16077,7 @@
       <w:pPr>
         <w:pStyle w:val="Kop2"/>
       </w:pPr>
-      <w:bookmarkStart w:id="60" w:name="_Toc498354667"/>
+      <w:bookmarkStart w:id="60" w:name="_Toc499118013"/>
       <w:r>
         <w:lastRenderedPageBreak/>
         <w:t>Meerdere expressies tegelijkertijd testen</w:t>
@@ -16545,7 +16219,7 @@
       <w:pPr>
         <w:pStyle w:val="Kop2"/>
       </w:pPr>
-      <w:bookmarkStart w:id="62" w:name="_Toc498354668"/>
+      <w:bookmarkStart w:id="62" w:name="_Toc499118014"/>
       <w:r>
         <w:t>Een beslissing met meerdere antwoorden</w:t>
       </w:r>
@@ -16640,27 +16314,14 @@
             <w:r>
               <w:t xml:space="preserve">Figuur </w:t>
             </w:r>
-            <w:r>
-              <w:fldChar w:fldCharType="begin"/>
-            </w:r>
-            <w:r>
-              <w:instrText xml:space="preserve"> SEQ Figuur \* ARABIC </w:instrText>
-            </w:r>
-            <w:r>
-              <w:fldChar w:fldCharType="separate"/>
-            </w:r>
-            <w:r>
-              <w:rPr>
-                <w:noProof/>
-              </w:rPr>
-              <w:t>23</w:t>
-            </w:r>
-            <w:r>
-              <w:rPr>
-                <w:noProof/>
-              </w:rPr>
-              <w:fldChar w:fldCharType="end"/>
-            </w:r>
+            <w:fldSimple w:instr=" SEQ Figuur \* ARABIC ">
+              <w:r>
+                <w:rPr>
+                  <w:noProof/>
+                </w:rPr>
+                <w:t>23</w:t>
+              </w:r>
+            </w:fldSimple>
             <w:bookmarkEnd w:id="63"/>
             <w:r>
               <w:t>: Voorbeeld van een switch case</w:t>
@@ -16905,7 +16566,7 @@
       <w:pPr>
         <w:pStyle w:val="Kop3"/>
       </w:pPr>
-      <w:bookmarkStart w:id="64" w:name="_Toc498354669"/>
+      <w:bookmarkStart w:id="64" w:name="_Toc499118015"/>
       <w:r>
         <w:t>Bij geen enkele juiste casus</w:t>
       </w:r>
@@ -17041,7 +16702,7 @@
       <w:pPr>
         <w:pStyle w:val="Kop2"/>
       </w:pPr>
-      <w:bookmarkStart w:id="65" w:name="_Toc498354670"/>
+      <w:bookmarkStart w:id="65" w:name="_Toc499118016"/>
       <w:commentRangeStart w:id="66"/>
       <w:r>
         <w:lastRenderedPageBreak/>
@@ -17562,7 +17223,7 @@
       <w:pPr>
         <w:pStyle w:val="Kop2"/>
       </w:pPr>
-      <w:bookmarkStart w:id="67" w:name="_Toc498354671"/>
+      <w:bookmarkStart w:id="67" w:name="_Toc499118017"/>
       <w:r>
         <w:lastRenderedPageBreak/>
         <w:t>Antwoorden</w:t>
@@ -17611,7 +17272,10 @@
         <w:spacing w:line="720" w:lineRule="auto"/>
       </w:pPr>
       <w:r>
-        <w:t>C = 0 via de otherwise-case</w:t>
+        <w:t xml:space="preserve">C = </w:t>
+      </w:r>
+      <w:r>
+        <w:t>222</w:t>
       </w:r>
     </w:p>
     <w:p>
@@ -17624,7 +17288,10 @@
         <w:spacing w:line="720" w:lineRule="auto"/>
       </w:pPr>
       <w:r>
-        <w:t>E = 33</w:t>
+        <w:t xml:space="preserve">E = </w:t>
+      </w:r>
+      <w:r>
+        <w:t>44</w:t>
       </w:r>
     </w:p>
     <w:p>
@@ -17637,7 +17304,7 @@
         <w:spacing w:line="720" w:lineRule="auto"/>
       </w:pPr>
       <w:r>
-        <w:t>E = 44</w:t>
+        <w:t>E = 33</w:t>
       </w:r>
     </w:p>
     <w:p>
@@ -17730,7 +17397,7 @@
       <w:pPr>
         <w:pStyle w:val="Kop1"/>
       </w:pPr>
-      <w:bookmarkStart w:id="68" w:name="_Toc498354672"/>
+      <w:bookmarkStart w:id="68" w:name="_Toc499118018"/>
       <w:r>
         <w:lastRenderedPageBreak/>
         <w:t>Set Path</w:t>
@@ -17776,7 +17443,7 @@
       <w:pPr>
         <w:pStyle w:val="Kop2"/>
       </w:pPr>
-      <w:bookmarkStart w:id="69" w:name="_Toc498354673"/>
+      <w:bookmarkStart w:id="69" w:name="_Toc499118019"/>
       <w:r>
         <w:t>Voorbereiding</w:t>
       </w:r>
@@ -17934,7 +17601,7 @@
       <w:pPr>
         <w:pStyle w:val="Kop2"/>
       </w:pPr>
-      <w:bookmarkStart w:id="70" w:name="_Toc498354674"/>
+      <w:bookmarkStart w:id="70" w:name="_Toc499118020"/>
       <w:r>
         <w:t>Beginnen bij het begin</w:t>
       </w:r>
@@ -18001,27 +17668,14 @@
       <w:r>
         <w:t xml:space="preserve">Figuur </w:t>
       </w:r>
-      <w:r>
-        <w:fldChar w:fldCharType="begin"/>
-      </w:r>
-      <w:r>
-        <w:instrText xml:space="preserve"> SEQ Figuur \* ARABIC </w:instrText>
-      </w:r>
-      <w:r>
-        <w:fldChar w:fldCharType="separate"/>
-      </w:r>
-      <w:r>
-        <w:rPr>
-          <w:noProof/>
-        </w:rPr>
-        <w:t>24</w:t>
-      </w:r>
-      <w:r>
-        <w:rPr>
-          <w:noProof/>
-        </w:rPr>
-        <w:fldChar w:fldCharType="end"/>
-      </w:r>
+      <w:fldSimple w:instr=" SEQ Figuur \* ARABIC ">
+        <w:r>
+          <w:rPr>
+            <w:noProof/>
+          </w:rPr>
+          <w:t>24</w:t>
+        </w:r>
+      </w:fldSimple>
       <w:bookmarkEnd w:id="71"/>
       <w:r>
         <w:t>: Onze start</w:t>
@@ -18295,27 +17949,14 @@
       <w:r>
         <w:t xml:space="preserve">Figuur </w:t>
       </w:r>
-      <w:r>
-        <w:fldChar w:fldCharType="begin"/>
-      </w:r>
-      <w:r>
-        <w:instrText xml:space="preserve"> SEQ Figuur \* ARABIC </w:instrText>
-      </w:r>
-      <w:r>
-        <w:fldChar w:fldCharType="separate"/>
-      </w:r>
-      <w:r>
-        <w:rPr>
-          <w:noProof/>
-        </w:rPr>
-        <w:t>25</w:t>
-      </w:r>
-      <w:r>
-        <w:rPr>
-          <w:noProof/>
-        </w:rPr>
-        <w:fldChar w:fldCharType="end"/>
-      </w:r>
+      <w:fldSimple w:instr=" SEQ Figuur \* ARABIC ">
+        <w:r>
+          <w:rPr>
+            <w:noProof/>
+          </w:rPr>
+          <w:t>25</w:t>
+        </w:r>
+      </w:fldSimple>
       <w:bookmarkEnd w:id="73"/>
       <w:r>
         <w:t>: Het script roept nu een ander script aan (met de naam ‘anderscript’).</w:t>
@@ -18442,7 +18083,7 @@
       <w:pPr>
         <w:pStyle w:val="Kop2"/>
       </w:pPr>
-      <w:bookmarkStart w:id="74" w:name="_Toc498354675"/>
+      <w:bookmarkStart w:id="74" w:name="_Toc499118021"/>
       <w:r>
         <w:t xml:space="preserve">De oplossing voor </w:t>
       </w:r>
@@ -18537,27 +18178,14 @@
       <w:r>
         <w:t xml:space="preserve">Figuur </w:t>
       </w:r>
-      <w:r>
-        <w:fldChar w:fldCharType="begin"/>
-      </w:r>
-      <w:r>
-        <w:instrText xml:space="preserve"> SEQ Figuur \* ARABIC </w:instrText>
-      </w:r>
-      <w:r>
-        <w:fldChar w:fldCharType="separate"/>
-      </w:r>
-      <w:r>
-        <w:rPr>
-          <w:noProof/>
-        </w:rPr>
-        <w:t>26</w:t>
-      </w:r>
-      <w:r>
-        <w:rPr>
-          <w:noProof/>
-        </w:rPr>
-        <w:fldChar w:fldCharType="end"/>
-      </w:r>
+      <w:fldSimple w:instr=" SEQ Figuur \* ARABIC ">
+        <w:r>
+          <w:rPr>
+            <w:noProof/>
+          </w:rPr>
+          <w:t>26</w:t>
+        </w:r>
+      </w:fldSimple>
       <w:r>
         <w:t>: De Set Path optie staat in het tabblad HOME.</w:t>
       </w:r>
@@ -18619,27 +18247,14 @@
       <w:r>
         <w:t xml:space="preserve">Figuur </w:t>
       </w:r>
-      <w:r>
-        <w:fldChar w:fldCharType="begin"/>
-      </w:r>
-      <w:r>
-        <w:instrText xml:space="preserve"> SEQ Figuur \* ARABIC </w:instrText>
-      </w:r>
-      <w:r>
-        <w:fldChar w:fldCharType="separate"/>
-      </w:r>
-      <w:r>
-        <w:rPr>
-          <w:noProof/>
-        </w:rPr>
-        <w:t>27</w:t>
-      </w:r>
-      <w:r>
-        <w:rPr>
-          <w:noProof/>
-        </w:rPr>
-        <w:fldChar w:fldCharType="end"/>
-      </w:r>
+      <w:fldSimple w:instr=" SEQ Figuur \* ARABIC ">
+        <w:r>
+          <w:rPr>
+            <w:noProof/>
+          </w:rPr>
+          <w:t>27</w:t>
+        </w:r>
+      </w:fldSimple>
       <w:r>
         <w:t xml:space="preserve">: </w:t>
       </w:r>
@@ -18705,27 +18320,14 @@
       <w:r>
         <w:t xml:space="preserve">Figuur </w:t>
       </w:r>
-      <w:r>
-        <w:fldChar w:fldCharType="begin"/>
-      </w:r>
-      <w:r>
-        <w:instrText xml:space="preserve"> SEQ Figuur \* ARABIC </w:instrText>
-      </w:r>
-      <w:r>
-        <w:fldChar w:fldCharType="separate"/>
-      </w:r>
-      <w:r>
-        <w:rPr>
-          <w:noProof/>
-        </w:rPr>
-        <w:t>28</w:t>
-      </w:r>
-      <w:r>
-        <w:rPr>
-          <w:noProof/>
-        </w:rPr>
-        <w:fldChar w:fldCharType="end"/>
-      </w:r>
+      <w:fldSimple w:instr=" SEQ Figuur \* ARABIC ">
+        <w:r>
+          <w:rPr>
+            <w:noProof/>
+          </w:rPr>
+          <w:t>28</w:t>
+        </w:r>
+      </w:fldSimple>
       <w:r>
         <w:t>: Het script roept nu een ander script aan (met de naam ‘anderscript’).</w:t>
       </w:r>
@@ -18790,27 +18392,14 @@
       <w:r>
         <w:t xml:space="preserve">Figuur </w:t>
       </w:r>
-      <w:r>
-        <w:fldChar w:fldCharType="begin"/>
-      </w:r>
-      <w:r>
-        <w:instrText xml:space="preserve"> SEQ Figuur \* ARABIC </w:instrText>
-      </w:r>
-      <w:r>
-        <w:fldChar w:fldCharType="separate"/>
-      </w:r>
-      <w:r>
-        <w:rPr>
-          <w:noProof/>
-        </w:rPr>
-        <w:t>29</w:t>
-      </w:r>
-      <w:r>
-        <w:rPr>
-          <w:noProof/>
-        </w:rPr>
-        <w:fldChar w:fldCharType="end"/>
-      </w:r>
+      <w:fldSimple w:instr=" SEQ Figuur \* ARABIC ">
+        <w:r>
+          <w:rPr>
+            <w:noProof/>
+          </w:rPr>
+          <w:t>29</w:t>
+        </w:r>
+      </w:fldSimple>
       <w:r>
         <w:t>: Het script roept nu een ander script aan (met de naam ‘anderscript’).</w:t>
       </w:r>
@@ -18868,7 +18457,7 @@
       <w:pPr>
         <w:pStyle w:val="Kop2"/>
       </w:pPr>
-      <w:bookmarkStart w:id="77" w:name="_Toc498354676"/>
+      <w:bookmarkStart w:id="77" w:name="_Toc499118022"/>
       <w:r>
         <w:t>Conclusie</w:t>
       </w:r>
@@ -18919,7 +18508,7 @@
       <w:pPr>
         <w:pStyle w:val="Kop1"/>
       </w:pPr>
-      <w:bookmarkStart w:id="78" w:name="_Toc498354677"/>
+      <w:bookmarkStart w:id="78" w:name="_Toc499118023"/>
       <w:r>
         <w:t>Bronnen</w:t>
       </w:r>
@@ -18976,6 +18565,7 @@
         </w:r>
       </w:hyperlink>
     </w:p>
+    <w:bookmarkEnd w:id="0"/>
     <w:p/>
     <w:sectPr>
       <w:footerReference w:type="default" r:id="rId57"/>
@@ -19321,7 +18911,7 @@
         <w:color w:val="808080" w:themeColor="background1" w:themeShade="80"/>
         <w:sz w:val="18"/>
       </w:rPr>
-      <w:t>5</w:t>
+      <w:t>2</w:t>
     </w:r>
     <w:r>
       <w:rPr>
@@ -24754,6 +24344,7 @@
     <w:rsid w:val="004E2C61"/>
     <w:rsid w:val="005677A1"/>
     <w:rsid w:val="005921AF"/>
+    <w:rsid w:val="005F1A0E"/>
     <w:rsid w:val="007238AC"/>
     <w:rsid w:val="007A326C"/>
     <w:rsid w:val="0098723D"/>
@@ -24761,6 +24352,7 @@
     <w:rsid w:val="009F25CF"/>
     <w:rsid w:val="00A04B03"/>
     <w:rsid w:val="00A12FC0"/>
+    <w:rsid w:val="00AC5B6A"/>
     <w:rsid w:val="00AE481A"/>
     <w:rsid w:val="00AF08C6"/>
     <w:rsid w:val="00AF44D8"/>
@@ -25544,7 +25136,7 @@
 </file>
 
 <file path=customXml/itemProps1.xml><?xml version="1.0" encoding="utf-8"?>
-<ds:datastoreItem xmlns:ds="http://schemas.openxmlformats.org/officeDocument/2006/customXml" ds:itemID="{61ED2775-8940-4CD2-9CD0-C8F53AF919E6}">
+<ds:datastoreItem xmlns:ds="http://schemas.openxmlformats.org/officeDocument/2006/customXml" ds:itemID="{85C8E7C4-EDA5-4C76-A33C-1774851C556E}">
   <ds:schemaRefs>
     <ds:schemaRef ds:uri="http://schemas.openxmlformats.org/officeDocument/2006/bibliography"/>
   </ds:schemaRefs>

</xml_diff>